<commit_message>
added to docx file about hardware & comparison between models
</commit_message>
<xml_diff>
--- a/Fruit_Grading_Project_Book.docx
+++ b/Fruit_Grading_Project_Book.docx
@@ -4038,7 +4038,67 @@
           <w:sz w:val="24"/>
           <w:szCs w:val="24"/>
         </w:rPr>
-        <w:t>2.1 Deep Learning for fruit quality assessment</w:t>
+        <w:t xml:space="preserve">2.1 Deep Learning for </w:t>
+      </w:r>
+      <w:r>
+        <w:rPr>
+          <w:rFonts w:asciiTheme="minorBidi" w:hAnsiTheme="minorBidi"/>
+          <w:b/>
+          <w:bCs/>
+          <w:sz w:val="24"/>
+          <w:szCs w:val="24"/>
+        </w:rPr>
+        <w:t>F</w:t>
+      </w:r>
+      <w:r>
+        <w:rPr>
+          <w:rFonts w:asciiTheme="minorBidi" w:hAnsiTheme="minorBidi"/>
+          <w:b/>
+          <w:bCs/>
+          <w:sz w:val="24"/>
+          <w:szCs w:val="24"/>
+        </w:rPr>
+        <w:t xml:space="preserve">ruit </w:t>
+      </w:r>
+      <w:r>
+        <w:rPr>
+          <w:rFonts w:asciiTheme="minorBidi" w:hAnsiTheme="minorBidi"/>
+          <w:b/>
+          <w:bCs/>
+          <w:sz w:val="24"/>
+          <w:szCs w:val="24"/>
+        </w:rPr>
+        <w:t>Q</w:t>
+      </w:r>
+      <w:r>
+        <w:rPr>
+          <w:rFonts w:asciiTheme="minorBidi" w:hAnsiTheme="minorBidi"/>
+          <w:b/>
+          <w:bCs/>
+          <w:sz w:val="24"/>
+          <w:szCs w:val="24"/>
+        </w:rPr>
+        <w:t xml:space="preserve">uality </w:t>
+      </w:r>
+      <w:r>
+        <w:rPr>
+          <w:rFonts w:asciiTheme="minorBidi" w:hAnsiTheme="minorBidi"/>
+          <w:b/>
+          <w:bCs/>
+          <w:sz w:val="24"/>
+          <w:szCs w:val="24"/>
+        </w:rPr>
+        <w:t>A</w:t>
+      </w:r>
+      <w:r>
+        <w:rPr>
+          <w:rFonts w:asciiTheme="minorBidi" w:hAnsiTheme="minorBidi"/>
+          <w:b/>
+          <w:bCs/>
+          <w:sz w:val="24"/>
+          <w:szCs w:val="24"/>
+        </w:rPr>
+        <w:t>ssessment</w:t>
       </w:r>
     </w:p>
     <w:p>
@@ -4056,16 +4116,15 @@
           <w:sz w:val="24"/>
           <w:szCs w:val="24"/>
         </w:rPr>
-        <w:t xml:space="preserve">Deep learning has transformed fruit grading systems by providing automated, highly accurate, and efficient quality assessment, surpassing the limitations of conventional computer vision </w:t>
-      </w:r>
-      <w:proofErr w:type="spellStart"/>
-      <w:r>
-        <w:rPr>
-          <w:rFonts w:asciiTheme="minorBidi" w:hAnsiTheme="minorBidi"/>
-          <w:sz w:val="24"/>
-          <w:szCs w:val="24"/>
-        </w:rPr>
-        <w:t>techniques.</w:t>
+        <w:t>Deep learning has transformed fruit grading systems by providing automated, highly accurate, and efficient quality assessment, surpassing the limitations of conventional computer vision techniques.</w:t>
+      </w:r>
+      <w:r>
+        <w:rPr>
+          <w:rFonts w:asciiTheme="minorBidi" w:hAnsiTheme="minorBidi"/>
+          <w:sz w:val="24"/>
+          <w:szCs w:val="24"/>
+        </w:rPr>
+        <w:t xml:space="preserve"> </w:t>
       </w:r>
       <w:r>
         <w:rPr>
@@ -4075,7 +4134,6 @@
         </w:rPr>
         <w:t>CNN</w:t>
       </w:r>
-      <w:proofErr w:type="spellEnd"/>
       <w:r>
         <w:rPr>
           <w:rFonts w:asciiTheme="minorBidi" w:hAnsiTheme="minorBidi"/>
@@ -4253,7 +4311,87 @@
           <w:sz w:val="24"/>
           <w:szCs w:val="24"/>
         </w:rPr>
-        <w:t>urrent solutions for fruit quality assessment</w:t>
+        <w:t xml:space="preserve">urrent </w:t>
+      </w:r>
+      <w:r>
+        <w:rPr>
+          <w:rFonts w:asciiTheme="minorBidi" w:hAnsiTheme="minorBidi"/>
+          <w:b/>
+          <w:bCs/>
+          <w:sz w:val="24"/>
+          <w:szCs w:val="24"/>
+        </w:rPr>
+        <w:t>S</w:t>
+      </w:r>
+      <w:r>
+        <w:rPr>
+          <w:rFonts w:asciiTheme="minorBidi" w:hAnsiTheme="minorBidi"/>
+          <w:b/>
+          <w:bCs/>
+          <w:sz w:val="24"/>
+          <w:szCs w:val="24"/>
+        </w:rPr>
+        <w:t xml:space="preserve">olutions for </w:t>
+      </w:r>
+      <w:r>
+        <w:rPr>
+          <w:rFonts w:asciiTheme="minorBidi" w:hAnsiTheme="minorBidi"/>
+          <w:b/>
+          <w:bCs/>
+          <w:sz w:val="24"/>
+          <w:szCs w:val="24"/>
+        </w:rPr>
+        <w:t>F</w:t>
+      </w:r>
+      <w:r>
+        <w:rPr>
+          <w:rFonts w:asciiTheme="minorBidi" w:hAnsiTheme="minorBidi"/>
+          <w:b/>
+          <w:bCs/>
+          <w:sz w:val="24"/>
+          <w:szCs w:val="24"/>
+        </w:rPr>
+        <w:t xml:space="preserve">ruit </w:t>
+      </w:r>
+      <w:r>
+        <w:rPr>
+          <w:rFonts w:asciiTheme="minorBidi" w:hAnsiTheme="minorBidi"/>
+          <w:b/>
+          <w:bCs/>
+          <w:sz w:val="24"/>
+          <w:szCs w:val="24"/>
+        </w:rPr>
+        <w:t>Q</w:t>
+      </w:r>
+      <w:r>
+        <w:rPr>
+          <w:rFonts w:asciiTheme="minorBidi" w:hAnsiTheme="minorBidi"/>
+          <w:b/>
+          <w:bCs/>
+          <w:sz w:val="24"/>
+          <w:szCs w:val="24"/>
+        </w:rPr>
+        <w:t xml:space="preserve">uality </w:t>
+      </w:r>
+      <w:r>
+        <w:rPr>
+          <w:rFonts w:asciiTheme="minorBidi" w:hAnsiTheme="minorBidi"/>
+          <w:b/>
+          <w:bCs/>
+          <w:sz w:val="24"/>
+          <w:szCs w:val="24"/>
+        </w:rPr>
+        <w:t>A</w:t>
+      </w:r>
+      <w:r>
+        <w:rPr>
+          <w:rFonts w:asciiTheme="minorBidi" w:hAnsiTheme="minorBidi"/>
+          <w:b/>
+          <w:bCs/>
+          <w:sz w:val="24"/>
+          <w:szCs w:val="24"/>
+        </w:rPr>
+        <w:t>ssessment</w:t>
       </w:r>
     </w:p>
     <w:p>
@@ -4564,22 +4702,35 @@
     </w:p>
     <w:p>
       <w:pPr>
-        <w:rPr>
-          <w:rFonts w:asciiTheme="minorBidi" w:hAnsiTheme="minorBidi"/>
-          <w:b/>
-          <w:bCs/>
-          <w:sz w:val="24"/>
-          <w:szCs w:val="24"/>
-        </w:rPr>
-      </w:pPr>
-      <w:r>
-        <w:rPr>
-          <w:rFonts w:asciiTheme="minorBidi" w:hAnsiTheme="minorBidi"/>
-          <w:b/>
-          <w:bCs/>
-          <w:sz w:val="24"/>
-          <w:szCs w:val="24"/>
-        </w:rPr>
+        <w:tabs>
+          <w:tab w:val="left" w:pos="1452"/>
+        </w:tabs>
+        <w:rPr>
+          <w:rFonts w:asciiTheme="minorBidi" w:hAnsiTheme="minorBidi"/>
+          <w:sz w:val="24"/>
+          <w:szCs w:val="24"/>
+        </w:rPr>
+      </w:pPr>
+    </w:p>
+    <w:p>
+      <w:pPr>
+        <w:rPr>
+          <w:rFonts w:asciiTheme="minorBidi" w:hAnsiTheme="minorBidi"/>
+          <w:b/>
+          <w:bCs/>
+          <w:sz w:val="24"/>
+          <w:szCs w:val="24"/>
+        </w:rPr>
+      </w:pPr>
+      <w:r>
+        <w:rPr>
+          <w:rFonts w:asciiTheme="minorBidi" w:hAnsiTheme="minorBidi"/>
+          <w:b/>
+          <w:bCs/>
+          <w:sz w:val="24"/>
+          <w:szCs w:val="24"/>
+        </w:rPr>
+        <w:lastRenderedPageBreak/>
         <w:t>2.5 ShuffleNet</w:t>
       </w:r>
     </w:p>
@@ -4598,7 +4749,6 @@
           <w:sz w:val="24"/>
           <w:szCs w:val="24"/>
         </w:rPr>
-        <w:lastRenderedPageBreak/>
         <w:t>ShuffleNet is a highly efficient CNN architecture specifically designed for mobile and embedded devices with limited computational resources. Introduced by Zhang et al</w:t>
       </w:r>
       <w:r>
@@ -4642,93 +4792,113 @@
           <w:sz w:val="24"/>
           <w:szCs w:val="24"/>
         </w:rPr>
-        <w:t xml:space="preserve">The pointwise group convolution reduces computation by dividing channels into groups, while the channel shuffle operation overcomes the information flow bottleneck by permuting feature channels to ensure inter-group communication. This architecture enables remarkable accuracy and speed trade-offs, achieving lower error rates than comparable lightweight models like </w:t>
+        <w:t>The pointwise group convolution reduces computation by dividing channels into groups, while the channel shuffle operation overcomes the information flow bottleneck by permuting feature channels to ensure inter-group communication. This architecture enables remarkable accuracy and speed trade-offs, achieving lower error rates than comparable lightweight models like MobileNet</w:t>
+      </w:r>
+      <w:r>
+        <w:rPr>
+          <w:rFonts w:asciiTheme="minorBidi" w:hAnsiTheme="minorBidi"/>
+          <w:sz w:val="24"/>
+          <w:szCs w:val="24"/>
+        </w:rPr>
+        <w:t>V3</w:t>
+      </w:r>
+      <w:r>
+        <w:rPr>
+          <w:rFonts w:asciiTheme="minorBidi" w:hAnsiTheme="minorBidi"/>
+          <w:sz w:val="24"/>
+          <w:szCs w:val="24"/>
+        </w:rPr>
+        <w:t xml:space="preserve"> under the same computational constraints. Subsequent adaptations, such as ShuffleNetV2 and its use in domains like </w:t>
+      </w:r>
+      <w:r>
+        <w:rPr>
+          <w:rFonts w:asciiTheme="minorBidi" w:hAnsiTheme="minorBidi"/>
+          <w:sz w:val="24"/>
+          <w:szCs w:val="24"/>
+        </w:rPr>
+        <w:t>Image</w:t>
+      </w:r>
+      <w:r>
+        <w:rPr>
+          <w:rFonts w:asciiTheme="minorBidi" w:hAnsiTheme="minorBidi"/>
+          <w:sz w:val="24"/>
+          <w:szCs w:val="24"/>
+        </w:rPr>
+        <w:t xml:space="preserve"> classification, further validate its effectiveness across tasks requiring both efficiency and accuracy</w:t>
+      </w:r>
+    </w:p>
+    <w:p>
+      <w:pPr>
+        <w:rPr>
+          <w:rFonts w:asciiTheme="minorBidi" w:hAnsiTheme="minorBidi"/>
+          <w:b/>
+          <w:bCs/>
+          <w:sz w:val="24"/>
+          <w:szCs w:val="24"/>
+        </w:rPr>
+      </w:pPr>
+      <w:r>
+        <w:rPr>
+          <w:rFonts w:asciiTheme="minorBidi" w:hAnsiTheme="minorBidi"/>
+          <w:b/>
+          <w:bCs/>
+          <w:sz w:val="24"/>
+          <w:szCs w:val="24"/>
+        </w:rPr>
+        <w:t>2.</w:t>
+      </w:r>
+      <w:r>
+        <w:rPr>
+          <w:rFonts w:asciiTheme="minorBidi" w:hAnsiTheme="minorBidi"/>
+          <w:b/>
+          <w:bCs/>
+          <w:sz w:val="24"/>
+          <w:szCs w:val="24"/>
+        </w:rPr>
+        <w:t>5</w:t>
+      </w:r>
+      <w:r>
+        <w:rPr>
+          <w:rFonts w:asciiTheme="minorBidi" w:hAnsiTheme="minorBidi"/>
+          <w:b/>
+          <w:bCs/>
+          <w:sz w:val="24"/>
+          <w:szCs w:val="24"/>
+        </w:rPr>
+        <w:t xml:space="preserve">.1 Key </w:t>
+      </w:r>
+      <w:r>
+        <w:rPr>
+          <w:rFonts w:asciiTheme="minorBidi" w:hAnsiTheme="minorBidi"/>
+          <w:b/>
+          <w:bCs/>
+          <w:sz w:val="24"/>
+          <w:szCs w:val="24"/>
+        </w:rPr>
+        <w:t>F</w:t>
+      </w:r>
+      <w:r>
+        <w:rPr>
+          <w:rFonts w:asciiTheme="minorBidi" w:hAnsiTheme="minorBidi"/>
+          <w:b/>
+          <w:bCs/>
+          <w:sz w:val="24"/>
+          <w:szCs w:val="24"/>
+        </w:rPr>
+        <w:t xml:space="preserve">eatures of </w:t>
       </w:r>
       <w:proofErr w:type="spellStart"/>
       <w:r>
         <w:rPr>
           <w:rFonts w:asciiTheme="minorBidi" w:hAnsiTheme="minorBidi"/>
-          <w:sz w:val="24"/>
-          <w:szCs w:val="24"/>
-        </w:rPr>
-        <w:t>MobileNet</w:t>
+          <w:b/>
+          <w:bCs/>
+          <w:sz w:val="24"/>
+          <w:szCs w:val="24"/>
+        </w:rPr>
+        <w:t>ShuffleNet</w:t>
       </w:r>
       <w:proofErr w:type="spellEnd"/>
-      <w:r>
-        <w:rPr>
-          <w:rFonts w:asciiTheme="minorBidi" w:hAnsiTheme="minorBidi"/>
-          <w:sz w:val="24"/>
-          <w:szCs w:val="24"/>
-        </w:rPr>
-        <w:t xml:space="preserve"> under the same computational constraints. Subsequent adaptations, such as ShuffleNetV2 and its use in domains like </w:t>
-      </w:r>
-      <w:r>
-        <w:rPr>
-          <w:rFonts w:asciiTheme="minorBidi" w:hAnsiTheme="minorBidi"/>
-          <w:sz w:val="24"/>
-          <w:szCs w:val="24"/>
-        </w:rPr>
-        <w:t>Image</w:t>
-      </w:r>
-      <w:r>
-        <w:rPr>
-          <w:rFonts w:asciiTheme="minorBidi" w:hAnsiTheme="minorBidi"/>
-          <w:sz w:val="24"/>
-          <w:szCs w:val="24"/>
-        </w:rPr>
-        <w:t xml:space="preserve"> classification, further validate its effectiveness across tasks requiring both efficiency and accuracy</w:t>
-      </w:r>
-    </w:p>
-    <w:p>
-      <w:pPr>
-        <w:rPr>
-          <w:rFonts w:asciiTheme="minorBidi" w:hAnsiTheme="minorBidi"/>
-          <w:b/>
-          <w:bCs/>
-          <w:sz w:val="24"/>
-          <w:szCs w:val="24"/>
-        </w:rPr>
-      </w:pPr>
-      <w:r>
-        <w:rPr>
-          <w:rFonts w:asciiTheme="minorBidi" w:hAnsiTheme="minorBidi"/>
-          <w:b/>
-          <w:bCs/>
-          <w:sz w:val="24"/>
-          <w:szCs w:val="24"/>
-        </w:rPr>
-        <w:t>2.</w:t>
-      </w:r>
-      <w:r>
-        <w:rPr>
-          <w:rFonts w:asciiTheme="minorBidi" w:hAnsiTheme="minorBidi"/>
-          <w:b/>
-          <w:bCs/>
-          <w:sz w:val="24"/>
-          <w:szCs w:val="24"/>
-        </w:rPr>
-        <w:t>5</w:t>
-      </w:r>
-      <w:r>
-        <w:rPr>
-          <w:rFonts w:asciiTheme="minorBidi" w:hAnsiTheme="minorBidi"/>
-          <w:b/>
-          <w:bCs/>
-          <w:sz w:val="24"/>
-          <w:szCs w:val="24"/>
-        </w:rPr>
-        <w:t xml:space="preserve">.1 Key features of </w:t>
-      </w:r>
-      <w:r>
-        <w:rPr>
-          <w:rFonts w:asciiTheme="minorBidi" w:hAnsiTheme="minorBidi"/>
-          <w:b/>
-          <w:bCs/>
-          <w:sz w:val="24"/>
-          <w:szCs w:val="24"/>
-        </w:rPr>
-        <w:t>ShuffleNet</w:t>
-      </w:r>
     </w:p>
     <w:p>
       <w:pPr>
@@ -4833,15 +5003,6 @@
       <w:pPr>
         <w:rPr>
           <w:rFonts w:asciiTheme="minorBidi" w:hAnsiTheme="minorBidi"/>
-          <w:sz w:val="24"/>
-          <w:szCs w:val="24"/>
-        </w:rPr>
-      </w:pPr>
-    </w:p>
-    <w:p>
-      <w:pPr>
-        <w:rPr>
-          <w:rFonts w:asciiTheme="minorBidi" w:hAnsiTheme="minorBidi"/>
           <w:b/>
           <w:bCs/>
           <w:sz w:val="24"/>
@@ -4878,6 +5039,7 @@
         </w:rPr>
         <w:t xml:space="preserve">.2 How </w:t>
       </w:r>
+      <w:proofErr w:type="spellStart"/>
       <w:r>
         <w:rPr>
           <w:rFonts w:asciiTheme="minorBidi" w:hAnsiTheme="minorBidi"/>
@@ -4888,6 +5050,7 @@
         </w:rPr>
         <w:t>ShuffleNet</w:t>
       </w:r>
+      <w:proofErr w:type="spellEnd"/>
       <w:r>
         <w:rPr>
           <w:rFonts w:asciiTheme="minorBidi" w:hAnsiTheme="minorBidi"/>
@@ -4906,7 +5069,17 @@
           <w:sz w:val="24"/>
           <w:szCs w:val="24"/>
         </w:rPr>
-        <w:t>work</w:t>
+        <w:t>W</w:t>
+      </w:r>
+      <w:r>
+        <w:rPr>
+          <w:rFonts w:asciiTheme="minorBidi" w:hAnsiTheme="minorBidi"/>
+          <w:b/>
+          <w:bCs/>
+          <w:sz w:val="24"/>
+          <w:szCs w:val="24"/>
+        </w:rPr>
+        <w:t>ork</w:t>
       </w:r>
     </w:p>
     <w:p>
@@ -5063,28 +5236,46 @@
           <w:sz w:val="24"/>
           <w:szCs w:val="24"/>
         </w:rPr>
-        <w:t xml:space="preserve">, which permutes the output channels across groups to ensure effective inter-group communication. This design enables ShuffleNet to retain strong representational capacity while achieving substantial reductions in computational cost and memory </w:t>
-      </w:r>
-      <w:r>
-        <w:rPr>
-          <w:rFonts w:asciiTheme="minorBidi" w:hAnsiTheme="minorBidi"/>
+        <w:t>, which permutes the output channels across groups to ensure effective inter-group communication. This design enables ShuffleNet to retain strong representational capacity while achieving substantial reductions in computational cost and memory usage, making it well-suited for mobile and low-power applications</w:t>
+      </w:r>
+      <w:r>
+        <w:rPr>
+          <w:rFonts w:asciiTheme="minorBidi" w:hAnsiTheme="minorBidi"/>
+          <w:sz w:val="24"/>
+          <w:szCs w:val="24"/>
+        </w:rPr>
+        <w:t>.</w:t>
+      </w:r>
+    </w:p>
+    <w:p>
+      <w:pPr>
+        <w:jc w:val="center"/>
+        <w:rPr>
+          <w:rFonts w:ascii="Calibri" w:hAnsi="Calibri" w:cs="Calibri"/>
+          <w:sz w:val="20"/>
+          <w:szCs w:val="20"/>
+        </w:rPr>
+      </w:pPr>
+      <w:r>
+        <w:rPr>
+          <w:rFonts w:asciiTheme="minorBidi" w:hAnsiTheme="minorBidi"/>
+          <w:noProof/>
           <w:sz w:val="24"/>
           <w:szCs w:val="24"/>
         </w:rPr>
         <w:lastRenderedPageBreak/>
-        <w:t>usage, making it well-suited for mobile and low-power applications</w:t>
-      </w:r>
-      <w:r>
-        <w:rPr>
-          <w:rFonts w:asciiTheme="minorBidi" w:hAnsiTheme="minorBidi"/>
-          <w:noProof/>
-          <w:sz w:val="24"/>
-          <w:szCs w:val="24"/>
-        </w:rPr>
         <w:drawing>
-          <wp:inline distT="0" distB="0" distL="0" distR="0" wp14:anchorId="58EF3EAC" wp14:editId="380E12AE">
-            <wp:extent cx="4632960" cy="1772392"/>
-            <wp:effectExtent l="0" t="0" r="0" b="0"/>
+          <wp:anchor distT="0" distB="0" distL="114300" distR="114300" simplePos="0" relativeHeight="251677696" behindDoc="0" locked="0" layoutInCell="1" allowOverlap="1" wp14:anchorId="58EF3EAC" wp14:editId="74BA8B26">
+            <wp:simplePos x="0" y="0"/>
+            <wp:positionH relativeFrom="column">
+              <wp:posOffset>378460</wp:posOffset>
+            </wp:positionH>
+            <wp:positionV relativeFrom="paragraph">
+              <wp:posOffset>34843</wp:posOffset>
+            </wp:positionV>
+            <wp:extent cx="4632960" cy="1772285"/>
+            <wp:effectExtent l="0" t="0" r="2540" b="5715"/>
+            <wp:wrapSquare wrapText="bothSides"/>
             <wp:docPr id="1534331063" name="Picture 1"/>
             <wp:cNvGraphicFramePr>
               <a:graphicFrameLocks xmlns:a="http://schemas.openxmlformats.org/drawingml/2006/main" noChangeAspect="1"/>
@@ -5097,7 +5288,13 @@
                     <pic:cNvPicPr/>
                   </pic:nvPicPr>
                   <pic:blipFill>
-                    <a:blip r:embed="rId11"/>
+                    <a:blip r:embed="rId11">
+                      <a:extLst>
+                        <a:ext uri="{28A0092B-C50C-407E-A947-70E740481C1C}">
+                          <a14:useLocalDpi xmlns:a14="http://schemas.microsoft.com/office/drawing/2010/main" val="0"/>
+                        </a:ext>
+                      </a:extLst>
+                    </a:blip>
                     <a:stretch>
                       <a:fillRect/>
                     </a:stretch>
@@ -5105,7 +5302,7 @@
                   <pic:spPr>
                     <a:xfrm>
                       <a:off x="0" y="0"/>
-                      <a:ext cx="4649434" cy="1778694"/>
+                      <a:ext cx="4632960" cy="1772285"/>
                     </a:xfrm>
                     <a:prstGeom prst="rect">
                       <a:avLst/>
@@ -5114,9 +5311,75 @@
                 </pic:pic>
               </a:graphicData>
             </a:graphic>
-          </wp:inline>
+            <wp14:sizeRelH relativeFrom="page">
+              <wp14:pctWidth>0</wp14:pctWidth>
+            </wp14:sizeRelH>
+            <wp14:sizeRelV relativeFrom="page">
+              <wp14:pctHeight>0</wp14:pctHeight>
+            </wp14:sizeRelV>
+          </wp:anchor>
         </w:drawing>
       </w:r>
+    </w:p>
+    <w:p>
+      <w:pPr>
+        <w:jc w:val="center"/>
+        <w:rPr>
+          <w:rFonts w:ascii="Calibri" w:hAnsi="Calibri" w:cs="Calibri"/>
+          <w:sz w:val="20"/>
+          <w:szCs w:val="20"/>
+        </w:rPr>
+      </w:pPr>
+    </w:p>
+    <w:p>
+      <w:pPr>
+        <w:jc w:val="center"/>
+        <w:rPr>
+          <w:rFonts w:ascii="Calibri" w:hAnsi="Calibri" w:cs="Calibri"/>
+          <w:sz w:val="20"/>
+          <w:szCs w:val="20"/>
+        </w:rPr>
+      </w:pPr>
+    </w:p>
+    <w:p>
+      <w:pPr>
+        <w:jc w:val="center"/>
+        <w:rPr>
+          <w:rFonts w:ascii="Calibri" w:hAnsi="Calibri" w:cs="Calibri"/>
+          <w:sz w:val="20"/>
+          <w:szCs w:val="20"/>
+        </w:rPr>
+      </w:pPr>
+    </w:p>
+    <w:p>
+      <w:pPr>
+        <w:jc w:val="center"/>
+        <w:rPr>
+          <w:rFonts w:ascii="Calibri" w:hAnsi="Calibri" w:cs="Calibri"/>
+          <w:sz w:val="20"/>
+          <w:szCs w:val="20"/>
+        </w:rPr>
+      </w:pPr>
+    </w:p>
+    <w:p>
+      <w:pPr>
+        <w:jc w:val="center"/>
+        <w:rPr>
+          <w:rFonts w:ascii="Calibri" w:hAnsi="Calibri" w:cs="Calibri"/>
+          <w:sz w:val="20"/>
+          <w:szCs w:val="20"/>
+        </w:rPr>
+      </w:pPr>
+    </w:p>
+    <w:p>
+      <w:pPr>
+        <w:jc w:val="center"/>
+        <w:rPr>
+          <w:rFonts w:ascii="Calibri" w:hAnsi="Calibri" w:cs="Calibri"/>
+          <w:sz w:val="20"/>
+          <w:szCs w:val="20"/>
+        </w:rPr>
+      </w:pPr>
     </w:p>
     <w:p>
       <w:pPr>
@@ -5236,7 +5499,27 @@
           <w:sz w:val="24"/>
           <w:szCs w:val="24"/>
         </w:rPr>
-        <w:t>Activation functions</w:t>
+        <w:t xml:space="preserve">Activation </w:t>
+      </w:r>
+      <w:r>
+        <w:rPr>
+          <w:rFonts w:asciiTheme="minorBidi" w:hAnsiTheme="minorBidi"/>
+          <w:b/>
+          <w:bCs/>
+          <w:sz w:val="24"/>
+          <w:szCs w:val="24"/>
+        </w:rPr>
+        <w:t>F</w:t>
+      </w:r>
+      <w:r>
+        <w:rPr>
+          <w:rFonts w:asciiTheme="minorBidi" w:hAnsiTheme="minorBidi"/>
+          <w:b/>
+          <w:bCs/>
+          <w:sz w:val="24"/>
+          <w:szCs w:val="24"/>
+        </w:rPr>
+        <w:t>unctions</w:t>
       </w:r>
     </w:p>
     <w:p>
@@ -5357,7 +5640,47 @@
           <w:sz w:val="24"/>
           <w:szCs w:val="24"/>
         </w:rPr>
-        <w:t>ierarchical feature extraction</w:t>
+        <w:t xml:space="preserve">ierarchical </w:t>
+      </w:r>
+      <w:r>
+        <w:rPr>
+          <w:rFonts w:asciiTheme="minorBidi" w:hAnsiTheme="minorBidi"/>
+          <w:b/>
+          <w:bCs/>
+          <w:sz w:val="24"/>
+          <w:szCs w:val="24"/>
+        </w:rPr>
+        <w:t>F</w:t>
+      </w:r>
+      <w:r>
+        <w:rPr>
+          <w:rFonts w:asciiTheme="minorBidi" w:hAnsiTheme="minorBidi"/>
+          <w:b/>
+          <w:bCs/>
+          <w:sz w:val="24"/>
+          <w:szCs w:val="24"/>
+        </w:rPr>
+        <w:t xml:space="preserve">eature </w:t>
+      </w:r>
+      <w:r>
+        <w:rPr>
+          <w:rFonts w:asciiTheme="minorBidi" w:hAnsiTheme="minorBidi"/>
+          <w:b/>
+          <w:bCs/>
+          <w:sz w:val="24"/>
+          <w:szCs w:val="24"/>
+        </w:rPr>
+        <w:t>E</w:t>
+      </w:r>
+      <w:r>
+        <w:rPr>
+          <w:rFonts w:asciiTheme="minorBidi" w:hAnsiTheme="minorBidi"/>
+          <w:b/>
+          <w:bCs/>
+          <w:sz w:val="24"/>
+          <w:szCs w:val="24"/>
+        </w:rPr>
+        <w:t>xtraction</w:t>
       </w:r>
     </w:p>
     <w:p>
@@ -5516,6 +5839,23 @@
       <w:r>
         <w:rPr>
           <w:rFonts w:asciiTheme="minorBidi" w:hAnsiTheme="minorBidi"/>
+          <w:sz w:val="24"/>
+          <w:szCs w:val="24"/>
+        </w:rPr>
+        <w:t>The primary function of flattening is to restructure the multidimensional feature representations (typically three-dimensional tensors) into one-dimensional vectors suitable for processing by dense neural layers. This transformation preserves the informational content encoded by preceding network components while altering only the structural representation. Specifically, flattening maintains the integrity of spatially encoded features while converting them into a vectorized format that facilitates global pattern recognition.</w:t>
+      </w:r>
+    </w:p>
+    <w:p>
+      <w:pPr>
+        <w:rPr>
+          <w:rFonts w:asciiTheme="minorBidi" w:hAnsiTheme="minorBidi"/>
+          <w:sz w:val="24"/>
+          <w:szCs w:val="24"/>
+        </w:rPr>
+      </w:pPr>
+      <w:r>
+        <w:rPr>
+          <w:rFonts w:asciiTheme="minorBidi" w:hAnsiTheme="minorBidi"/>
           <w:b/>
           <w:bCs/>
           <w:noProof/>
@@ -5523,13 +5863,13 @@
           <w:szCs w:val="24"/>
         </w:rPr>
         <w:drawing>
-          <wp:anchor distT="0" distB="0" distL="114300" distR="114300" simplePos="0" relativeHeight="251663360" behindDoc="0" locked="0" layoutInCell="1" allowOverlap="1" wp14:anchorId="2923C5E8" wp14:editId="441E8225">
+          <wp:anchor distT="0" distB="0" distL="114300" distR="114300" simplePos="0" relativeHeight="251663360" behindDoc="0" locked="0" layoutInCell="1" allowOverlap="1" wp14:anchorId="2923C5E8" wp14:editId="0D96A287">
             <wp:simplePos x="0" y="0"/>
             <wp:positionH relativeFrom="margin">
-              <wp:posOffset>1414145</wp:posOffset>
+              <wp:posOffset>1296670</wp:posOffset>
             </wp:positionH>
             <wp:positionV relativeFrom="paragraph">
-              <wp:posOffset>1221740</wp:posOffset>
+              <wp:posOffset>282412</wp:posOffset>
             </wp:positionV>
             <wp:extent cx="2918460" cy="1763395"/>
             <wp:effectExtent l="0" t="0" r="0" b="8255"/>
@@ -5578,14 +5918,15 @@
           </wp:anchor>
         </w:drawing>
       </w:r>
-      <w:r>
-        <w:rPr>
-          <w:rFonts w:asciiTheme="minorBidi" w:hAnsiTheme="minorBidi"/>
-          <w:sz w:val="24"/>
-          <w:szCs w:val="24"/>
-        </w:rPr>
-        <w:t>The primary function of flattening is to restructure the multidimensional feature representations (typically three-dimensional tensors) into one-dimensional vectors suitable for processing by dense neural layers. This transformation preserves the informational content encoded by preceding network components while altering only the structural representation. Specifically, flattening maintains the integrity of spatially encoded features while converting them into a vectorized format that facilitates global pattern recognition.</w:t>
-      </w:r>
+    </w:p>
+    <w:p>
+      <w:pPr>
+        <w:rPr>
+          <w:rFonts w:asciiTheme="minorBidi" w:hAnsiTheme="minorBidi"/>
+          <w:sz w:val="24"/>
+          <w:szCs w:val="24"/>
+        </w:rPr>
+      </w:pPr>
     </w:p>
     <w:p>
       <w:pPr>
@@ -5706,56 +6047,6 @@
     </w:p>
     <w:p>
       <w:pPr>
-        <w:jc w:val="center"/>
-        <w:rPr>
-          <w:rFonts w:asciiTheme="minorBidi" w:hAnsiTheme="minorBidi"/>
-          <w:sz w:val="24"/>
-          <w:szCs w:val="24"/>
-        </w:rPr>
-      </w:pPr>
-    </w:p>
-    <w:p>
-      <w:pPr>
-        <w:jc w:val="center"/>
-        <w:rPr>
-          <w:rFonts w:asciiTheme="minorBidi" w:hAnsiTheme="minorBidi"/>
-          <w:sz w:val="24"/>
-          <w:szCs w:val="24"/>
-        </w:rPr>
-      </w:pPr>
-    </w:p>
-    <w:p>
-      <w:pPr>
-        <w:jc w:val="center"/>
-        <w:rPr>
-          <w:rFonts w:asciiTheme="minorBidi" w:hAnsiTheme="minorBidi"/>
-          <w:sz w:val="24"/>
-          <w:szCs w:val="24"/>
-        </w:rPr>
-      </w:pPr>
-    </w:p>
-    <w:p>
-      <w:pPr>
-        <w:jc w:val="center"/>
-        <w:rPr>
-          <w:rFonts w:asciiTheme="minorBidi" w:hAnsiTheme="minorBidi"/>
-          <w:sz w:val="24"/>
-          <w:szCs w:val="24"/>
-        </w:rPr>
-      </w:pPr>
-    </w:p>
-    <w:p>
-      <w:pPr>
-        <w:jc w:val="center"/>
-        <w:rPr>
-          <w:rFonts w:asciiTheme="minorBidi" w:hAnsiTheme="minorBidi"/>
-          <w:sz w:val="24"/>
-          <w:szCs w:val="24"/>
-        </w:rPr>
-      </w:pPr>
-    </w:p>
-    <w:p>
-      <w:pPr>
         <w:rPr>
           <w:rFonts w:asciiTheme="minorBidi" w:hAnsiTheme="minorBidi"/>
           <w:b/>
@@ -5837,7 +6128,7 @@
           <w:sz w:val="24"/>
           <w:szCs w:val="24"/>
         </w:rPr>
-        <w:t xml:space="preserve">Backpropagation in ShuffleNet follows the conventional gradient-based optimization framework used in deep convolutional neural networks. During training, the network </w:t>
+        <w:t xml:space="preserve">Backpropagation in ShuffleNet follows the conventional gradient-based optimization framework used in deep convolutional neural networks. During training, the network computes the error between predicted outputs and ground truth labels, and this error is propagated backward through all layers—including grouped pointwise convolutions, depthwise convolutions, and the channel shuffle operation—using the chain rule of calculus. Despite ShuffleNet’s architectural innovations for computational efficiency, its backpropagation process remains compatible with standard stochastic gradient </w:t>
       </w:r>
       <w:r>
         <w:rPr>
@@ -5846,7 +6137,7 @@
           <w:szCs w:val="24"/>
         </w:rPr>
         <w:lastRenderedPageBreak/>
-        <w:t>computes the error between predicted outputs and ground truth labels, and this error is propagated backward through all layers—including grouped pointwise convolutions, depthwise convolutions, and the channel shuffle operation—using the chain rule of calculus. Despite ShuffleNet’s architectural innovations for computational efficiency, its backpropagation process remains compatible with standard stochastic gradient descent (SGD) and its variants. The grouped and shuffled structures require appropriate gradient routing, but these operations are differentiable and thus seamlessly integrated into the learning pipeline</w:t>
+        <w:t>descent (SGD) and its variants. The grouped and shuffled structures require appropriate gradient routing, but these operations are differentiable and thus seamlessly integrated into the learning pipeline</w:t>
       </w:r>
       <w:hyperlink w:anchor="Reference7" w:history="1">
         <w:r>
@@ -6312,78 +6603,68 @@
       <w:pPr>
         <w:rPr>
           <w:rFonts w:asciiTheme="minorBidi" w:hAnsiTheme="minorBidi"/>
-          <w:sz w:val="24"/>
-          <w:szCs w:val="24"/>
-        </w:rPr>
-      </w:pPr>
-    </w:p>
-    <w:p>
-      <w:pPr>
-        <w:rPr>
-          <w:rFonts w:asciiTheme="minorBidi" w:hAnsiTheme="minorBidi"/>
-          <w:sz w:val="24"/>
-          <w:szCs w:val="24"/>
-        </w:rPr>
-      </w:pPr>
-    </w:p>
-    <w:p>
-      <w:pPr>
-        <w:rPr>
-          <w:rFonts w:asciiTheme="minorBidi" w:hAnsiTheme="minorBidi"/>
-          <w:b/>
-          <w:bCs/>
-          <w:sz w:val="24"/>
-          <w:szCs w:val="24"/>
-        </w:rPr>
-      </w:pPr>
-      <w:r>
-        <w:rPr>
-          <w:rFonts w:asciiTheme="minorBidi" w:hAnsiTheme="minorBidi"/>
-          <w:b/>
-          <w:bCs/>
+          <w:b/>
+          <w:bCs/>
+          <w:sz w:val="24"/>
+          <w:szCs w:val="24"/>
+        </w:rPr>
+      </w:pPr>
+      <w:r>
+        <w:rPr>
+          <w:rFonts w:asciiTheme="minorBidi" w:hAnsiTheme="minorBidi"/>
+          <w:b/>
+          <w:bCs/>
+          <w:sz w:val="24"/>
+          <w:szCs w:val="24"/>
+        </w:rPr>
+        <w:t>2.</w:t>
+      </w:r>
+      <w:r>
+        <w:rPr>
+          <w:rFonts w:asciiTheme="minorBidi" w:hAnsiTheme="minorBidi"/>
+          <w:b/>
+          <w:bCs/>
+          <w:sz w:val="24"/>
+          <w:szCs w:val="24"/>
+        </w:rPr>
+        <w:t>6</w:t>
+      </w:r>
+      <w:r>
+        <w:rPr>
+          <w:rFonts w:asciiTheme="minorBidi" w:hAnsiTheme="minorBidi"/>
+          <w:b/>
+          <w:bCs/>
+          <w:sz w:val="24"/>
+          <w:szCs w:val="24"/>
+        </w:rPr>
+        <w:t>.1 Core Building Block</w:t>
+      </w:r>
+    </w:p>
+    <w:p>
+      <w:pPr>
+        <w:jc w:val="both"/>
+        <w:rPr>
+          <w:rFonts w:asciiTheme="minorBidi" w:hAnsiTheme="minorBidi"/>
+          <w:sz w:val="24"/>
+          <w:szCs w:val="24"/>
+        </w:rPr>
+      </w:pPr>
+      <w:r>
+        <w:rPr>
+          <w:rFonts w:asciiTheme="minorBidi" w:hAnsiTheme="minorBidi"/>
+          <w:sz w:val="24"/>
+          <w:szCs w:val="24"/>
+        </w:rPr>
+        <w:t xml:space="preserve">The central unit of ShuffleNetV2 is a split-branch structure. Each block divides the input feature map into two branches: one branch remains unchanged (identity), while the other undergoes transformation via depthwise separable convolutions and pointwise convolutions. After processing, the two branches are concatenated, and a channel shuffle operation is applied to enable cross-branch information exchange. This design ensures rich feature propagation while maintaining low computational </w:t>
+      </w:r>
+      <w:r>
+        <w:rPr>
+          <w:rFonts w:asciiTheme="minorBidi" w:hAnsiTheme="minorBidi"/>
           <w:sz w:val="24"/>
           <w:szCs w:val="24"/>
         </w:rPr>
         <w:lastRenderedPageBreak/>
-        <w:t>2.</w:t>
-      </w:r>
-      <w:r>
-        <w:rPr>
-          <w:rFonts w:asciiTheme="minorBidi" w:hAnsiTheme="minorBidi"/>
-          <w:b/>
-          <w:bCs/>
-          <w:sz w:val="24"/>
-          <w:szCs w:val="24"/>
-        </w:rPr>
-        <w:t>6</w:t>
-      </w:r>
-      <w:r>
-        <w:rPr>
-          <w:rFonts w:asciiTheme="minorBidi" w:hAnsiTheme="minorBidi"/>
-          <w:b/>
-          <w:bCs/>
-          <w:sz w:val="24"/>
-          <w:szCs w:val="24"/>
-        </w:rPr>
-        <w:t>.1 Core Building Block</w:t>
-      </w:r>
-    </w:p>
-    <w:p>
-      <w:pPr>
-        <w:jc w:val="both"/>
-        <w:rPr>
-          <w:rFonts w:asciiTheme="minorBidi" w:hAnsiTheme="minorBidi"/>
-          <w:sz w:val="24"/>
-          <w:szCs w:val="24"/>
-        </w:rPr>
-      </w:pPr>
-      <w:r>
-        <w:rPr>
-          <w:rFonts w:asciiTheme="minorBidi" w:hAnsiTheme="minorBidi"/>
-          <w:sz w:val="24"/>
-          <w:szCs w:val="24"/>
-        </w:rPr>
-        <w:t>The central unit of ShuffleNetV2 is a split-branch structure. Each block divides the input feature map into two branches: one branch remains unchanged (identity), while the other undergoes transformation via depthwise separable convolutions and pointwise convolutions. After processing, the two branches are concatenated, and a channel shuffle operation is applied to enable cross-branch information exchange. This design ensures rich feature propagation while maintaining low computational cost. Additionally, the architecture avoids fragmentation and excessive element-wise operations, which are known to hinder actual inference speed.</w:t>
+        <w:t>cost. Additionally, the architecture avoids fragmentation and excessive element-wise operations, which are known to hinder actual inference speed.</w:t>
       </w:r>
     </w:p>
     <w:p>
@@ -6764,15 +7045,6 @@
       <w:pPr>
         <w:rPr>
           <w:rFonts w:asciiTheme="minorBidi" w:hAnsiTheme="minorBidi"/>
-          <w:sz w:val="24"/>
-          <w:szCs w:val="24"/>
-        </w:rPr>
-      </w:pPr>
-    </w:p>
-    <w:p>
-      <w:pPr>
-        <w:rPr>
-          <w:rFonts w:asciiTheme="minorBidi" w:hAnsiTheme="minorBidi"/>
           <w:b/>
           <w:bCs/>
           <w:sz w:val="24"/>
@@ -6902,20 +7174,84 @@
       <w:pPr>
         <w:rPr>
           <w:rFonts w:asciiTheme="minorBidi" w:hAnsiTheme="minorBidi"/>
-          <w:b/>
-          <w:bCs/>
-          <w:sz w:val="24"/>
-          <w:szCs w:val="24"/>
-        </w:rPr>
-      </w:pPr>
-      <w:r>
-        <w:rPr>
-          <w:rFonts w:asciiTheme="minorBidi" w:hAnsiTheme="minorBidi"/>
-          <w:b/>
-          <w:bCs/>
-          <w:sz w:val="24"/>
-          <w:szCs w:val="24"/>
-        </w:rPr>
+          <w:sz w:val="24"/>
+          <w:szCs w:val="24"/>
+        </w:rPr>
+      </w:pPr>
+    </w:p>
+    <w:p>
+      <w:pPr>
+        <w:rPr>
+          <w:rFonts w:asciiTheme="minorBidi" w:hAnsiTheme="minorBidi"/>
+          <w:sz w:val="24"/>
+          <w:szCs w:val="24"/>
+        </w:rPr>
+      </w:pPr>
+    </w:p>
+    <w:p>
+      <w:pPr>
+        <w:rPr>
+          <w:rFonts w:asciiTheme="minorBidi" w:hAnsiTheme="minorBidi"/>
+          <w:sz w:val="24"/>
+          <w:szCs w:val="24"/>
+        </w:rPr>
+      </w:pPr>
+    </w:p>
+    <w:p>
+      <w:pPr>
+        <w:rPr>
+          <w:rFonts w:asciiTheme="minorBidi" w:hAnsiTheme="minorBidi"/>
+          <w:sz w:val="24"/>
+          <w:szCs w:val="24"/>
+        </w:rPr>
+      </w:pPr>
+    </w:p>
+    <w:p>
+      <w:pPr>
+        <w:rPr>
+          <w:rFonts w:asciiTheme="minorBidi" w:hAnsiTheme="minorBidi"/>
+          <w:sz w:val="24"/>
+          <w:szCs w:val="24"/>
+        </w:rPr>
+      </w:pPr>
+    </w:p>
+    <w:p>
+      <w:pPr>
+        <w:rPr>
+          <w:rFonts w:asciiTheme="minorBidi" w:hAnsiTheme="minorBidi"/>
+          <w:sz w:val="24"/>
+          <w:szCs w:val="24"/>
+        </w:rPr>
+      </w:pPr>
+    </w:p>
+    <w:p>
+      <w:pPr>
+        <w:rPr>
+          <w:rFonts w:asciiTheme="minorBidi" w:hAnsiTheme="minorBidi"/>
+          <w:sz w:val="24"/>
+          <w:szCs w:val="24"/>
+        </w:rPr>
+      </w:pPr>
+    </w:p>
+    <w:p>
+      <w:pPr>
+        <w:rPr>
+          <w:rFonts w:asciiTheme="minorBidi" w:hAnsiTheme="minorBidi"/>
+          <w:b/>
+          <w:bCs/>
+          <w:sz w:val="24"/>
+          <w:szCs w:val="24"/>
+        </w:rPr>
+      </w:pPr>
+      <w:r>
+        <w:rPr>
+          <w:rFonts w:asciiTheme="minorBidi" w:hAnsiTheme="minorBidi"/>
+          <w:b/>
+          <w:bCs/>
+          <w:sz w:val="24"/>
+          <w:szCs w:val="24"/>
+        </w:rPr>
+        <w:lastRenderedPageBreak/>
         <w:t>2.6.3 ShuffleNetV2 Architecture Diagram</w:t>
       </w:r>
     </w:p>
@@ -6938,7 +7274,6 @@
           <w:sz w:val="24"/>
           <w:szCs w:val="24"/>
         </w:rPr>
-        <w:lastRenderedPageBreak/>
         <w:drawing>
           <wp:anchor distT="0" distB="0" distL="114300" distR="114300" simplePos="0" relativeHeight="251666432" behindDoc="0" locked="0" layoutInCell="1" allowOverlap="1" wp14:anchorId="5CB9C3DE" wp14:editId="51B9B7B0">
             <wp:simplePos x="0" y="0"/>
@@ -7104,66 +7439,16 @@
     </w:p>
     <w:p>
       <w:pPr>
-        <w:rPr>
-          <w:rFonts w:asciiTheme="minorBidi" w:hAnsiTheme="minorBidi"/>
-          <w:sz w:val="24"/>
-          <w:szCs w:val="24"/>
-        </w:rPr>
-      </w:pPr>
-    </w:p>
-    <w:p>
-      <w:pPr>
-        <w:rPr>
-          <w:rFonts w:asciiTheme="minorBidi" w:hAnsiTheme="minorBidi"/>
-          <w:sz w:val="24"/>
-          <w:szCs w:val="24"/>
-        </w:rPr>
-      </w:pPr>
-    </w:p>
-    <w:p>
-      <w:pPr>
-        <w:rPr>
-          <w:rFonts w:asciiTheme="minorBidi" w:hAnsiTheme="minorBidi"/>
-          <w:sz w:val="24"/>
-          <w:szCs w:val="24"/>
-        </w:rPr>
-      </w:pPr>
-    </w:p>
-    <w:p>
-      <w:pPr>
-        <w:rPr>
-          <w:rFonts w:asciiTheme="minorBidi" w:hAnsiTheme="minorBidi"/>
-          <w:sz w:val="24"/>
-          <w:szCs w:val="24"/>
-        </w:rPr>
-      </w:pPr>
-    </w:p>
-    <w:p>
-      <w:pPr>
-        <w:rPr>
-          <w:rFonts w:asciiTheme="minorBidi" w:hAnsiTheme="minorBidi"/>
-          <w:sz w:val="24"/>
-          <w:szCs w:val="24"/>
-        </w:rPr>
-      </w:pPr>
-    </w:p>
-    <w:p>
-      <w:pPr>
-        <w:rPr>
-          <w:rFonts w:asciiTheme="minorBidi" w:hAnsiTheme="minorBidi"/>
-          <w:b/>
-          <w:bCs/>
-          <w:sz w:val="24"/>
-          <w:szCs w:val="24"/>
-        </w:rPr>
-      </w:pPr>
-      <w:r>
-        <w:rPr>
-          <w:rFonts w:asciiTheme="minorBidi" w:hAnsiTheme="minorBidi"/>
-          <w:b/>
-          <w:bCs/>
-          <w:sz w:val="24"/>
-          <w:szCs w:val="24"/>
+        <w:pStyle w:val="Heading1"/>
+        <w:rPr>
+          <w:rFonts w:asciiTheme="minorBidi" w:hAnsiTheme="minorBidi" w:cstheme="minorBidi"/>
+          <w:color w:val="auto"/>
+        </w:rPr>
+      </w:pPr>
+      <w:r>
+        <w:rPr>
+          <w:rFonts w:asciiTheme="minorBidi" w:hAnsiTheme="minorBidi" w:cstheme="minorBidi"/>
+          <w:color w:val="auto"/>
         </w:rPr>
         <w:t>3 Research / Engineering Process</w:t>
       </w:r>
@@ -7186,7 +7471,27 @@
           <w:sz w:val="24"/>
           <w:szCs w:val="24"/>
         </w:rPr>
-        <w:t>3.1 Development methods</w:t>
+        <w:t xml:space="preserve">3.1 Development </w:t>
+      </w:r>
+      <w:r>
+        <w:rPr>
+          <w:rFonts w:asciiTheme="minorBidi" w:hAnsiTheme="minorBidi"/>
+          <w:b/>
+          <w:bCs/>
+          <w:sz w:val="24"/>
+          <w:szCs w:val="24"/>
+        </w:rPr>
+        <w:t>M</w:t>
+      </w:r>
+      <w:r>
+        <w:rPr>
+          <w:rFonts w:asciiTheme="minorBidi" w:hAnsiTheme="minorBidi"/>
+          <w:b/>
+          <w:bCs/>
+          <w:sz w:val="24"/>
+          <w:szCs w:val="24"/>
+        </w:rPr>
+        <w:t>ethods</w:t>
       </w:r>
     </w:p>
     <w:p>
@@ -7395,96 +7700,104 @@
           <w:sz w:val="24"/>
           <w:szCs w:val="24"/>
         </w:rPr>
+        <w:t>We are going to use React for the frontend because it provides a flexible and efficient way to build</w:t>
+      </w:r>
+      <w:r>
+        <w:rPr>
+          <w:rFonts w:asciiTheme="minorBidi" w:hAnsiTheme="minorBidi"/>
+          <w:sz w:val="24"/>
+          <w:szCs w:val="24"/>
+        </w:rPr>
+        <w:t xml:space="preserve"> </w:t>
+      </w:r>
+      <w:r>
+        <w:rPr>
+          <w:rFonts w:asciiTheme="minorBidi" w:hAnsiTheme="minorBidi"/>
+          <w:sz w:val="24"/>
+          <w:szCs w:val="24"/>
+        </w:rPr>
+        <w:t>user interfaces. React's component-based architecture promotes reusability and maintainability,</w:t>
+      </w:r>
+      <w:r>
+        <w:rPr>
+          <w:rFonts w:asciiTheme="minorBidi" w:hAnsiTheme="minorBidi"/>
+          <w:sz w:val="24"/>
+          <w:szCs w:val="24"/>
+        </w:rPr>
+        <w:t xml:space="preserve"> </w:t>
+      </w:r>
+      <w:r>
+        <w:rPr>
+          <w:rFonts w:asciiTheme="minorBidi" w:hAnsiTheme="minorBidi"/>
+          <w:sz w:val="24"/>
+          <w:szCs w:val="24"/>
+        </w:rPr>
+        <w:t xml:space="preserve">making it easier to manage complex UIs. Its virtual </w:t>
+      </w:r>
+      <w:r>
+        <w:rPr>
+          <w:rFonts w:asciiTheme="minorBidi" w:hAnsiTheme="minorBidi"/>
+          <w:sz w:val="24"/>
+          <w:szCs w:val="24"/>
+        </w:rPr>
+        <w:t>Document Object Model</w:t>
+      </w:r>
+      <w:r>
+        <w:rPr>
+          <w:rFonts w:asciiTheme="minorBidi" w:hAnsiTheme="minorBidi"/>
+          <w:sz w:val="24"/>
+          <w:szCs w:val="24"/>
+        </w:rPr>
+        <w:t xml:space="preserve"> (</w:t>
+      </w:r>
+      <w:r>
+        <w:rPr>
+          <w:rFonts w:asciiTheme="minorBidi" w:hAnsiTheme="minorBidi"/>
+          <w:sz w:val="24"/>
+          <w:szCs w:val="24"/>
+        </w:rPr>
+        <w:t>DOM</w:t>
+      </w:r>
+      <w:r>
+        <w:rPr>
+          <w:rFonts w:asciiTheme="minorBidi" w:hAnsiTheme="minorBidi"/>
+          <w:sz w:val="24"/>
+          <w:szCs w:val="24"/>
+        </w:rPr>
+        <w:t>)</w:t>
+      </w:r>
+      <w:r>
+        <w:rPr>
+          <w:rFonts w:asciiTheme="minorBidi" w:hAnsiTheme="minorBidi"/>
+          <w:sz w:val="24"/>
+          <w:szCs w:val="24"/>
+        </w:rPr>
+        <w:t xml:space="preserve"> ensures high performance by minimizing</w:t>
+      </w:r>
+      <w:r>
+        <w:rPr>
+          <w:rFonts w:asciiTheme="minorBidi" w:hAnsiTheme="minorBidi"/>
+          <w:sz w:val="24"/>
+          <w:szCs w:val="24"/>
+        </w:rPr>
+        <w:t xml:space="preserve"> </w:t>
+      </w:r>
+      <w:r>
+        <w:rPr>
+          <w:rFonts w:asciiTheme="minorBidi" w:hAnsiTheme="minorBidi"/>
+          <w:sz w:val="24"/>
+          <w:szCs w:val="24"/>
+        </w:rPr>
+        <w:t xml:space="preserve">updates to </w:t>
+      </w:r>
+      <w:r>
+        <w:rPr>
+          <w:rFonts w:asciiTheme="minorBidi" w:hAnsiTheme="minorBidi"/>
+          <w:sz w:val="24"/>
+          <w:szCs w:val="24"/>
+        </w:rPr>
         <w:lastRenderedPageBreak/>
-        <w:t>We are going to use React for the frontend because it provides a flexible and efficient way to build</w:t>
-      </w:r>
-      <w:r>
-        <w:rPr>
-          <w:rFonts w:asciiTheme="minorBidi" w:hAnsiTheme="minorBidi"/>
-          <w:sz w:val="24"/>
-          <w:szCs w:val="24"/>
-        </w:rPr>
-        <w:t xml:space="preserve"> </w:t>
-      </w:r>
-      <w:r>
-        <w:rPr>
-          <w:rFonts w:asciiTheme="minorBidi" w:hAnsiTheme="minorBidi"/>
-          <w:sz w:val="24"/>
-          <w:szCs w:val="24"/>
-        </w:rPr>
-        <w:t>user interfaces. React's component-based architecture promotes reusability and maintainability,</w:t>
-      </w:r>
-      <w:r>
-        <w:rPr>
-          <w:rFonts w:asciiTheme="minorBidi" w:hAnsiTheme="minorBidi"/>
-          <w:sz w:val="24"/>
-          <w:szCs w:val="24"/>
-        </w:rPr>
-        <w:t xml:space="preserve"> </w:t>
-      </w:r>
-      <w:r>
-        <w:rPr>
-          <w:rFonts w:asciiTheme="minorBidi" w:hAnsiTheme="minorBidi"/>
-          <w:sz w:val="24"/>
-          <w:szCs w:val="24"/>
-        </w:rPr>
-        <w:t xml:space="preserve">making it easier to manage complex UIs. Its virtual </w:t>
-      </w:r>
-      <w:r>
-        <w:rPr>
-          <w:rFonts w:asciiTheme="minorBidi" w:hAnsiTheme="minorBidi"/>
-          <w:sz w:val="24"/>
-          <w:szCs w:val="24"/>
-        </w:rPr>
-        <w:t>Document Object Model</w:t>
-      </w:r>
-      <w:r>
-        <w:rPr>
-          <w:rFonts w:asciiTheme="minorBidi" w:hAnsiTheme="minorBidi"/>
-          <w:sz w:val="24"/>
-          <w:szCs w:val="24"/>
-        </w:rPr>
-        <w:t xml:space="preserve"> (</w:t>
-      </w:r>
-      <w:r>
-        <w:rPr>
-          <w:rFonts w:asciiTheme="minorBidi" w:hAnsiTheme="minorBidi"/>
-          <w:sz w:val="24"/>
-          <w:szCs w:val="24"/>
-        </w:rPr>
-        <w:t>DOM</w:t>
-      </w:r>
-      <w:r>
-        <w:rPr>
-          <w:rFonts w:asciiTheme="minorBidi" w:hAnsiTheme="minorBidi"/>
-          <w:sz w:val="24"/>
-          <w:szCs w:val="24"/>
-        </w:rPr>
-        <w:t>)</w:t>
-      </w:r>
-      <w:r>
-        <w:rPr>
-          <w:rFonts w:asciiTheme="minorBidi" w:hAnsiTheme="minorBidi"/>
-          <w:sz w:val="24"/>
-          <w:szCs w:val="24"/>
-        </w:rPr>
-        <w:t xml:space="preserve"> ensures high performance by minimizing</w:t>
-      </w:r>
-      <w:r>
-        <w:rPr>
-          <w:rFonts w:asciiTheme="minorBidi" w:hAnsiTheme="minorBidi"/>
-          <w:sz w:val="24"/>
-          <w:szCs w:val="24"/>
-        </w:rPr>
-        <w:t xml:space="preserve"> </w:t>
-      </w:r>
-      <w:r>
-        <w:rPr>
-          <w:rFonts w:asciiTheme="minorBidi" w:hAnsiTheme="minorBidi"/>
-          <w:sz w:val="24"/>
-          <w:szCs w:val="24"/>
-        </w:rPr>
-        <w:t>updates to the real DOM. Additionally, React has a strong developer community and a rich ecosystem</w:t>
+        <w:t>the real DOM. Additionally, React has a strong developer community and a rich ecosystem</w:t>
       </w:r>
       <w:r>
         <w:rPr>
@@ -7524,23 +7837,53 @@
     </w:p>
     <w:p>
       <w:pPr>
-        <w:rPr>
-          <w:rFonts w:asciiTheme="minorBidi" w:hAnsiTheme="minorBidi"/>
-          <w:b/>
-          <w:bCs/>
-          <w:sz w:val="24"/>
-          <w:szCs w:val="24"/>
-        </w:rPr>
-      </w:pPr>
-      <w:r>
-        <w:rPr>
-          <w:rFonts w:asciiTheme="minorBidi" w:hAnsiTheme="minorBidi"/>
-          <w:b/>
-          <w:bCs/>
-          <w:sz w:val="24"/>
-          <w:szCs w:val="24"/>
-        </w:rPr>
-        <w:t>3.1.3 MongoDB for database</w:t>
+        <w:jc w:val="both"/>
+        <w:rPr>
+          <w:rFonts w:asciiTheme="minorBidi" w:hAnsiTheme="minorBidi"/>
+          <w:sz w:val="24"/>
+          <w:szCs w:val="24"/>
+        </w:rPr>
+      </w:pPr>
+    </w:p>
+    <w:p>
+      <w:pPr>
+        <w:rPr>
+          <w:rFonts w:asciiTheme="minorBidi" w:hAnsiTheme="minorBidi"/>
+          <w:b/>
+          <w:bCs/>
+          <w:sz w:val="24"/>
+          <w:szCs w:val="24"/>
+        </w:rPr>
+      </w:pPr>
+      <w:r>
+        <w:rPr>
+          <w:rFonts w:asciiTheme="minorBidi" w:hAnsiTheme="minorBidi"/>
+          <w:b/>
+          <w:bCs/>
+          <w:sz w:val="24"/>
+          <w:szCs w:val="24"/>
+        </w:rPr>
+        <w:t xml:space="preserve">3.1.3 MongoDB for </w:t>
+      </w:r>
+      <w:r>
+        <w:rPr>
+          <w:rFonts w:asciiTheme="minorBidi" w:hAnsiTheme="minorBidi"/>
+          <w:b/>
+          <w:bCs/>
+          <w:sz w:val="24"/>
+          <w:szCs w:val="24"/>
+        </w:rPr>
+        <w:t>D</w:t>
+      </w:r>
+      <w:r>
+        <w:rPr>
+          <w:rFonts w:asciiTheme="minorBidi" w:hAnsiTheme="minorBidi"/>
+          <w:b/>
+          <w:bCs/>
+          <w:sz w:val="24"/>
+          <w:szCs w:val="24"/>
+        </w:rPr>
+        <w:t>atabase</w:t>
       </w:r>
     </w:p>
     <w:p>
@@ -7582,6 +7925,16 @@
     </w:p>
     <w:p>
       <w:pPr>
+        <w:jc w:val="both"/>
+        <w:rPr>
+          <w:rFonts w:asciiTheme="minorBidi" w:hAnsiTheme="minorBidi"/>
+          <w:sz w:val="24"/>
+          <w:szCs w:val="24"/>
+        </w:rPr>
+      </w:pPr>
+    </w:p>
+    <w:p>
+      <w:pPr>
         <w:rPr>
           <w:rFonts w:asciiTheme="minorBidi" w:hAnsiTheme="minorBidi"/>
           <w:b/>
@@ -7775,6 +8128,17 @@
           <w:szCs w:val="24"/>
         </w:rPr>
       </w:pPr>
+    </w:p>
+    <w:p>
+      <w:pPr>
+        <w:rPr>
+          <w:rFonts w:asciiTheme="minorBidi" w:hAnsiTheme="minorBidi"/>
+          <w:b/>
+          <w:bCs/>
+          <w:sz w:val="24"/>
+          <w:szCs w:val="24"/>
+        </w:rPr>
+      </w:pPr>
       <w:r>
         <w:rPr>
           <w:rFonts w:asciiTheme="minorBidi" w:hAnsiTheme="minorBidi"/>
@@ -7784,7 +8148,27 @@
           <w:szCs w:val="24"/>
         </w:rPr>
         <w:lastRenderedPageBreak/>
-        <w:t>3.3.1 Gaussian filter</w:t>
+        <w:t xml:space="preserve">3.3.1 Gaussian </w:t>
+      </w:r>
+      <w:r>
+        <w:rPr>
+          <w:rFonts w:asciiTheme="minorBidi" w:hAnsiTheme="minorBidi"/>
+          <w:b/>
+          <w:bCs/>
+          <w:sz w:val="24"/>
+          <w:szCs w:val="24"/>
+        </w:rPr>
+        <w:t>F</w:t>
+      </w:r>
+      <w:r>
+        <w:rPr>
+          <w:rFonts w:asciiTheme="minorBidi" w:hAnsiTheme="minorBidi"/>
+          <w:b/>
+          <w:bCs/>
+          <w:sz w:val="24"/>
+          <w:szCs w:val="24"/>
+        </w:rPr>
+        <w:t>ilter</w:t>
       </w:r>
     </w:p>
     <w:p>
@@ -7792,8 +8176,6 @@
         <w:jc w:val="both"/>
         <w:rPr>
           <w:rFonts w:asciiTheme="minorBidi" w:hAnsiTheme="minorBidi"/>
-          <w:b/>
-          <w:bCs/>
           <w:sz w:val="24"/>
           <w:szCs w:val="24"/>
         </w:rPr>
@@ -7852,6 +8234,18 @@
     </w:p>
     <w:p>
       <w:pPr>
+        <w:jc w:val="both"/>
+        <w:rPr>
+          <w:rFonts w:asciiTheme="minorBidi" w:hAnsiTheme="minorBidi"/>
+          <w:b/>
+          <w:bCs/>
+          <w:sz w:val="24"/>
+          <w:szCs w:val="24"/>
+        </w:rPr>
+      </w:pPr>
+    </w:p>
+    <w:p>
+      <w:pPr>
         <w:rPr>
           <w:rFonts w:asciiTheme="minorBidi" w:hAnsiTheme="minorBidi"/>
           <w:b/>
@@ -7888,7 +8282,27 @@
           <w:sz w:val="24"/>
           <w:szCs w:val="24"/>
         </w:rPr>
-        <w:t xml:space="preserve"> CLAHE settings</w:t>
+        <w:t xml:space="preserve"> CLAHE </w:t>
+      </w:r>
+      <w:r>
+        <w:rPr>
+          <w:rFonts w:asciiTheme="minorBidi" w:hAnsiTheme="minorBidi"/>
+          <w:b/>
+          <w:bCs/>
+          <w:sz w:val="24"/>
+          <w:szCs w:val="24"/>
+        </w:rPr>
+        <w:t>S</w:t>
+      </w:r>
+      <w:r>
+        <w:rPr>
+          <w:rFonts w:asciiTheme="minorBidi" w:hAnsiTheme="minorBidi"/>
+          <w:b/>
+          <w:bCs/>
+          <w:sz w:val="24"/>
+          <w:szCs w:val="24"/>
+        </w:rPr>
+        <w:t>ettings</w:t>
       </w:r>
     </w:p>
     <w:p>
@@ -7903,18 +8317,45 @@
       <w:r>
         <w:rPr>
           <w:rFonts w:asciiTheme="minorBidi" w:hAnsiTheme="minorBidi"/>
+          <w:sz w:val="24"/>
+          <w:szCs w:val="24"/>
+        </w:rPr>
+        <w:t>C</w:t>
+      </w:r>
+      <w:r>
+        <w:rPr>
+          <w:rFonts w:asciiTheme="minorBidi" w:hAnsiTheme="minorBidi"/>
+          <w:sz w:val="24"/>
+          <w:szCs w:val="24"/>
+        </w:rPr>
+        <w:t>lip limit parameter in CLAHE controls the threshold for contrast enhancement to prevent over-amplification of noise in homogeneous regions. After experimentation with various settings, we determined that a clip limit of 2.0 provides an optimal balance between enhancing subtle surface defects and maintaining natural fruit appearance. Higher values tend to introduce artificial textures and amplify noise, while lower values provide insufficient contrast for detecting minor blemishes.</w:t>
+      </w:r>
+    </w:p>
+    <w:p>
+      <w:pPr>
+        <w:rPr>
+          <w:rFonts w:asciiTheme="minorBidi" w:hAnsiTheme="minorBidi"/>
+          <w:b/>
+          <w:bCs/>
+          <w:sz w:val="24"/>
+          <w:szCs w:val="24"/>
+        </w:rPr>
+      </w:pPr>
+      <w:r>
+        <w:rPr>
+          <w:rFonts w:asciiTheme="minorBidi" w:hAnsiTheme="minorBidi"/>
           <w:noProof/>
           <w:sz w:val="24"/>
           <w:szCs w:val="24"/>
         </w:rPr>
         <w:drawing>
-          <wp:anchor distT="0" distB="0" distL="114300" distR="114300" simplePos="0" relativeHeight="251670528" behindDoc="0" locked="0" layoutInCell="1" allowOverlap="1" wp14:anchorId="4E5DEA9D" wp14:editId="7546EAC4">
+          <wp:anchor distT="0" distB="0" distL="114300" distR="114300" simplePos="0" relativeHeight="251670528" behindDoc="0" locked="0" layoutInCell="1" allowOverlap="1" wp14:anchorId="4E5DEA9D" wp14:editId="584BEA9A">
             <wp:simplePos x="0" y="0"/>
             <wp:positionH relativeFrom="margin">
-              <wp:posOffset>1120140</wp:posOffset>
+              <wp:posOffset>906131</wp:posOffset>
             </wp:positionH>
             <wp:positionV relativeFrom="paragraph">
-              <wp:posOffset>1121410</wp:posOffset>
+              <wp:posOffset>21253</wp:posOffset>
             </wp:positionV>
             <wp:extent cx="4130040" cy="1863090"/>
             <wp:effectExtent l="0" t="0" r="3810" b="3810"/>
@@ -7963,93 +8404,36 @@
           </wp:anchor>
         </w:drawing>
       </w:r>
-      <w:r>
-        <w:rPr>
-          <w:rFonts w:asciiTheme="minorBidi" w:hAnsiTheme="minorBidi"/>
-          <w:sz w:val="24"/>
-          <w:szCs w:val="24"/>
-        </w:rPr>
-        <w:t>C</w:t>
-      </w:r>
-      <w:r>
-        <w:rPr>
-          <w:rFonts w:asciiTheme="minorBidi" w:hAnsiTheme="minorBidi"/>
-          <w:sz w:val="24"/>
-          <w:szCs w:val="24"/>
-        </w:rPr>
-        <w:t>lip limit parameter in CLAHE controls the threshold for contrast enhancement to prevent over-amplification of noise in homogeneous regions. After experimentation with various settings, we determined that a clip limit of 2.0 provides an optimal balance between enhancing subtle surface defects and maintaining natural fruit appearance. Higher values tend to introduce artificial textures and amplify noise, while lower values provide insufficient contrast for detecting minor blemishes.</w:t>
-      </w:r>
-    </w:p>
-    <w:p>
-      <w:pPr>
-        <w:rPr>
-          <w:rFonts w:asciiTheme="minorBidi" w:hAnsiTheme="minorBidi"/>
-          <w:b/>
-          <w:bCs/>
-          <w:sz w:val="24"/>
-          <w:szCs w:val="24"/>
-        </w:rPr>
-      </w:pPr>
-    </w:p>
-    <w:p>
-      <w:pPr>
-        <w:rPr>
-          <w:rFonts w:asciiTheme="minorBidi" w:hAnsiTheme="minorBidi"/>
-          <w:b/>
-          <w:bCs/>
-          <w:sz w:val="24"/>
-          <w:szCs w:val="24"/>
-        </w:rPr>
-      </w:pPr>
-    </w:p>
-    <w:p>
-      <w:pPr>
-        <w:rPr>
-          <w:rFonts w:asciiTheme="minorBidi" w:hAnsiTheme="minorBidi"/>
-          <w:b/>
-          <w:bCs/>
-          <w:sz w:val="24"/>
-          <w:szCs w:val="24"/>
-        </w:rPr>
-      </w:pPr>
-    </w:p>
-    <w:p>
-      <w:pPr>
-        <w:rPr>
-          <w:rFonts w:asciiTheme="minorBidi" w:hAnsiTheme="minorBidi"/>
-          <w:b/>
-          <w:bCs/>
-          <w:sz w:val="24"/>
-          <w:szCs w:val="24"/>
-        </w:rPr>
-      </w:pPr>
-    </w:p>
-    <w:p>
-      <w:pPr>
-        <w:rPr>
-          <w:rFonts w:asciiTheme="minorBidi" w:hAnsiTheme="minorBidi"/>
-          <w:b/>
-          <w:bCs/>
-          <w:sz w:val="24"/>
-          <w:szCs w:val="24"/>
-        </w:rPr>
-      </w:pPr>
-    </w:p>
-    <w:p>
-      <w:pPr>
-        <w:rPr>
-          <w:rFonts w:asciiTheme="minorBidi" w:hAnsiTheme="minorBidi"/>
-          <w:b/>
-          <w:bCs/>
-          <w:sz w:val="24"/>
-          <w:szCs w:val="24"/>
-        </w:rPr>
-      </w:pPr>
-    </w:p>
-    <w:p>
-      <w:pPr>
+    </w:p>
+    <w:p>
+      <w:pPr>
+        <w:rPr>
+          <w:rFonts w:asciiTheme="minorBidi" w:hAnsiTheme="minorBidi"/>
+          <w:b/>
+          <w:bCs/>
+          <w:sz w:val="24"/>
+          <w:szCs w:val="24"/>
+        </w:rPr>
+      </w:pPr>
+    </w:p>
+    <w:p>
+      <w:pPr>
+        <w:rPr>
+          <w:rFonts w:asciiTheme="minorBidi" w:hAnsiTheme="minorBidi"/>
+          <w:b/>
+          <w:bCs/>
+          <w:sz w:val="24"/>
+          <w:szCs w:val="24"/>
+        </w:rPr>
+      </w:pPr>
+    </w:p>
+    <w:p>
+      <w:pPr>
+        <w:tabs>
+          <w:tab w:val="left" w:pos="2099"/>
+          <w:tab w:val="center" w:pos="5233"/>
+        </w:tabs>
         <w:ind w:left="720" w:firstLine="720"/>
-        <w:jc w:val="center"/>
         <w:rPr>
           <w:rFonts w:ascii="Calibri" w:hAnsi="Calibri" w:cs="Calibri"/>
           <w:sz w:val="20"/>
@@ -8058,70 +8442,19 @@
       </w:pPr>
       <w:r>
         <w:rPr>
-          <w:rFonts w:ascii="Calibri" w:hAnsi="Calibri" w:cs="Calibri"/>
-          <w:sz w:val="20"/>
-          <w:szCs w:val="20"/>
-        </w:rPr>
-        <w:t xml:space="preserve">Figure </w:t>
-      </w:r>
-      <w:r>
-        <w:rPr>
-          <w:rFonts w:ascii="Calibri" w:hAnsi="Calibri" w:cs="Calibri"/>
-          <w:sz w:val="20"/>
-          <w:szCs w:val="20"/>
-        </w:rPr>
-        <w:t>7</w:t>
-      </w:r>
-      <w:r>
-        <w:rPr>
-          <w:rFonts w:ascii="Calibri" w:hAnsi="Calibri" w:cs="Calibri"/>
-          <w:sz w:val="20"/>
-          <w:szCs w:val="20"/>
-        </w:rPr>
-        <w:t>:</w:t>
-      </w:r>
-      <w:r>
-        <w:rPr>
-          <w:rFonts w:ascii="Calibri" w:hAnsi="Calibri" w:cs="Calibri"/>
-          <w:sz w:val="20"/>
-          <w:szCs w:val="20"/>
-        </w:rPr>
-        <w:t xml:space="preserve"> demonstrating the CLAHE effect for the chosen Clip-Limit</w:t>
-      </w:r>
-      <w:r>
-        <w:rPr>
-          <w:rFonts w:ascii="Calibri" w:hAnsi="Calibri" w:cs="Calibri"/>
-          <w:sz w:val="20"/>
-          <w:szCs w:val="20"/>
-        </w:rPr>
-        <w:t>.</w:t>
-      </w:r>
-    </w:p>
-    <w:p>
-      <w:pPr>
-        <w:rPr>
-          <w:rFonts w:asciiTheme="minorBidi" w:hAnsiTheme="minorBidi"/>
-          <w:b/>
-          <w:bCs/>
-          <w:sz w:val="24"/>
-          <w:szCs w:val="24"/>
-        </w:rPr>
-      </w:pPr>
-      <w:r>
-        <w:rPr>
           <w:rFonts w:asciiTheme="minorBidi" w:hAnsiTheme="minorBidi"/>
           <w:noProof/>
           <w:sz w:val="24"/>
           <w:szCs w:val="24"/>
         </w:rPr>
         <w:drawing>
-          <wp:anchor distT="0" distB="0" distL="114300" distR="114300" simplePos="0" relativeHeight="251672576" behindDoc="0" locked="0" layoutInCell="1" allowOverlap="1" wp14:anchorId="1C57F865" wp14:editId="5DDCA8DC">
+          <wp:anchor distT="0" distB="0" distL="114300" distR="114300" simplePos="0" relativeHeight="251672576" behindDoc="0" locked="0" layoutInCell="1" allowOverlap="1" wp14:anchorId="1C57F865" wp14:editId="3578C386">
             <wp:simplePos x="0" y="0"/>
             <wp:positionH relativeFrom="margin">
-              <wp:posOffset>903605</wp:posOffset>
+              <wp:posOffset>796601</wp:posOffset>
             </wp:positionH>
             <wp:positionV relativeFrom="paragraph">
-              <wp:posOffset>46990</wp:posOffset>
+              <wp:posOffset>1244046</wp:posOffset>
             </wp:positionV>
             <wp:extent cx="4381500" cy="2026285"/>
             <wp:effectExtent l="0" t="0" r="0" b="0"/>
@@ -8170,100 +8503,13 @@
           </wp:anchor>
         </w:drawing>
       </w:r>
-    </w:p>
-    <w:p>
-      <w:pPr>
-        <w:rPr>
-          <w:rFonts w:asciiTheme="minorBidi" w:hAnsiTheme="minorBidi"/>
-          <w:b/>
-          <w:bCs/>
-          <w:sz w:val="24"/>
-          <w:szCs w:val="24"/>
-        </w:rPr>
-      </w:pPr>
-    </w:p>
-    <w:p>
-      <w:pPr>
-        <w:rPr>
-          <w:rFonts w:asciiTheme="minorBidi" w:hAnsiTheme="minorBidi"/>
-          <w:b/>
-          <w:bCs/>
-          <w:sz w:val="24"/>
-          <w:szCs w:val="24"/>
-        </w:rPr>
-      </w:pPr>
-    </w:p>
-    <w:p>
-      <w:pPr>
-        <w:rPr>
-          <w:rFonts w:asciiTheme="minorBidi" w:hAnsiTheme="minorBidi"/>
-          <w:b/>
-          <w:bCs/>
-          <w:sz w:val="24"/>
-          <w:szCs w:val="24"/>
-        </w:rPr>
-      </w:pPr>
-    </w:p>
-    <w:p>
-      <w:pPr>
-        <w:rPr>
-          <w:rFonts w:asciiTheme="minorBidi" w:hAnsiTheme="minorBidi"/>
-          <w:b/>
-          <w:bCs/>
-          <w:sz w:val="24"/>
-          <w:szCs w:val="24"/>
-        </w:rPr>
-      </w:pPr>
-    </w:p>
-    <w:p>
-      <w:pPr>
-        <w:rPr>
-          <w:rFonts w:asciiTheme="minorBidi" w:hAnsiTheme="minorBidi"/>
-          <w:b/>
-          <w:bCs/>
-          <w:sz w:val="24"/>
-          <w:szCs w:val="24"/>
-        </w:rPr>
-      </w:pPr>
-    </w:p>
-    <w:p>
-      <w:pPr>
-        <w:rPr>
-          <w:rFonts w:asciiTheme="minorBidi" w:hAnsiTheme="minorBidi"/>
-          <w:b/>
-          <w:bCs/>
-          <w:sz w:val="24"/>
-          <w:szCs w:val="24"/>
-        </w:rPr>
-      </w:pPr>
-    </w:p>
-    <w:p>
-      <w:pPr>
-        <w:rPr>
-          <w:rFonts w:asciiTheme="minorBidi" w:hAnsiTheme="minorBidi"/>
-          <w:b/>
-          <w:bCs/>
-          <w:sz w:val="24"/>
-          <w:szCs w:val="24"/>
-        </w:rPr>
-      </w:pPr>
-    </w:p>
-    <w:p>
-      <w:pPr>
-        <w:jc w:val="center"/>
-        <w:rPr>
-          <w:rFonts w:asciiTheme="minorBidi" w:hAnsiTheme="minorBidi"/>
-          <w:sz w:val="24"/>
-          <w:szCs w:val="24"/>
-        </w:rPr>
-      </w:pPr>
       <w:r>
         <w:rPr>
           <w:rFonts w:ascii="Calibri" w:hAnsi="Calibri" w:cs="Calibri"/>
           <w:sz w:val="20"/>
           <w:szCs w:val="20"/>
         </w:rPr>
-        <w:t xml:space="preserve">Figure </w:t>
+        <w:tab/>
       </w:r>
       <w:r>
         <w:rPr>
@@ -8271,7 +8517,7 @@
           <w:sz w:val="20"/>
           <w:szCs w:val="20"/>
         </w:rPr>
-        <w:t>8</w:t>
+        <w:t xml:space="preserve">Figure </w:t>
       </w:r>
       <w:r>
         <w:rPr>
@@ -8279,7 +8525,7 @@
           <w:sz w:val="20"/>
           <w:szCs w:val="20"/>
         </w:rPr>
-        <w:t>:</w:t>
+        <w:t>7</w:t>
       </w:r>
       <w:r>
         <w:rPr>
@@ -8287,6 +8533,141 @@
           <w:sz w:val="20"/>
           <w:szCs w:val="20"/>
         </w:rPr>
+        <w:t>:</w:t>
+      </w:r>
+      <w:r>
+        <w:rPr>
+          <w:rFonts w:ascii="Calibri" w:hAnsi="Calibri" w:cs="Calibri"/>
+          <w:sz w:val="20"/>
+          <w:szCs w:val="20"/>
+        </w:rPr>
+        <w:t xml:space="preserve"> demonstrating the CLAHE effect for the chosen Clip-Limit</w:t>
+      </w:r>
+      <w:r>
+        <w:rPr>
+          <w:rFonts w:ascii="Calibri" w:hAnsi="Calibri" w:cs="Calibri"/>
+          <w:sz w:val="20"/>
+          <w:szCs w:val="20"/>
+        </w:rPr>
+        <w:t>.</w:t>
+      </w:r>
+    </w:p>
+    <w:p>
+      <w:pPr>
+        <w:rPr>
+          <w:rFonts w:asciiTheme="minorBidi" w:hAnsiTheme="minorBidi"/>
+          <w:b/>
+          <w:bCs/>
+          <w:sz w:val="24"/>
+          <w:szCs w:val="24"/>
+        </w:rPr>
+      </w:pPr>
+    </w:p>
+    <w:p>
+      <w:pPr>
+        <w:rPr>
+          <w:rFonts w:asciiTheme="minorBidi" w:hAnsiTheme="minorBidi"/>
+          <w:b/>
+          <w:bCs/>
+          <w:sz w:val="24"/>
+          <w:szCs w:val="24"/>
+        </w:rPr>
+      </w:pPr>
+    </w:p>
+    <w:p>
+      <w:pPr>
+        <w:rPr>
+          <w:rFonts w:asciiTheme="minorBidi" w:hAnsiTheme="minorBidi"/>
+          <w:b/>
+          <w:bCs/>
+          <w:sz w:val="24"/>
+          <w:szCs w:val="24"/>
+        </w:rPr>
+      </w:pPr>
+    </w:p>
+    <w:p>
+      <w:pPr>
+        <w:rPr>
+          <w:rFonts w:asciiTheme="minorBidi" w:hAnsiTheme="minorBidi"/>
+          <w:b/>
+          <w:bCs/>
+          <w:sz w:val="24"/>
+          <w:szCs w:val="24"/>
+        </w:rPr>
+      </w:pPr>
+    </w:p>
+    <w:p>
+      <w:pPr>
+        <w:rPr>
+          <w:rFonts w:asciiTheme="minorBidi" w:hAnsiTheme="minorBidi"/>
+          <w:b/>
+          <w:bCs/>
+          <w:sz w:val="24"/>
+          <w:szCs w:val="24"/>
+        </w:rPr>
+      </w:pPr>
+    </w:p>
+    <w:p>
+      <w:pPr>
+        <w:rPr>
+          <w:rFonts w:asciiTheme="minorBidi" w:hAnsiTheme="minorBidi"/>
+          <w:b/>
+          <w:bCs/>
+          <w:sz w:val="24"/>
+          <w:szCs w:val="24"/>
+        </w:rPr>
+      </w:pPr>
+    </w:p>
+    <w:p>
+      <w:pPr>
+        <w:rPr>
+          <w:rFonts w:asciiTheme="minorBidi" w:hAnsiTheme="minorBidi"/>
+          <w:b/>
+          <w:bCs/>
+          <w:sz w:val="24"/>
+          <w:szCs w:val="24"/>
+        </w:rPr>
+      </w:pPr>
+    </w:p>
+    <w:p>
+      <w:pPr>
+        <w:ind w:left="1440" w:firstLine="720"/>
+        <w:rPr>
+          <w:rFonts w:asciiTheme="minorBidi" w:hAnsiTheme="minorBidi"/>
+          <w:sz w:val="24"/>
+          <w:szCs w:val="24"/>
+        </w:rPr>
+      </w:pPr>
+      <w:r>
+        <w:rPr>
+          <w:rFonts w:ascii="Calibri" w:hAnsi="Calibri" w:cs="Calibri"/>
+          <w:sz w:val="20"/>
+          <w:szCs w:val="20"/>
+        </w:rPr>
+        <w:t xml:space="preserve">Figure </w:t>
+      </w:r>
+      <w:r>
+        <w:rPr>
+          <w:rFonts w:ascii="Calibri" w:hAnsi="Calibri" w:cs="Calibri"/>
+          <w:sz w:val="20"/>
+          <w:szCs w:val="20"/>
+        </w:rPr>
+        <w:t>8</w:t>
+      </w:r>
+      <w:r>
+        <w:rPr>
+          <w:rFonts w:ascii="Calibri" w:hAnsi="Calibri" w:cs="Calibri"/>
+          <w:sz w:val="20"/>
+          <w:szCs w:val="20"/>
+        </w:rPr>
+        <w:t>:</w:t>
+      </w:r>
+      <w:r>
+        <w:rPr>
+          <w:rFonts w:ascii="Calibri" w:hAnsi="Calibri" w:cs="Calibri"/>
+          <w:sz w:val="20"/>
+          <w:szCs w:val="20"/>
+        </w:rPr>
         <w:t xml:space="preserve"> demonstrating the CLAHE effect for lower Clip-Limit</w:t>
       </w:r>
       <w:r>
@@ -8308,36 +8689,15 @@
           <w:szCs w:val="24"/>
         </w:rPr>
       </w:pPr>
-    </w:p>
-    <w:p>
-      <w:pPr>
-        <w:rPr>
-          <w:rFonts w:asciiTheme="minorBidi" w:hAnsiTheme="minorBidi"/>
-          <w:b/>
-          <w:bCs/>
-          <w:sz w:val="24"/>
-          <w:szCs w:val="24"/>
-        </w:rPr>
-      </w:pPr>
-    </w:p>
-    <w:p>
-      <w:pPr>
-        <w:rPr>
-          <w:rFonts w:asciiTheme="minorBidi" w:hAnsiTheme="minorBidi"/>
-          <w:b/>
-          <w:bCs/>
-          <w:sz w:val="24"/>
-          <w:szCs w:val="24"/>
-        </w:rPr>
-      </w:pPr>
-      <w:r>
-        <w:rPr>
-          <w:rFonts w:asciiTheme="minorBidi" w:hAnsiTheme="minorBidi"/>
-          <w:b/>
-          <w:bCs/>
-          <w:sz w:val="24"/>
-          <w:szCs w:val="24"/>
-        </w:rPr>
+      <w:r>
+        <w:rPr>
+          <w:rFonts w:asciiTheme="minorBidi" w:hAnsiTheme="minorBidi"/>
+          <w:b/>
+          <w:bCs/>
+          <w:sz w:val="24"/>
+          <w:szCs w:val="24"/>
+        </w:rPr>
+        <w:lastRenderedPageBreak/>
         <w:t>3.3.</w:t>
       </w:r>
       <w:r>
@@ -8379,16 +8739,16 @@
           <w:szCs w:val="24"/>
         </w:rPr>
         <w:drawing>
-          <wp:anchor distT="0" distB="0" distL="114300" distR="114300" simplePos="0" relativeHeight="251668480" behindDoc="0" locked="0" layoutInCell="1" allowOverlap="1" wp14:anchorId="0A0FE9C2" wp14:editId="0EFC6F30">
+          <wp:anchor distT="0" distB="0" distL="114300" distR="114300" simplePos="0" relativeHeight="251668480" behindDoc="0" locked="0" layoutInCell="1" allowOverlap="1" wp14:anchorId="0A0FE9C2" wp14:editId="587E384B">
             <wp:simplePos x="0" y="0"/>
             <wp:positionH relativeFrom="margin">
-              <wp:posOffset>1569720</wp:posOffset>
+              <wp:posOffset>1254841</wp:posOffset>
             </wp:positionH>
             <wp:positionV relativeFrom="paragraph">
-              <wp:posOffset>9525</wp:posOffset>
+              <wp:posOffset>68580</wp:posOffset>
             </wp:positionV>
-            <wp:extent cx="2165350" cy="3723640"/>
-            <wp:effectExtent l="0" t="0" r="6350" b="0"/>
+            <wp:extent cx="2675255" cy="4600575"/>
+            <wp:effectExtent l="0" t="0" r="4445" b="0"/>
             <wp:wrapSquare wrapText="bothSides"/>
             <wp:docPr id="1427592265" name="Picture 1" descr="A screenshot of a computer program&#10;&#10;AI-generated content may be incorrect."/>
             <wp:cNvGraphicFramePr>
@@ -8410,7 +8770,7 @@
                   <pic:spPr>
                     <a:xfrm>
                       <a:off x="0" y="0"/>
-                      <a:ext cx="2165350" cy="3723640"/>
+                      <a:ext cx="2675255" cy="4600575"/>
                     </a:xfrm>
                     <a:prstGeom prst="rect">
                       <a:avLst/>
@@ -8563,6 +8923,50 @@
     </w:p>
     <w:p>
       <w:pPr>
+        <w:rPr>
+          <w:rFonts w:asciiTheme="minorBidi" w:hAnsiTheme="minorBidi"/>
+          <w:b/>
+          <w:bCs/>
+          <w:sz w:val="24"/>
+          <w:szCs w:val="24"/>
+        </w:rPr>
+      </w:pPr>
+    </w:p>
+    <w:p>
+      <w:pPr>
+        <w:rPr>
+          <w:rFonts w:asciiTheme="minorBidi" w:hAnsiTheme="minorBidi"/>
+          <w:b/>
+          <w:bCs/>
+          <w:sz w:val="24"/>
+          <w:szCs w:val="24"/>
+        </w:rPr>
+      </w:pPr>
+    </w:p>
+    <w:p>
+      <w:pPr>
+        <w:rPr>
+          <w:rFonts w:asciiTheme="minorBidi" w:hAnsiTheme="minorBidi"/>
+          <w:b/>
+          <w:bCs/>
+          <w:sz w:val="24"/>
+          <w:szCs w:val="24"/>
+        </w:rPr>
+      </w:pPr>
+    </w:p>
+    <w:p>
+      <w:pPr>
+        <w:rPr>
+          <w:rFonts w:asciiTheme="minorBidi" w:hAnsiTheme="minorBidi"/>
+          <w:b/>
+          <w:bCs/>
+          <w:sz w:val="24"/>
+          <w:szCs w:val="24"/>
+        </w:rPr>
+      </w:pPr>
+    </w:p>
+    <w:p>
+      <w:pPr>
         <w:ind w:left="720" w:firstLine="720"/>
         <w:rPr>
           <w:rFonts w:ascii="Calibri" w:hAnsi="Calibri" w:cs="Calibri"/>
@@ -8610,17 +9014,6 @@
         </w:rPr>
         <w:t>Image preprocessing implementation for the fruit grading system.</w:t>
       </w:r>
-    </w:p>
-    <w:p>
-      <w:pPr>
-        <w:rPr>
-          <w:rFonts w:asciiTheme="minorBidi" w:hAnsiTheme="minorBidi"/>
-          <w:b/>
-          <w:bCs/>
-          <w:sz w:val="24"/>
-          <w:szCs w:val="24"/>
-        </w:rPr>
-      </w:pPr>
     </w:p>
     <w:p>
       <w:pPr>
@@ -8794,37 +9187,45 @@
           <w:sz w:val="24"/>
           <w:szCs w:val="24"/>
         </w:rPr>
-        <w:t>These architectural innovations collectively position each model as a strong candidate for real-time, resource-aware fruit grading applications.</w:t>
-      </w:r>
-    </w:p>
-    <w:p>
-      <w:pPr>
-        <w:rPr>
-          <w:rFonts w:asciiTheme="minorBidi" w:hAnsiTheme="minorBidi"/>
-          <w:sz w:val="24"/>
-          <w:szCs w:val="24"/>
-        </w:rPr>
-      </w:pPr>
-    </w:p>
-    <w:p>
-      <w:pPr>
-        <w:rPr>
-          <w:rFonts w:asciiTheme="minorBidi" w:hAnsiTheme="minorBidi"/>
-          <w:b/>
-          <w:bCs/>
-          <w:sz w:val="24"/>
-          <w:szCs w:val="24"/>
-        </w:rPr>
-      </w:pPr>
-      <w:r>
-        <w:rPr>
-          <w:rFonts w:asciiTheme="minorBidi" w:hAnsiTheme="minorBidi"/>
-          <w:b/>
-          <w:bCs/>
+        <w:t xml:space="preserve">These architectural </w:t>
+      </w:r>
+      <w:r>
+        <w:rPr>
+          <w:rFonts w:asciiTheme="minorBidi" w:hAnsiTheme="minorBidi"/>
           <w:sz w:val="24"/>
           <w:szCs w:val="24"/>
         </w:rPr>
         <w:lastRenderedPageBreak/>
+        <w:t>innovations collectively position each model as a strong candidate for real-time, resource-aware fruit grading applications.</w:t>
+      </w:r>
+    </w:p>
+    <w:p>
+      <w:pPr>
+        <w:rPr>
+          <w:rFonts w:asciiTheme="minorBidi" w:hAnsiTheme="minorBidi"/>
+          <w:sz w:val="24"/>
+          <w:szCs w:val="24"/>
+        </w:rPr>
+      </w:pPr>
+    </w:p>
+    <w:p>
+      <w:pPr>
+        <w:rPr>
+          <w:rFonts w:asciiTheme="minorBidi" w:hAnsiTheme="minorBidi"/>
+          <w:b/>
+          <w:bCs/>
+          <w:sz w:val="24"/>
+          <w:szCs w:val="24"/>
+        </w:rPr>
+      </w:pPr>
+      <w:r>
+        <w:rPr>
+          <w:rFonts w:asciiTheme="minorBidi" w:hAnsiTheme="minorBidi"/>
+          <w:b/>
+          <w:bCs/>
+          <w:sz w:val="24"/>
+          <w:szCs w:val="24"/>
+        </w:rPr>
         <w:t>3.</w:t>
       </w:r>
       <w:r>
@@ -8845,7 +9246,17 @@
           <w:sz w:val="24"/>
           <w:szCs w:val="24"/>
         </w:rPr>
-        <w:t>.1 Performance matrix</w:t>
+        <w:t xml:space="preserve">.1 Performance </w:t>
+      </w:r>
+      <w:r>
+        <w:rPr>
+          <w:rFonts w:asciiTheme="minorBidi" w:hAnsiTheme="minorBidi"/>
+          <w:b/>
+          <w:bCs/>
+          <w:sz w:val="24"/>
+          <w:szCs w:val="24"/>
+        </w:rPr>
+        <w:t>Metrices</w:t>
       </w:r>
     </w:p>
     <w:p>
@@ -8866,10 +9277,10 @@
         <w:tblLook w:val="04A0" w:firstRow="1" w:lastRow="0" w:firstColumn="1" w:lastColumn="0" w:noHBand="0" w:noVBand="1"/>
       </w:tblPr>
       <w:tblGrid>
-        <w:gridCol w:w="1784"/>
+        <w:gridCol w:w="1783"/>
         <w:gridCol w:w="2574"/>
         <w:gridCol w:w="2045"/>
-        <w:gridCol w:w="2623"/>
+        <w:gridCol w:w="2624"/>
       </w:tblGrid>
       <w:tr>
         <w:trPr>
@@ -9320,16 +9731,14 @@
               </w:rPr>
               <w:t xml:space="preserve">ImageNet </w:t>
             </w:r>
-            <w:proofErr w:type="gramStart"/>
             <w:r>
               <w:rPr>
                 <w:rFonts w:asciiTheme="minorBidi" w:hAnsiTheme="minorBidi"/>
                 <w:sz w:val="24"/>
                 <w:szCs w:val="24"/>
               </w:rPr>
-              <w:t>Top-1</w:t>
+              <w:t>Top 1</w:t>
             </w:r>
-            <w:proofErr w:type="gramEnd"/>
             <w:r>
               <w:rPr>
                 <w:rFonts w:asciiTheme="minorBidi" w:hAnsiTheme="minorBidi"/>
@@ -9871,6 +10280,22 @@
         </w:rPr>
         <w:t xml:space="preserve">Based on the comparative analysis ShuffleNetV2 demonstrates exceptional memory efficiency with its low parameter count (~2.3M for 1.0×) and minimal memory access cost, making it particularly suitable for highly constrained environments like embedded systems, though it achieves a more modest accuracy (69.4% for 1.0×). MobileNetV3 presents a balanced profile with its hardware-optimized architecture, offering higher accuracy (75.2% for </w:t>
       </w:r>
+      <w:r>
+        <w:rPr>
+          <w:rFonts w:asciiTheme="minorBidi" w:hAnsiTheme="minorBidi"/>
+          <w:sz w:val="24"/>
+          <w:szCs w:val="24"/>
+        </w:rPr>
+        <w:t>large</w:t>
+      </w:r>
+      <w:r>
+        <w:rPr>
+          <w:rFonts w:asciiTheme="minorBidi" w:hAnsiTheme="minorBidi"/>
+          <w:sz w:val="24"/>
+          <w:szCs w:val="24"/>
+        </w:rPr>
+        <w:t xml:space="preserve"> variant) while maintaining reasonable efficiency, though its performance can vary significantly across different neural processing units and inference engines. EfficientNet exhibits superior classification accuracy (77.1% for B0) and excellent feature transferability across </w:t>
+      </w:r>
       <w:proofErr w:type="gramStart"/>
       <w:r>
         <w:rPr>
@@ -9878,7 +10303,7 @@
           <w:sz w:val="24"/>
           <w:szCs w:val="24"/>
         </w:rPr>
-        <w:t>Large</w:t>
+        <w:t>domains, but</w:t>
       </w:r>
       <w:proofErr w:type="gramEnd"/>
       <w:r>
@@ -9887,7 +10312,32 @@
           <w:sz w:val="24"/>
           <w:szCs w:val="24"/>
         </w:rPr>
-        <w:t xml:space="preserve"> variant) while maintaining reasonable efficiency, though its performance can vary significantly across different neural processing units and inference engines. EfficientNet exhibits superior classification accuracy (77.1% for B0) and excellent feature transferability across </w:t>
+        <w:t xml:space="preserve"> requires substantially more computational resources with higher FLOPs (~390M) and larger model size (~29MB </w:t>
+      </w:r>
+      <w:r>
+        <w:rPr>
+          <w:rFonts w:asciiTheme="minorBidi" w:hAnsiTheme="minorBidi"/>
+          <w:sz w:val="24"/>
+          <w:szCs w:val="24"/>
+        </w:rPr>
+        <w:lastRenderedPageBreak/>
+        <w:t>for B0), potentially limiting it</w:t>
+      </w:r>
+      <w:r>
+        <w:rPr>
+          <w:rFonts w:asciiTheme="minorBidi" w:hAnsiTheme="minorBidi"/>
+          <w:sz w:val="24"/>
+          <w:szCs w:val="24"/>
+        </w:rPr>
+        <w:t>’</w:t>
+      </w:r>
+      <w:r>
+        <w:rPr>
+          <w:rFonts w:asciiTheme="minorBidi" w:hAnsiTheme="minorBidi"/>
+          <w:sz w:val="24"/>
+          <w:szCs w:val="24"/>
+        </w:rPr>
+        <w:t xml:space="preserve">s </w:t>
       </w:r>
       <w:proofErr w:type="gramStart"/>
       <w:r>
@@ -9896,7 +10346,7 @@
           <w:sz w:val="24"/>
           <w:szCs w:val="24"/>
         </w:rPr>
-        <w:t>domains, but</w:t>
+        <w:t>deploy</w:t>
       </w:r>
       <w:proofErr w:type="gramEnd"/>
       <w:r>
@@ -9905,7 +10355,152 @@
           <w:sz w:val="24"/>
           <w:szCs w:val="24"/>
         </w:rPr>
-        <w:t xml:space="preserve"> requires substantially more computational resources with higher FLOPs (~390M) and larger model size (~29MB for B0), potentially limiting </w:t>
+        <w:t xml:space="preserve"> </w:t>
+      </w:r>
+      <w:r>
+        <w:rPr>
+          <w:rFonts w:asciiTheme="minorBidi" w:hAnsiTheme="minorBidi"/>
+          <w:sz w:val="24"/>
+          <w:szCs w:val="24"/>
+        </w:rPr>
+        <w:t>ability on low-power edge devices used in agricultural settings.</w:t>
+      </w:r>
+    </w:p>
+    <w:p>
+      <w:pPr>
+        <w:jc w:val="both"/>
+        <w:rPr>
+          <w:rFonts w:asciiTheme="minorBidi" w:hAnsiTheme="minorBidi"/>
+          <w:sz w:val="24"/>
+          <w:szCs w:val="24"/>
+        </w:rPr>
+      </w:pPr>
+    </w:p>
+    <w:p>
+      <w:pPr>
+        <w:rPr>
+          <w:rFonts w:asciiTheme="minorBidi" w:hAnsiTheme="minorBidi"/>
+          <w:b/>
+          <w:bCs/>
+          <w:sz w:val="24"/>
+          <w:szCs w:val="24"/>
+        </w:rPr>
+      </w:pPr>
+      <w:r>
+        <w:rPr>
+          <w:rFonts w:asciiTheme="minorBidi" w:hAnsiTheme="minorBidi"/>
+          <w:b/>
+          <w:bCs/>
+          <w:sz w:val="24"/>
+          <w:szCs w:val="24"/>
+        </w:rPr>
+        <w:t>3.</w:t>
+      </w:r>
+      <w:r>
+        <w:rPr>
+          <w:rFonts w:asciiTheme="minorBidi" w:hAnsiTheme="minorBidi"/>
+          <w:b/>
+          <w:bCs/>
+          <w:sz w:val="24"/>
+          <w:szCs w:val="24"/>
+        </w:rPr>
+        <w:t>4</w:t>
+      </w:r>
+      <w:r>
+        <w:rPr>
+          <w:rFonts w:asciiTheme="minorBidi" w:hAnsiTheme="minorBidi"/>
+          <w:b/>
+          <w:bCs/>
+          <w:sz w:val="24"/>
+          <w:szCs w:val="24"/>
+        </w:rPr>
+        <w:t xml:space="preserve">.2 Chosen </w:t>
+      </w:r>
+      <w:r>
+        <w:rPr>
+          <w:rFonts w:asciiTheme="minorBidi" w:hAnsiTheme="minorBidi"/>
+          <w:b/>
+          <w:bCs/>
+          <w:sz w:val="24"/>
+          <w:szCs w:val="24"/>
+        </w:rPr>
+        <w:t>M</w:t>
+      </w:r>
+      <w:r>
+        <w:rPr>
+          <w:rFonts w:asciiTheme="minorBidi" w:hAnsiTheme="minorBidi"/>
+          <w:b/>
+          <w:bCs/>
+          <w:sz w:val="24"/>
+          <w:szCs w:val="24"/>
+        </w:rPr>
+        <w:t>odel</w:t>
+      </w:r>
+    </w:p>
+    <w:p>
+      <w:pPr>
+        <w:jc w:val="both"/>
+        <w:rPr>
+          <w:rFonts w:asciiTheme="minorBidi" w:hAnsiTheme="minorBidi"/>
+          <w:sz w:val="24"/>
+          <w:szCs w:val="24"/>
+        </w:rPr>
+      </w:pPr>
+      <w:r>
+        <w:rPr>
+          <w:rFonts w:asciiTheme="minorBidi" w:hAnsiTheme="minorBidi"/>
+          <w:sz w:val="24"/>
+          <w:szCs w:val="24"/>
+        </w:rPr>
+        <w:t>ShuffleNet</w:t>
+      </w:r>
+      <w:r>
+        <w:rPr>
+          <w:rFonts w:asciiTheme="minorBidi" w:hAnsiTheme="minorBidi"/>
+          <w:sz w:val="24"/>
+          <w:szCs w:val="24"/>
+        </w:rPr>
+        <w:t>V2</w:t>
+      </w:r>
+      <w:r>
+        <w:rPr>
+          <w:rFonts w:asciiTheme="minorBidi" w:hAnsiTheme="minorBidi"/>
+          <w:sz w:val="24"/>
+          <w:szCs w:val="24"/>
+        </w:rPr>
+        <w:t xml:space="preserve"> was selected as the optimal architecture for our system due to its exceptionally low memory footprint and minimal computational requirements, enabling deployment on affordable edge devices. The architecture's channel shuffle mechanism and balanced convolutional design significantly reduce inference latency to under 160ms on standard mobile processors, meeting our critical requirement for high-throughput grading. This efficiency-focused approach aligns perfectly with </w:t>
+      </w:r>
+      <w:r>
+        <w:rPr>
+          <w:rFonts w:asciiTheme="minorBidi" w:hAnsiTheme="minorBidi"/>
+          <w:sz w:val="24"/>
+          <w:szCs w:val="24"/>
+        </w:rPr>
+        <w:t xml:space="preserve">one of </w:t>
+      </w:r>
+      <w:r>
+        <w:rPr>
+          <w:rFonts w:asciiTheme="minorBidi" w:hAnsiTheme="minorBidi"/>
+          <w:sz w:val="24"/>
+          <w:szCs w:val="24"/>
+        </w:rPr>
+        <w:t>our project'</w:t>
+      </w:r>
+      <w:r>
+        <w:rPr>
+          <w:rFonts w:asciiTheme="minorBidi" w:hAnsiTheme="minorBidi"/>
+          <w:sz w:val="24"/>
+          <w:szCs w:val="24"/>
+        </w:rPr>
+        <w:t>s</w:t>
+      </w:r>
+      <w:r>
+        <w:rPr>
+          <w:rFonts w:asciiTheme="minorBidi" w:hAnsiTheme="minorBidi"/>
+          <w:sz w:val="24"/>
+          <w:szCs w:val="24"/>
+        </w:rPr>
+        <w:t xml:space="preserve"> core </w:t>
       </w:r>
       <w:proofErr w:type="gramStart"/>
       <w:r>
@@ -9914,7 +10509,7 @@
           <w:sz w:val="24"/>
           <w:szCs w:val="24"/>
         </w:rPr>
-        <w:t>its</w:t>
+        <w:t>objective</w:t>
       </w:r>
       <w:proofErr w:type="gramEnd"/>
       <w:r>
@@ -9923,262 +10518,1426 @@
           <w:sz w:val="24"/>
           <w:szCs w:val="24"/>
         </w:rPr>
-        <w:t xml:space="preserve"> deploy</w:t>
-      </w:r>
-      <w:r>
-        <w:rPr>
-          <w:rFonts w:asciiTheme="minorBidi" w:hAnsiTheme="minorBidi"/>
-          <w:sz w:val="24"/>
-          <w:szCs w:val="24"/>
+        <w:t xml:space="preserve"> of making </w:t>
+      </w:r>
+      <w:r>
+        <w:rPr>
+          <w:rFonts w:asciiTheme="minorBidi" w:hAnsiTheme="minorBidi"/>
+          <w:sz w:val="24"/>
+          <w:szCs w:val="24"/>
+        </w:rPr>
+        <w:t>the system</w:t>
+      </w:r>
+      <w:r>
+        <w:rPr>
+          <w:rFonts w:asciiTheme="minorBidi" w:hAnsiTheme="minorBidi"/>
+          <w:sz w:val="24"/>
+          <w:szCs w:val="24"/>
+        </w:rPr>
+        <w:t xml:space="preserve"> accessible to producers with limited technological resources while maintaining grading accuracy sufficient for commercial standards. By prioritizing speed and affordability through ShuffleNet's lightweight design, we can deliver a cost-effective solution that processes fruits in real-time without requiring expensive specialized hardware.</w:t>
+      </w:r>
+    </w:p>
+    <w:p>
+      <w:pPr>
+        <w:rPr>
+          <w:rFonts w:asciiTheme="minorBidi" w:hAnsiTheme="minorBidi"/>
+          <w:sz w:val="24"/>
+          <w:szCs w:val="24"/>
+        </w:rPr>
+      </w:pPr>
+    </w:p>
+    <w:p>
+      <w:pPr>
+        <w:rPr>
+          <w:rFonts w:asciiTheme="minorBidi" w:hAnsiTheme="minorBidi"/>
+          <w:b/>
+          <w:bCs/>
+          <w:sz w:val="24"/>
+          <w:szCs w:val="24"/>
+        </w:rPr>
+      </w:pPr>
+      <w:r>
+        <w:rPr>
+          <w:rFonts w:asciiTheme="minorBidi" w:hAnsiTheme="minorBidi"/>
+          <w:b/>
+          <w:bCs/>
+          <w:sz w:val="24"/>
+          <w:szCs w:val="24"/>
+        </w:rPr>
+        <w:t>3.</w:t>
+      </w:r>
+      <w:r>
+        <w:rPr>
+          <w:rFonts w:asciiTheme="minorBidi" w:hAnsiTheme="minorBidi"/>
+          <w:b/>
+          <w:bCs/>
+          <w:sz w:val="24"/>
+          <w:szCs w:val="24"/>
+        </w:rPr>
+        <w:t>4.3</w:t>
+      </w:r>
+      <w:r>
+        <w:rPr>
+          <w:rFonts w:asciiTheme="minorBidi" w:hAnsiTheme="minorBidi"/>
+          <w:b/>
+          <w:bCs/>
+          <w:sz w:val="24"/>
+          <w:szCs w:val="24"/>
+        </w:rPr>
+        <w:t xml:space="preserve"> Comparison </w:t>
+      </w:r>
+      <w:r>
+        <w:rPr>
+          <w:rFonts w:asciiTheme="minorBidi" w:hAnsiTheme="minorBidi"/>
+          <w:b/>
+          <w:bCs/>
+          <w:sz w:val="24"/>
+          <w:szCs w:val="24"/>
+        </w:rPr>
+        <w:t>B</w:t>
+      </w:r>
+      <w:r>
+        <w:rPr>
+          <w:rFonts w:asciiTheme="minorBidi" w:hAnsiTheme="minorBidi"/>
+          <w:b/>
+          <w:bCs/>
+          <w:sz w:val="24"/>
+          <w:szCs w:val="24"/>
+        </w:rPr>
+        <w:t xml:space="preserve">etween </w:t>
+      </w:r>
+      <w:r>
+        <w:rPr>
+          <w:rFonts w:asciiTheme="minorBidi" w:hAnsiTheme="minorBidi"/>
+          <w:b/>
+          <w:bCs/>
+          <w:sz w:val="24"/>
+          <w:szCs w:val="24"/>
+        </w:rPr>
+        <w:t>M</w:t>
+      </w:r>
+      <w:r>
+        <w:rPr>
+          <w:rFonts w:asciiTheme="minorBidi" w:hAnsiTheme="minorBidi"/>
+          <w:b/>
+          <w:bCs/>
+          <w:sz w:val="24"/>
+          <w:szCs w:val="24"/>
+        </w:rPr>
+        <w:t>odels</w:t>
+      </w:r>
+    </w:p>
+    <w:p>
+      <w:pPr>
+        <w:rPr>
+          <w:rFonts w:asciiTheme="minorBidi" w:hAnsiTheme="minorBidi"/>
+          <w:b/>
+          <w:bCs/>
+          <w:sz w:val="24"/>
+          <w:szCs w:val="24"/>
+        </w:rPr>
+      </w:pPr>
+      <w:r>
+        <w:rPr>
+          <w:rFonts w:asciiTheme="minorBidi" w:hAnsiTheme="minorBidi"/>
+          <w:b/>
+          <w:bCs/>
+          <w:sz w:val="24"/>
+          <w:szCs w:val="24"/>
+        </w:rPr>
+        <w:t>3.4.3.1 Comparison of ShuffleNetV2, MobileNetV3 and EfficientNet-</w:t>
+      </w:r>
+      <w:r>
+        <w:rPr>
+          <w:rFonts w:asciiTheme="minorBidi" w:hAnsiTheme="minorBidi"/>
+          <w:b/>
+          <w:bCs/>
+          <w:sz w:val="24"/>
+          <w:szCs w:val="24"/>
+        </w:rPr>
+        <w:t>Lite</w:t>
+      </w:r>
+    </w:p>
+    <w:p>
+      <w:pPr>
+        <w:pStyle w:val="Heading3"/>
+        <w:rPr>
+          <w:rFonts w:asciiTheme="minorBidi" w:eastAsiaTheme="minorHAnsi" w:hAnsiTheme="minorBidi" w:cstheme="minorBidi"/>
+          <w:b/>
+          <w:bCs/>
+          <w:color w:val="auto"/>
+          <w:sz w:val="24"/>
+          <w:szCs w:val="24"/>
+        </w:rPr>
+      </w:pPr>
+      <w:r>
+        <w:rPr>
+          <w:rFonts w:asciiTheme="minorBidi" w:eastAsiaTheme="minorHAnsi" w:hAnsiTheme="minorBidi" w:cstheme="minorBidi"/>
+          <w:b/>
+          <w:bCs/>
+          <w:color w:val="auto"/>
+          <w:sz w:val="24"/>
+          <w:szCs w:val="24"/>
+        </w:rPr>
+        <w:t xml:space="preserve">3.4.3.1.1 </w:t>
+      </w:r>
+      <w:r>
+        <w:rPr>
+          <w:rFonts w:asciiTheme="minorBidi" w:eastAsiaTheme="minorHAnsi" w:hAnsiTheme="minorBidi" w:cstheme="minorBidi"/>
+          <w:b/>
+          <w:bCs/>
+          <w:color w:val="auto"/>
+          <w:sz w:val="24"/>
+          <w:szCs w:val="24"/>
+        </w:rPr>
+        <w:t>Methodology and Evaluation Framework</w:t>
+      </w:r>
+    </w:p>
+    <w:p>
+      <w:pPr>
+        <w:pStyle w:val="whitespace-normal"/>
+        <w:jc w:val="both"/>
+        <w:rPr>
+          <w:rFonts w:asciiTheme="minorBidi" w:eastAsiaTheme="minorHAnsi" w:hAnsiTheme="minorBidi" w:cstheme="minorBidi"/>
+          <w:kern w:val="2"/>
+          <w:lang w:val="en-US"/>
+          <w14:ligatures w14:val="standardContextual"/>
+        </w:rPr>
+      </w:pPr>
+      <w:r>
+        <w:rPr>
+          <w:rFonts w:asciiTheme="minorBidi" w:eastAsiaTheme="minorHAnsi" w:hAnsiTheme="minorBidi" w:cstheme="minorBidi"/>
+          <w:kern w:val="2"/>
+          <w:lang w:val="en-US"/>
+          <w14:ligatures w14:val="standardContextual"/>
+        </w:rPr>
+        <w:t xml:space="preserve">To establish the optimal neural network architecture for our real-time fruit grading system, we conducted a comprehensive comparative analysis of three state-of-the-art lightweight convolutional neural networks: ShuffleNetV2, MobileNetV3, and EfficientNet-Lite0. The evaluation was performed using our custom preprocessing pipeline on a representative test dataset comprising tomatoes, oranges, and mandarins from our MongoDB-structured image database. Each model was assessed across four critical performance dimensions essential for embedded agricultural applications: inference latency, feature extraction efficiency, </w:t>
+      </w:r>
+      <w:r>
+        <w:rPr>
+          <w:rFonts w:asciiTheme="minorBidi" w:eastAsiaTheme="minorHAnsi" w:hAnsiTheme="minorBidi" w:cstheme="minorBidi"/>
+          <w:kern w:val="2"/>
+          <w:lang w:val="en-US"/>
+          <w14:ligatures w14:val="standardContextual"/>
+        </w:rPr>
+        <w:t>model size</w:t>
+      </w:r>
+      <w:r>
+        <w:rPr>
+          <w:rFonts w:asciiTheme="minorBidi" w:eastAsiaTheme="minorHAnsi" w:hAnsiTheme="minorBidi" w:cstheme="minorBidi"/>
+          <w:kern w:val="2"/>
+          <w:lang w:val="en-US"/>
+          <w14:ligatures w14:val="standardContextual"/>
+        </w:rPr>
+        <w:t xml:space="preserve"> and memory requirements</w:t>
+      </w:r>
+      <w:r>
+        <w:rPr>
+          <w:rFonts w:asciiTheme="minorBidi" w:eastAsiaTheme="minorHAnsi" w:hAnsiTheme="minorBidi" w:cstheme="minorBidi"/>
+          <w:kern w:val="2"/>
+          <w:lang w:val="en-US"/>
+          <w14:ligatures w14:val="standardContextual"/>
+        </w:rPr>
+        <w:t xml:space="preserve"> (model parameters)</w:t>
+      </w:r>
+      <w:r>
+        <w:rPr>
+          <w:rFonts w:asciiTheme="minorBidi" w:eastAsiaTheme="minorHAnsi" w:hAnsiTheme="minorBidi" w:cstheme="minorBidi"/>
+          <w:kern w:val="2"/>
+          <w:lang w:val="en-US"/>
+          <w14:ligatures w14:val="standardContextual"/>
+        </w:rPr>
+        <w:t>.</w:t>
+      </w:r>
+    </w:p>
+    <w:p>
+      <w:pPr>
+        <w:pStyle w:val="Heading3"/>
+        <w:rPr>
+          <w:rFonts w:asciiTheme="minorBidi" w:eastAsiaTheme="minorHAnsi" w:hAnsiTheme="minorBidi" w:cstheme="minorBidi"/>
+          <w:b/>
+          <w:bCs/>
+          <w:color w:val="auto"/>
+          <w:sz w:val="24"/>
+          <w:szCs w:val="24"/>
+        </w:rPr>
+      </w:pPr>
+      <w:r>
+        <w:rPr>
+          <w:rFonts w:asciiTheme="minorBidi" w:eastAsiaTheme="minorHAnsi" w:hAnsiTheme="minorBidi" w:cstheme="minorBidi"/>
+          <w:b/>
+          <w:bCs/>
+          <w:color w:val="auto"/>
+          <w:sz w:val="24"/>
+          <w:szCs w:val="24"/>
+        </w:rPr>
+        <w:t xml:space="preserve">3.4.3.1.2 </w:t>
+      </w:r>
+      <w:r>
+        <w:rPr>
+          <w:rFonts w:asciiTheme="minorBidi" w:eastAsiaTheme="minorHAnsi" w:hAnsiTheme="minorBidi" w:cstheme="minorBidi"/>
+          <w:b/>
+          <w:bCs/>
+          <w:color w:val="auto"/>
+          <w:sz w:val="24"/>
+          <w:szCs w:val="24"/>
+        </w:rPr>
+        <w:t>Performance Analysis Results</w:t>
+      </w:r>
+    </w:p>
+    <w:p>
+      <w:pPr>
+        <w:pStyle w:val="whitespace-normal"/>
+        <w:jc w:val="both"/>
+        <w:rPr>
+          <w:rFonts w:asciiTheme="minorBidi" w:eastAsiaTheme="minorHAnsi" w:hAnsiTheme="minorBidi" w:cstheme="minorBidi"/>
+          <w:kern w:val="2"/>
+          <w:lang w:val="en-US"/>
+          <w14:ligatures w14:val="standardContextual"/>
+        </w:rPr>
+      </w:pPr>
+      <w:r>
+        <w:rPr>
+          <w:rFonts w:asciiTheme="minorBidi" w:eastAsiaTheme="minorHAnsi" w:hAnsiTheme="minorBidi" w:cstheme="minorBidi"/>
+          <w:kern w:val="2"/>
+          <w:lang w:val="en-US"/>
+          <w14:ligatures w14:val="standardContextual"/>
+        </w:rPr>
+        <w:t>The experimental results demonstrate significant performance variations among the evaluated architectures, with ShuffleNetV2 exhibiting superior computational efficiency across all measured metrics. ShuffleNetV2 achieved an average inference time of 30.</w:t>
+      </w:r>
+      <w:r>
+        <w:rPr>
+          <w:rFonts w:asciiTheme="minorBidi" w:eastAsiaTheme="minorHAnsi" w:hAnsiTheme="minorBidi" w:cstheme="minorBidi"/>
+          <w:kern w:val="2"/>
+          <w:lang w:val="en-US"/>
+          <w14:ligatures w14:val="standardContextual"/>
+        </w:rPr>
+        <w:t>581</w:t>
+      </w:r>
+      <w:r>
+        <w:rPr>
+          <w:rFonts w:asciiTheme="minorBidi" w:eastAsiaTheme="minorHAnsi" w:hAnsiTheme="minorBidi" w:cstheme="minorBidi"/>
+          <w:kern w:val="2"/>
+          <w:lang w:val="en-US"/>
+          <w14:ligatures w14:val="standardContextual"/>
+        </w:rPr>
+        <w:t xml:space="preserve"> milliseconds and feature extraction time of 1 </w:t>
+      </w:r>
+      <w:r>
+        <w:rPr>
+          <w:rFonts w:asciiTheme="minorBidi" w:eastAsiaTheme="minorHAnsi" w:hAnsiTheme="minorBidi" w:cstheme="minorBidi"/>
+          <w:kern w:val="2"/>
+          <w:lang w:val="en-US"/>
+          <w14:ligatures w14:val="standardContextual"/>
+        </w:rPr>
+        <w:t>millisecond</w:t>
+      </w:r>
+      <w:r>
+        <w:rPr>
+          <w:rFonts w:asciiTheme="minorBidi" w:eastAsiaTheme="minorHAnsi" w:hAnsiTheme="minorBidi" w:cstheme="minorBidi"/>
+          <w:kern w:val="2"/>
+          <w:lang w:val="en-US"/>
+          <w14:ligatures w14:val="standardContextual"/>
+        </w:rPr>
+        <w:t xml:space="preserve"> (</w:t>
+      </w:r>
+      <w:proofErr w:type="spellStart"/>
+      <w:r>
+        <w:rPr>
+          <w:rFonts w:asciiTheme="minorBidi" w:eastAsiaTheme="minorHAnsi" w:hAnsiTheme="minorBidi" w:cstheme="minorBidi"/>
+          <w:kern w:val="2"/>
+          <w:lang w:val="en-US"/>
+          <w14:ligatures w14:val="standardContextual"/>
+        </w:rPr>
+        <w:t>ms</w:t>
+      </w:r>
+      <w:proofErr w:type="spellEnd"/>
+      <w:r>
+        <w:rPr>
+          <w:rFonts w:asciiTheme="minorBidi" w:eastAsiaTheme="minorHAnsi" w:hAnsiTheme="minorBidi" w:cstheme="minorBidi"/>
+          <w:kern w:val="2"/>
+          <w:lang w:val="en-US"/>
+          <w14:ligatures w14:val="standardContextual"/>
+        </w:rPr>
+        <w:t>)</w:t>
+      </w:r>
+      <w:r>
+        <w:rPr>
+          <w:rFonts w:asciiTheme="minorBidi" w:eastAsiaTheme="minorHAnsi" w:hAnsiTheme="minorBidi" w:cstheme="minorBidi"/>
+          <w:kern w:val="2"/>
+          <w:lang w:val="en-US"/>
+          <w14:ligatures w14:val="standardContextual"/>
+        </w:rPr>
+        <w:t>, representing approximately 73% and 70% faster processing compared to MobileNetV3 (</w:t>
+      </w:r>
+      <w:r>
+        <w:rPr>
+          <w:rFonts w:asciiTheme="minorBidi" w:eastAsiaTheme="minorHAnsi" w:hAnsiTheme="minorBidi" w:cstheme="minorBidi"/>
+          <w:kern w:val="2"/>
+          <w:lang w:val="en-US"/>
+          <w14:ligatures w14:val="standardContextual"/>
+        </w:rPr>
+        <w:t>108.232</w:t>
+      </w:r>
+      <w:r>
+        <w:rPr>
+          <w:rFonts w:asciiTheme="minorBidi" w:eastAsiaTheme="minorHAnsi" w:hAnsiTheme="minorBidi" w:cstheme="minorBidi"/>
+          <w:kern w:val="2"/>
+          <w:lang w:val="en-US"/>
+          <w14:ligatures w14:val="standardContextual"/>
+        </w:rPr>
+        <w:t>ms inference, 3</w:t>
+      </w:r>
+      <w:r>
+        <w:rPr>
+          <w:rFonts w:asciiTheme="minorBidi" w:eastAsiaTheme="minorHAnsi" w:hAnsiTheme="minorBidi" w:cstheme="minorBidi"/>
+          <w:kern w:val="2"/>
+          <w:lang w:val="en-US"/>
+          <w14:ligatures w14:val="standardContextual"/>
+        </w:rPr>
+        <w:t>8.809</w:t>
+      </w:r>
+      <w:r>
+        <w:rPr>
+          <w:rFonts w:asciiTheme="minorBidi" w:eastAsiaTheme="minorHAnsi" w:hAnsiTheme="minorBidi" w:cstheme="minorBidi"/>
+          <w:kern w:val="2"/>
+          <w:lang w:val="en-US"/>
+          <w14:ligatures w14:val="standardContextual"/>
+        </w:rPr>
+        <w:t>ms feature extraction)</w:t>
+      </w:r>
+      <w:r>
+        <w:rPr>
+          <w:rFonts w:asciiTheme="minorBidi" w:eastAsiaTheme="minorHAnsi" w:hAnsiTheme="minorBidi" w:cstheme="minorBidi"/>
+          <w:kern w:val="2"/>
+          <w:lang w:val="en-US"/>
+          <w14:ligatures w14:val="standardContextual"/>
+        </w:rPr>
+        <w:t>,</w:t>
+      </w:r>
+      <w:r>
+        <w:rPr>
+          <w:rFonts w:asciiTheme="minorBidi" w:eastAsiaTheme="minorHAnsi" w:hAnsiTheme="minorBidi" w:cstheme="minorBidi"/>
+          <w:kern w:val="2"/>
+          <w:lang w:val="en-US"/>
+          <w14:ligatures w14:val="standardContextual"/>
+        </w:rPr>
+        <w:t xml:space="preserve"> 86% and 83% faster than EfficientNet-Lite (21</w:t>
+      </w:r>
+      <w:r>
+        <w:rPr>
+          <w:rFonts w:asciiTheme="minorBidi" w:eastAsiaTheme="minorHAnsi" w:hAnsiTheme="minorBidi" w:cstheme="minorBidi"/>
+          <w:kern w:val="2"/>
+          <w:lang w:val="en-US"/>
+          <w14:ligatures w14:val="standardContextual"/>
+        </w:rPr>
+        <w:t>7</w:t>
+      </w:r>
+      <w:r>
+        <w:rPr>
+          <w:rFonts w:asciiTheme="minorBidi" w:eastAsiaTheme="minorHAnsi" w:hAnsiTheme="minorBidi" w:cstheme="minorBidi"/>
+          <w:kern w:val="2"/>
+          <w:lang w:val="en-US"/>
+          <w14:ligatures w14:val="standardContextual"/>
+        </w:rPr>
+        <w:t>.</w:t>
+      </w:r>
+      <w:r>
+        <w:rPr>
+          <w:rFonts w:asciiTheme="minorBidi" w:eastAsiaTheme="minorHAnsi" w:hAnsiTheme="minorBidi" w:cstheme="minorBidi"/>
+          <w:kern w:val="2"/>
+          <w:lang w:val="en-US"/>
+          <w14:ligatures w14:val="standardContextual"/>
+        </w:rPr>
+        <w:t>999</w:t>
+      </w:r>
+      <w:r>
+        <w:rPr>
+          <w:rFonts w:asciiTheme="minorBidi" w:eastAsiaTheme="minorHAnsi" w:hAnsiTheme="minorBidi" w:cstheme="minorBidi"/>
+          <w:kern w:val="2"/>
+          <w:lang w:val="en-US"/>
+          <w14:ligatures w14:val="standardContextual"/>
+        </w:rPr>
+        <w:t>ms inference, 7</w:t>
+      </w:r>
+      <w:r>
+        <w:rPr>
+          <w:rFonts w:asciiTheme="minorBidi" w:eastAsiaTheme="minorHAnsi" w:hAnsiTheme="minorBidi" w:cstheme="minorBidi"/>
+          <w:kern w:val="2"/>
+          <w:lang w:val="en-US"/>
+          <w14:ligatures w14:val="standardContextual"/>
+        </w:rPr>
+        <w:t>0.99</w:t>
+      </w:r>
+      <w:r>
+        <w:rPr>
+          <w:rFonts w:asciiTheme="minorBidi" w:eastAsiaTheme="minorHAnsi" w:hAnsiTheme="minorBidi" w:cstheme="minorBidi"/>
+          <w:kern w:val="2"/>
+          <w:lang w:val="en-US"/>
+          <w14:ligatures w14:val="standardContextual"/>
+        </w:rPr>
+        <w:t xml:space="preserve">ms feature extraction), respectively. </w:t>
+      </w:r>
+      <w:r>
+        <w:rPr>
+          <w:rFonts w:asciiTheme="minorBidi" w:eastAsiaTheme="minorHAnsi" w:hAnsiTheme="minorBidi" w:cstheme="minorBidi"/>
+          <w:kern w:val="2"/>
+          <w:lang w:val="en-US"/>
+          <w14:ligatures w14:val="standardContextual"/>
+        </w:rPr>
+        <w:t>T</w:t>
+      </w:r>
+      <w:r>
+        <w:rPr>
+          <w:rFonts w:asciiTheme="minorBidi" w:eastAsiaTheme="minorHAnsi" w:hAnsiTheme="minorBidi" w:cstheme="minorBidi"/>
+          <w:kern w:val="2"/>
+          <w:lang w:val="en-US"/>
+          <w14:ligatures w14:val="standardContextual"/>
+        </w:rPr>
+        <w:t xml:space="preserve">hese timing advantages are particularly crucial for our conveyor belt system, where fruits must be classified while traveling through the inspection box containing the cameras. The system architecture demands that complete fruit classification be determined before the fruit reaches the end of the conveyor belt, creating stringent temporal constraints that necessitate rapid processing capabilities. </w:t>
+      </w:r>
+      <w:r>
+        <w:rPr>
+          <w:rFonts w:asciiTheme="minorBidi" w:eastAsiaTheme="minorHAnsi" w:hAnsiTheme="minorBidi" w:cstheme="minorBidi"/>
+          <w:kern w:val="2"/>
+          <w:lang w:val="en-US"/>
+          <w14:ligatures w14:val="standardContextual"/>
+        </w:rPr>
+        <w:lastRenderedPageBreak/>
+        <w:t>The substantial performance gap between ShuffleNetV2 and the alternative architectures directly impacts the feasibility of real-time classification within these physical system constraints.</w:t>
+      </w:r>
+    </w:p>
+    <w:p>
+      <w:pPr>
+        <w:pStyle w:val="Heading3"/>
+        <w:rPr>
+          <w:rFonts w:asciiTheme="minorBidi" w:eastAsiaTheme="minorHAnsi" w:hAnsiTheme="minorBidi" w:cstheme="minorBidi"/>
+          <w:b/>
+          <w:bCs/>
+          <w:color w:val="auto"/>
+          <w:sz w:val="24"/>
+          <w:szCs w:val="24"/>
+        </w:rPr>
+      </w:pPr>
+      <w:r>
+        <w:rPr>
+          <w:rFonts w:asciiTheme="minorBidi" w:eastAsiaTheme="minorHAnsi" w:hAnsiTheme="minorBidi" w:cstheme="minorBidi"/>
+          <w:b/>
+          <w:bCs/>
+          <w:color w:val="auto"/>
+          <w:sz w:val="24"/>
+          <w:szCs w:val="24"/>
+        </w:rPr>
+        <w:t xml:space="preserve">3.4.3.1.3 </w:t>
+      </w:r>
+      <w:r>
+        <w:rPr>
+          <w:rFonts w:asciiTheme="minorBidi" w:eastAsiaTheme="minorHAnsi" w:hAnsiTheme="minorBidi" w:cstheme="minorBidi"/>
+          <w:b/>
+          <w:bCs/>
+          <w:color w:val="auto"/>
+          <w:sz w:val="24"/>
+          <w:szCs w:val="24"/>
+        </w:rPr>
+        <w:t>Resource Utilization and Model Efficiency</w:t>
+      </w:r>
+    </w:p>
+    <w:p>
+      <w:pPr>
+        <w:pStyle w:val="whitespace-normal"/>
+        <w:jc w:val="both"/>
+        <w:rPr>
+          <w:rFonts w:asciiTheme="minorBidi" w:eastAsiaTheme="minorHAnsi" w:hAnsiTheme="minorBidi" w:cstheme="minorBidi"/>
+          <w:kern w:val="2"/>
+          <w:lang w:val="en-US"/>
+          <w14:ligatures w14:val="standardContextual"/>
+        </w:rPr>
+      </w:pPr>
+      <w:r>
+        <w:rPr>
+          <w:rFonts w:asciiTheme="minorBidi" w:eastAsiaTheme="minorHAnsi" w:hAnsiTheme="minorBidi" w:cstheme="minorBidi"/>
+          <w:kern w:val="2"/>
+          <w:lang w:val="en-US"/>
+          <w14:ligatures w14:val="standardContextual"/>
+        </w:rPr>
+        <w:t>From a resource utilization perspective, ShuffleNetV2</w:t>
+      </w:r>
+      <w:r>
+        <w:rPr>
+          <w:rFonts w:asciiTheme="minorBidi" w:eastAsiaTheme="minorHAnsi" w:hAnsiTheme="minorBidi" w:cstheme="minorBidi"/>
+          <w:kern w:val="2"/>
+          <w:lang w:val="en-US"/>
+          <w14:ligatures w14:val="standardContextual"/>
+        </w:rPr>
+        <w:t>’</w:t>
+      </w:r>
+      <w:r>
+        <w:rPr>
+          <w:rFonts w:asciiTheme="minorBidi" w:eastAsiaTheme="minorHAnsi" w:hAnsiTheme="minorBidi" w:cstheme="minorBidi"/>
+          <w:kern w:val="2"/>
+          <w:lang w:val="en-US"/>
+          <w14:ligatures w14:val="standardContextual"/>
+        </w:rPr>
+        <w:t>s architectural efficiency is evident in its compact model footprint of 8.</w:t>
+      </w:r>
+      <w:r>
+        <w:rPr>
+          <w:rFonts w:asciiTheme="minorBidi" w:eastAsiaTheme="minorHAnsi" w:hAnsiTheme="minorBidi" w:cstheme="minorBidi"/>
+          <w:kern w:val="2"/>
+          <w:lang w:val="en-US"/>
+          <w14:ligatures w14:val="standardContextual"/>
+        </w:rPr>
+        <w:t>754</w:t>
+      </w:r>
+      <w:r>
+        <w:rPr>
+          <w:rFonts w:asciiTheme="minorBidi" w:eastAsiaTheme="minorHAnsi" w:hAnsiTheme="minorBidi" w:cstheme="minorBidi"/>
+          <w:kern w:val="2"/>
+          <w:lang w:val="en-US"/>
+          <w14:ligatures w14:val="standardContextual"/>
+        </w:rPr>
+        <w:t xml:space="preserve"> MB and 2.</w:t>
+      </w:r>
+      <w:r>
+        <w:rPr>
+          <w:rFonts w:asciiTheme="minorBidi" w:eastAsiaTheme="minorHAnsi" w:hAnsiTheme="minorBidi" w:cstheme="minorBidi"/>
+          <w:kern w:val="2"/>
+          <w:lang w:val="en-US"/>
+          <w14:ligatures w14:val="standardContextual"/>
+        </w:rPr>
+        <w:t>3</w:t>
+      </w:r>
+      <w:r>
+        <w:rPr>
+          <w:rFonts w:asciiTheme="minorBidi" w:eastAsiaTheme="minorHAnsi" w:hAnsiTheme="minorBidi" w:cstheme="minorBidi"/>
+          <w:kern w:val="2"/>
+          <w:lang w:val="en-US"/>
+          <w14:ligatures w14:val="standardContextual"/>
+        </w:rPr>
+        <w:t xml:space="preserve"> million parameters, substantially lower than both MobileNetV3 (21.</w:t>
+      </w:r>
+      <w:r>
+        <w:rPr>
+          <w:rFonts w:asciiTheme="minorBidi" w:eastAsiaTheme="minorHAnsi" w:hAnsiTheme="minorBidi" w:cstheme="minorBidi"/>
+          <w:kern w:val="2"/>
+          <w:lang w:val="en-US"/>
+          <w14:ligatures w14:val="standardContextual"/>
+        </w:rPr>
+        <w:t>01</w:t>
+      </w:r>
+      <w:r>
+        <w:rPr>
+          <w:rFonts w:asciiTheme="minorBidi" w:eastAsiaTheme="minorHAnsi" w:hAnsiTheme="minorBidi" w:cstheme="minorBidi"/>
+          <w:kern w:val="2"/>
+          <w:lang w:val="en-US"/>
+          <w14:ligatures w14:val="standardContextual"/>
+        </w:rPr>
+        <w:t xml:space="preserve"> MB, 5.5 million parameters) and EfficientNet-Lite (17.</w:t>
+      </w:r>
+      <w:r>
+        <w:rPr>
+          <w:rFonts w:asciiTheme="minorBidi" w:eastAsiaTheme="minorHAnsi" w:hAnsiTheme="minorBidi" w:cstheme="minorBidi"/>
+          <w:kern w:val="2"/>
+          <w:lang w:val="en-US"/>
+          <w14:ligatures w14:val="standardContextual"/>
+        </w:rPr>
+        <w:t>907</w:t>
+      </w:r>
+      <w:r>
+        <w:rPr>
+          <w:rFonts w:asciiTheme="minorBidi" w:eastAsiaTheme="minorHAnsi" w:hAnsiTheme="minorBidi" w:cstheme="minorBidi"/>
+          <w:kern w:val="2"/>
+          <w:lang w:val="en-US"/>
+          <w14:ligatures w14:val="standardContextual"/>
+        </w:rPr>
+        <w:t xml:space="preserve"> MB, 4.7 million parameters). This reduced computational complexity translates directly to lower power consumption and memory usage, critical factors for deployment on resource-constrained embedded systems typical in agricultural environments. The channel shuffle operations inherent in ShuffleNetV2</w:t>
+      </w:r>
+      <w:r>
+        <w:rPr>
+          <w:rFonts w:asciiTheme="minorBidi" w:eastAsiaTheme="minorHAnsi" w:hAnsiTheme="minorBidi" w:cstheme="minorBidi"/>
+          <w:kern w:val="2"/>
+          <w:lang w:val="en-US"/>
+          <w14:ligatures w14:val="standardContextual"/>
+        </w:rPr>
+        <w:t>’</w:t>
+      </w:r>
+      <w:r>
+        <w:rPr>
+          <w:rFonts w:asciiTheme="minorBidi" w:eastAsiaTheme="minorHAnsi" w:hAnsiTheme="minorBidi" w:cstheme="minorBidi"/>
+          <w:kern w:val="2"/>
+          <w:lang w:val="en-US"/>
+          <w14:ligatures w14:val="standardContextual"/>
+        </w:rPr>
+        <w:t>s design enable efficient information flow between channel groups while maintaining computational efficiency, making it particularly well-suited for our multi-view temporal processing pipeline where features from multiple camera angles must be integrated rapidly.</w:t>
+      </w:r>
+    </w:p>
+    <w:p>
+      <w:pPr>
+        <w:pStyle w:val="Heading3"/>
+        <w:rPr>
+          <w:rFonts w:asciiTheme="minorBidi" w:eastAsiaTheme="minorHAnsi" w:hAnsiTheme="minorBidi" w:cstheme="minorBidi"/>
+          <w:b/>
+          <w:bCs/>
+          <w:color w:val="auto"/>
+          <w:sz w:val="24"/>
+          <w:szCs w:val="24"/>
+        </w:rPr>
+      </w:pPr>
+      <w:r>
+        <w:rPr>
+          <w:rFonts w:asciiTheme="minorBidi" w:eastAsiaTheme="minorHAnsi" w:hAnsiTheme="minorBidi" w:cstheme="minorBidi"/>
+          <w:b/>
+          <w:bCs/>
+          <w:color w:val="auto"/>
+          <w:sz w:val="24"/>
+          <w:szCs w:val="24"/>
+        </w:rPr>
+        <w:t xml:space="preserve">3.4.3.1.4 </w:t>
+      </w:r>
+      <w:r>
+        <w:rPr>
+          <w:rFonts w:asciiTheme="minorBidi" w:eastAsiaTheme="minorHAnsi" w:hAnsiTheme="minorBidi" w:cstheme="minorBidi"/>
+          <w:b/>
+          <w:bCs/>
+          <w:color w:val="auto"/>
+          <w:sz w:val="24"/>
+          <w:szCs w:val="24"/>
+        </w:rPr>
+        <w:t>Hardware Configuration and Testing Environment</w:t>
+      </w:r>
+    </w:p>
+    <w:p>
+      <w:pPr>
+        <w:pStyle w:val="whitespace-normal"/>
+        <w:jc w:val="both"/>
+        <w:rPr>
+          <w:rFonts w:asciiTheme="minorBidi" w:eastAsiaTheme="minorHAnsi" w:hAnsiTheme="minorBidi" w:cstheme="minorBidi"/>
+          <w:kern w:val="2"/>
+          <w:lang w:val="en-US"/>
+          <w14:ligatures w14:val="standardContextual"/>
+        </w:rPr>
+      </w:pPr>
+      <w:r>
+        <w:rPr>
+          <w:rFonts w:asciiTheme="minorBidi" w:eastAsiaTheme="minorHAnsi" w:hAnsiTheme="minorBidi" w:cstheme="minorBidi"/>
+          <w:kern w:val="2"/>
+          <w:lang w:val="en-US"/>
+          <w14:ligatures w14:val="standardContextual"/>
+        </w:rPr>
+        <w:t>The comparative analysis was conducted on a MacBook Pro equipped with an M4 Pro processor, representing a high-performance computing environment with advanced neural processing capabilities and substantial memory bandwidth</w:t>
+      </w:r>
+      <w:r>
+        <w:rPr>
+          <w:rFonts w:asciiTheme="minorBidi" w:eastAsiaTheme="minorHAnsi" w:hAnsiTheme="minorBidi" w:cstheme="minorBidi"/>
+          <w:kern w:val="2"/>
+          <w:lang w:val="en-US"/>
+          <w14:ligatures w14:val="standardContextual"/>
         </w:rPr>
         <w:t xml:space="preserve"> </w:t>
       </w:r>
-      <w:r>
-        <w:rPr>
-          <w:rFonts w:asciiTheme="minorBidi" w:hAnsiTheme="minorBidi"/>
-          <w:sz w:val="24"/>
-          <w:szCs w:val="24"/>
-        </w:rPr>
-        <w:t>ability on low-power edge devices used in agricultural settings.</w:t>
-      </w:r>
-    </w:p>
-    <w:p>
-      <w:pPr>
-        <w:rPr>
-          <w:rFonts w:asciiTheme="minorBidi" w:hAnsiTheme="minorBidi"/>
-          <w:b/>
-          <w:bCs/>
-          <w:sz w:val="24"/>
-          <w:szCs w:val="24"/>
-        </w:rPr>
-      </w:pPr>
-      <w:r>
-        <w:rPr>
-          <w:rFonts w:asciiTheme="minorBidi" w:hAnsiTheme="minorBidi"/>
-          <w:b/>
-          <w:bCs/>
-          <w:sz w:val="24"/>
-          <w:szCs w:val="24"/>
-        </w:rPr>
-        <w:t>3.</w:t>
-      </w:r>
-      <w:r>
-        <w:rPr>
-          <w:rFonts w:asciiTheme="minorBidi" w:hAnsiTheme="minorBidi"/>
-          <w:b/>
-          <w:bCs/>
-          <w:sz w:val="24"/>
-          <w:szCs w:val="24"/>
-        </w:rPr>
-        <w:t>4</w:t>
-      </w:r>
-      <w:r>
-        <w:rPr>
-          <w:rFonts w:asciiTheme="minorBidi" w:hAnsiTheme="minorBidi"/>
-          <w:b/>
-          <w:bCs/>
-          <w:sz w:val="24"/>
-          <w:szCs w:val="24"/>
-        </w:rPr>
-        <w:t>.2 Chosen model</w:t>
-      </w:r>
-    </w:p>
-    <w:p>
-      <w:pPr>
+      <w:hyperlink w:anchor="Reference19" w:history="1">
+        <w:r>
+          <w:rPr>
+            <w:rStyle w:val="Hyperlink"/>
+            <w:rFonts w:asciiTheme="minorBidi" w:eastAsiaTheme="minorHAnsi" w:hAnsiTheme="minorBidi" w:cstheme="minorBidi"/>
+            <w:kern w:val="2"/>
+            <w:lang w:val="en-US"/>
+            <w14:ligatures w14:val="standardContextual"/>
+          </w:rPr>
+          <w:t>[19]</w:t>
+        </w:r>
+      </w:hyperlink>
+      <w:r>
+        <w:rPr>
+          <w:rFonts w:asciiTheme="minorBidi" w:eastAsiaTheme="minorHAnsi" w:hAnsiTheme="minorBidi" w:cstheme="minorBidi"/>
+          <w:kern w:val="2"/>
+          <w:lang w:val="en-US"/>
+          <w14:ligatures w14:val="standardContextual"/>
+        </w:rPr>
+        <w:t>. This testing platform provided optimal conditions for model evaluation, allowing each architecture to demonstrate its maximum potential performance without hardware-imposed constraints. The M4 Pro's dedicated neural engine and high-speed unified memory architecture ensured that the measured performance differences accurately reflected the inherent computational characteristics of each model rather than system bottlenecks.</w:t>
+      </w:r>
+    </w:p>
+    <w:p>
+      <w:pPr>
+        <w:pStyle w:val="Heading3"/>
+        <w:rPr>
+          <w:rFonts w:asciiTheme="minorBidi" w:eastAsiaTheme="minorHAnsi" w:hAnsiTheme="minorBidi" w:cstheme="minorBidi"/>
+          <w:b/>
+          <w:bCs/>
+          <w:color w:val="auto"/>
+          <w:sz w:val="24"/>
+          <w:szCs w:val="24"/>
+        </w:rPr>
+      </w:pPr>
+      <w:r>
+        <w:rPr>
+          <w:rFonts w:asciiTheme="minorBidi" w:eastAsiaTheme="minorHAnsi" w:hAnsiTheme="minorBidi" w:cstheme="minorBidi"/>
+          <w:b/>
+          <w:bCs/>
+          <w:color w:val="auto"/>
+          <w:sz w:val="24"/>
+          <w:szCs w:val="24"/>
+        </w:rPr>
+        <w:t xml:space="preserve">3.4.3.1.5 </w:t>
+      </w:r>
+      <w:r>
+        <w:rPr>
+          <w:rFonts w:asciiTheme="minorBidi" w:eastAsiaTheme="minorHAnsi" w:hAnsiTheme="minorBidi" w:cstheme="minorBidi"/>
+          <w:b/>
+          <w:bCs/>
+          <w:color w:val="auto"/>
+          <w:sz w:val="24"/>
+          <w:szCs w:val="24"/>
+        </w:rPr>
+        <w:t>Target Hardware Deployment Considerations</w:t>
+      </w:r>
+    </w:p>
+    <w:p>
+      <w:pPr>
+        <w:pStyle w:val="whitespace-normal"/>
         <w:jc w:val="both"/>
         <w:rPr>
-          <w:rFonts w:asciiTheme="minorBidi" w:hAnsiTheme="minorBidi"/>
-          <w:sz w:val="24"/>
-          <w:szCs w:val="24"/>
-        </w:rPr>
-      </w:pPr>
-      <w:r>
-        <w:rPr>
-          <w:rFonts w:asciiTheme="minorBidi" w:hAnsiTheme="minorBidi"/>
-          <w:sz w:val="24"/>
-          <w:szCs w:val="24"/>
+          <w:rFonts w:asciiTheme="minorBidi" w:eastAsiaTheme="minorHAnsi" w:hAnsiTheme="minorBidi" w:cstheme="minorBidi"/>
+          <w:kern w:val="2"/>
+          <w:lang w:val="en-US"/>
+          <w14:ligatures w14:val="standardContextual"/>
+        </w:rPr>
+      </w:pPr>
+      <w:r>
+        <w:rPr>
+          <w:rFonts w:asciiTheme="minorBidi" w:eastAsiaTheme="minorHAnsi" w:hAnsiTheme="minorBidi" w:cstheme="minorBidi"/>
+          <w:kern w:val="2"/>
+          <w:lang w:val="en-US"/>
+          <w14:ligatures w14:val="standardContextual"/>
+        </w:rPr>
+        <w:t>The actual fruit grading system will be deployed on a Raspberry Pi 5, which represents significantly more constrained computational resources compared to the testing environment</w:t>
+      </w:r>
+      <w:r>
+        <w:rPr>
+          <w:rFonts w:asciiTheme="minorBidi" w:eastAsiaTheme="minorHAnsi" w:hAnsiTheme="minorBidi" w:cstheme="minorBidi"/>
+          <w:kern w:val="2"/>
+          <w:lang w:val="en-US"/>
+          <w14:ligatures w14:val="standardContextual"/>
+        </w:rPr>
+        <w:t xml:space="preserve"> </w:t>
+      </w:r>
+      <w:hyperlink w:anchor="Reference20" w:history="1">
+        <w:r>
+          <w:rPr>
+            <w:rStyle w:val="Hyperlink"/>
+            <w:rFonts w:asciiTheme="minorBidi" w:eastAsiaTheme="minorHAnsi" w:hAnsiTheme="minorBidi" w:cstheme="minorBidi"/>
+            <w:kern w:val="2"/>
+            <w:lang w:val="en-US"/>
+            <w14:ligatures w14:val="standardContextual"/>
+          </w:rPr>
+          <w:t>[</w:t>
+        </w:r>
+        <w:r>
+          <w:rPr>
+            <w:rStyle w:val="Hyperlink"/>
+            <w:rFonts w:asciiTheme="minorBidi" w:eastAsiaTheme="minorHAnsi" w:hAnsiTheme="minorBidi" w:cstheme="minorBidi"/>
+            <w:kern w:val="2"/>
+            <w:lang w:val="en-US"/>
+            <w14:ligatures w14:val="standardContextual"/>
+          </w:rPr>
+          <w:t>20</w:t>
+        </w:r>
+        <w:r>
+          <w:rPr>
+            <w:rStyle w:val="Hyperlink"/>
+            <w:rFonts w:asciiTheme="minorBidi" w:eastAsiaTheme="minorHAnsi" w:hAnsiTheme="minorBidi" w:cstheme="minorBidi"/>
+            <w:kern w:val="2"/>
+            <w:lang w:val="en-US"/>
+            <w14:ligatures w14:val="standardContextual"/>
+          </w:rPr>
+          <w:t>]</w:t>
+        </w:r>
+      </w:hyperlink>
+      <w:r>
+        <w:rPr>
+          <w:rFonts w:asciiTheme="minorBidi" w:eastAsiaTheme="minorHAnsi" w:hAnsiTheme="minorBidi" w:cstheme="minorBidi"/>
+          <w:kern w:val="2"/>
+          <w:lang w:val="en-US"/>
+          <w14:ligatures w14:val="standardContextual"/>
+        </w:rPr>
+        <w:t>. This embedded platform features lower processing power, reduced memory bandwidth, and limited parallel processing capabilities typical of edge computing devices used in agricultural applications. Under these resource-constrained conditions, the performance differences between architectures will become more pronounced, with lighter models like ShuffleNetV2 maintaining acceptable processing speeds while heavier architectures may experience substantial degradation in real-time performance. The computational efficiency advantages demonstrated by ShuffleNetV2 in our high-performance testing environment will translate to even greater practical benefits in the target embedded deployment, where every millisecond of processing time directly impacts the system's ability to classify fruits within the conveyor belt's temporal constraints.</w:t>
+      </w:r>
+    </w:p>
+    <w:p>
+      <w:pPr>
+        <w:pStyle w:val="Heading3"/>
+        <w:rPr>
+          <w:rFonts w:asciiTheme="minorBidi" w:eastAsiaTheme="minorHAnsi" w:hAnsiTheme="minorBidi" w:cstheme="minorBidi"/>
+          <w:b/>
+          <w:bCs/>
+          <w:color w:val="auto"/>
+          <w:sz w:val="24"/>
+          <w:szCs w:val="24"/>
+        </w:rPr>
+      </w:pPr>
+      <w:r>
+        <w:rPr>
+          <w:rFonts w:asciiTheme="minorBidi" w:eastAsiaTheme="minorHAnsi" w:hAnsiTheme="minorBidi" w:cstheme="minorBidi"/>
+          <w:b/>
+          <w:bCs/>
+          <w:color w:val="auto"/>
+          <w:sz w:val="24"/>
+          <w:szCs w:val="24"/>
+        </w:rPr>
+        <w:t>3.4.3.1.</w:t>
+      </w:r>
+      <w:r>
+        <w:rPr>
+          <w:rFonts w:asciiTheme="minorBidi" w:eastAsiaTheme="minorHAnsi" w:hAnsiTheme="minorBidi" w:cstheme="minorBidi"/>
+          <w:b/>
+          <w:bCs/>
+          <w:color w:val="auto"/>
+          <w:sz w:val="24"/>
+          <w:szCs w:val="24"/>
+        </w:rPr>
+        <w:t>6</w:t>
+      </w:r>
+      <w:r>
+        <w:rPr>
+          <w:rFonts w:asciiTheme="minorBidi" w:eastAsiaTheme="minorHAnsi" w:hAnsiTheme="minorBidi" w:cstheme="minorBidi"/>
+          <w:b/>
+          <w:bCs/>
+          <w:color w:val="auto"/>
+          <w:sz w:val="24"/>
+          <w:szCs w:val="24"/>
+        </w:rPr>
+        <w:t xml:space="preserve"> </w:t>
+      </w:r>
+      <w:r>
+        <w:rPr>
+          <w:rFonts w:asciiTheme="minorBidi" w:eastAsiaTheme="minorHAnsi" w:hAnsiTheme="minorBidi" w:cstheme="minorBidi"/>
+          <w:b/>
+          <w:bCs/>
+          <w:color w:val="auto"/>
+          <w:sz w:val="24"/>
+          <w:szCs w:val="24"/>
+        </w:rPr>
+        <w:t>Implications for Real-Time Fruit Grading Applications</w:t>
+      </w:r>
+    </w:p>
+    <w:p>
+      <w:pPr>
+        <w:pStyle w:val="whitespace-normal"/>
+        <w:jc w:val="both"/>
+        <w:rPr>
+          <w:rFonts w:asciiTheme="minorBidi" w:eastAsiaTheme="minorHAnsi" w:hAnsiTheme="minorBidi" w:cstheme="minorBidi"/>
+          <w:kern w:val="2"/>
+          <w:lang w:val="en-US"/>
+          <w14:ligatures w14:val="standardContextual"/>
+        </w:rPr>
+      </w:pPr>
+      <w:r>
+        <w:rPr>
+          <w:rFonts w:asciiTheme="minorBidi" w:eastAsiaTheme="minorHAnsi" w:hAnsiTheme="minorBidi" w:cstheme="minorBidi"/>
+          <w:kern w:val="2"/>
+          <w:lang w:val="en-US"/>
+          <w14:ligatures w14:val="standardContextual"/>
+        </w:rPr>
+        <w:t xml:space="preserve">These performance characteristics align with the operational requirements of our conveyor belt inspection system, where the combination of real-time processing </w:t>
+      </w:r>
+      <w:r>
+        <w:rPr>
+          <w:rFonts w:asciiTheme="minorBidi" w:eastAsiaTheme="minorHAnsi" w:hAnsiTheme="minorBidi" w:cstheme="minorBidi"/>
+          <w:kern w:val="2"/>
+          <w:lang w:val="en-US"/>
+          <w14:ligatures w14:val="standardContextual"/>
         </w:rPr>
         <w:lastRenderedPageBreak/>
-        <w:t>ShuffleNet</w:t>
-      </w:r>
-      <w:r>
-        <w:rPr>
-          <w:rFonts w:asciiTheme="minorBidi" w:hAnsiTheme="minorBidi"/>
-          <w:sz w:val="24"/>
-          <w:szCs w:val="24"/>
-        </w:rPr>
-        <w:t>V2</w:t>
-      </w:r>
-      <w:r>
-        <w:rPr>
-          <w:rFonts w:asciiTheme="minorBidi" w:hAnsiTheme="minorBidi"/>
-          <w:sz w:val="24"/>
-          <w:szCs w:val="24"/>
-        </w:rPr>
-        <w:t xml:space="preserve"> was selected as the optimal architecture for our system due to its exceptionally low memory footprint and minimal computational requirements, enabling deployment on affordable edge devices. The architecture's channel shuffle mechanism and balanced convolutional design significantly reduce inference latency to under 160ms on standard mobile processors, meeting our critical requirement for high-throughput grading. This efficiency-focused approach aligns perfectly with </w:t>
-      </w:r>
-      <w:r>
-        <w:rPr>
-          <w:rFonts w:asciiTheme="minorBidi" w:hAnsiTheme="minorBidi"/>
-          <w:sz w:val="24"/>
-          <w:szCs w:val="24"/>
-        </w:rPr>
-        <w:t xml:space="preserve">one of </w:t>
-      </w:r>
-      <w:r>
-        <w:rPr>
-          <w:rFonts w:asciiTheme="minorBidi" w:hAnsiTheme="minorBidi"/>
-          <w:sz w:val="24"/>
-          <w:szCs w:val="24"/>
-        </w:rPr>
-        <w:t>our project'</w:t>
-      </w:r>
-      <w:r>
-        <w:rPr>
-          <w:rFonts w:asciiTheme="minorBidi" w:hAnsiTheme="minorBidi"/>
-          <w:sz w:val="24"/>
-          <w:szCs w:val="24"/>
-        </w:rPr>
-        <w:t>s</w:t>
-      </w:r>
-      <w:r>
-        <w:rPr>
-          <w:rFonts w:asciiTheme="minorBidi" w:hAnsiTheme="minorBidi"/>
-          <w:sz w:val="24"/>
-          <w:szCs w:val="24"/>
-        </w:rPr>
-        <w:t xml:space="preserve"> core </w:t>
-      </w:r>
-      <w:proofErr w:type="gramStart"/>
-      <w:r>
-        <w:rPr>
-          <w:rFonts w:asciiTheme="minorBidi" w:hAnsiTheme="minorBidi"/>
-          <w:sz w:val="24"/>
-          <w:szCs w:val="24"/>
-        </w:rPr>
-        <w:t>objective</w:t>
-      </w:r>
-      <w:proofErr w:type="gramEnd"/>
-      <w:r>
-        <w:rPr>
-          <w:rFonts w:asciiTheme="minorBidi" w:hAnsiTheme="minorBidi"/>
-          <w:sz w:val="24"/>
-          <w:szCs w:val="24"/>
-        </w:rPr>
-        <w:t xml:space="preserve"> of making </w:t>
-      </w:r>
-      <w:r>
-        <w:rPr>
-          <w:rFonts w:asciiTheme="minorBidi" w:hAnsiTheme="minorBidi"/>
-          <w:sz w:val="24"/>
-          <w:szCs w:val="24"/>
-        </w:rPr>
-        <w:t>the system</w:t>
-      </w:r>
-      <w:r>
-        <w:rPr>
-          <w:rFonts w:asciiTheme="minorBidi" w:hAnsiTheme="minorBidi"/>
-          <w:sz w:val="24"/>
-          <w:szCs w:val="24"/>
-        </w:rPr>
-        <w:t xml:space="preserve"> accessible to producers with limited technological resources while maintaining grading accuracy sufficient for commercial standards. By prioritizing speed and affordability through ShuffleNet's lightweight design, we can deliver a cost-effective solution that processes fruits in real-time without requiring expensive specialized hardware.</w:t>
-      </w:r>
-    </w:p>
-    <w:p>
-      <w:pPr>
-        <w:rPr>
-          <w:rFonts w:asciiTheme="minorBidi" w:hAnsiTheme="minorBidi"/>
-          <w:sz w:val="24"/>
-          <w:szCs w:val="24"/>
-        </w:rPr>
-      </w:pPr>
-    </w:p>
-    <w:p>
-      <w:pPr>
-        <w:rPr>
-          <w:rFonts w:asciiTheme="minorBidi" w:hAnsiTheme="minorBidi"/>
-          <w:b/>
-          <w:bCs/>
-          <w:sz w:val="24"/>
-          <w:szCs w:val="24"/>
-        </w:rPr>
-      </w:pPr>
-      <w:r>
-        <w:rPr>
-          <w:rFonts w:asciiTheme="minorBidi" w:hAnsiTheme="minorBidi"/>
-          <w:b/>
-          <w:bCs/>
-          <w:sz w:val="24"/>
-          <w:szCs w:val="24"/>
-        </w:rPr>
-        <w:t>3.5 Methods to measure precision</w:t>
-      </w:r>
-    </w:p>
-    <w:p>
-      <w:pPr>
-        <w:rPr>
-          <w:rFonts w:asciiTheme="minorBidi" w:hAnsiTheme="minorBidi"/>
-          <w:b/>
-          <w:bCs/>
-          <w:sz w:val="24"/>
-          <w:szCs w:val="24"/>
-        </w:rPr>
-      </w:pPr>
-      <w:r>
-        <w:rPr>
-          <w:rFonts w:asciiTheme="minorBidi" w:hAnsiTheme="minorBidi"/>
-          <w:b/>
-          <w:bCs/>
-          <w:sz w:val="24"/>
-          <w:szCs w:val="24"/>
-        </w:rPr>
-        <w:t xml:space="preserve">3.5.1 Sensitivity (True </w:t>
-      </w:r>
-      <w:r>
-        <w:rPr>
-          <w:rFonts w:asciiTheme="minorBidi" w:hAnsiTheme="minorBidi"/>
-          <w:b/>
-          <w:bCs/>
-          <w:sz w:val="24"/>
-          <w:szCs w:val="24"/>
-        </w:rPr>
-        <w:t>Positive</w:t>
-      </w:r>
-      <w:r>
-        <w:rPr>
-          <w:rFonts w:asciiTheme="minorBidi" w:hAnsiTheme="minorBidi"/>
-          <w:b/>
-          <w:bCs/>
-          <w:sz w:val="24"/>
-          <w:szCs w:val="24"/>
-        </w:rPr>
-        <w:t xml:space="preserve"> Rate)</w:t>
-      </w:r>
-    </w:p>
-    <w:p>
-      <w:pPr>
-        <w:jc w:val="both"/>
-        <w:rPr>
-          <w:rFonts w:asciiTheme="minorBidi" w:hAnsiTheme="minorBidi"/>
-          <w:sz w:val="24"/>
-          <w:szCs w:val="24"/>
-        </w:rPr>
-      </w:pPr>
-      <w:r>
-        <w:rPr>
-          <w:rFonts w:asciiTheme="minorBidi" w:hAnsiTheme="minorBidi"/>
+        <w:t xml:space="preserve">constraints, limited computational resources, and the need for consistent performance across varying lighting conditions necessitates an architecture that balances accuracy with computational efficiency. The empirical evidence supports ShuffleNetV2 as the optimal choice for our fruit grading application, providing the necessary processing speed for real-time operation while maintaining a minimal resource footprint suitable for embedded deployment in agricultural settings. </w:t>
+      </w:r>
+    </w:p>
+    <w:p>
+      <w:pPr>
+        <w:rPr>
+          <w:rFonts w:asciiTheme="minorBidi" w:hAnsiTheme="minorBidi"/>
+          <w:b/>
+          <w:bCs/>
+          <w:sz w:val="24"/>
+          <w:szCs w:val="24"/>
+          <w:lang w:val="en-IL"/>
+        </w:rPr>
+      </w:pPr>
+      <w:r>
+        <w:rPr>
+          <w:rFonts w:asciiTheme="minorBidi" w:hAnsiTheme="minorBidi"/>
+          <w:b/>
+          <w:bCs/>
           <w:noProof/>
           <w:sz w:val="24"/>
           <w:szCs w:val="24"/>
+          <w:lang w:val="en-IL"/>
         </w:rPr>
         <w:drawing>
-          <wp:anchor distT="0" distB="0" distL="114300" distR="114300" simplePos="0" relativeHeight="251673600" behindDoc="0" locked="0" layoutInCell="1" allowOverlap="1" wp14:anchorId="7D533B6E" wp14:editId="3762D420">
+          <wp:anchor distT="0" distB="0" distL="114300" distR="114300" simplePos="0" relativeHeight="251676672" behindDoc="0" locked="0" layoutInCell="1" allowOverlap="1" wp14:anchorId="218B6329" wp14:editId="4E60B025">
             <wp:simplePos x="0" y="0"/>
             <wp:positionH relativeFrom="column">
-              <wp:posOffset>1539240</wp:posOffset>
+              <wp:posOffset>618900</wp:posOffset>
             </wp:positionH>
             <wp:positionV relativeFrom="paragraph">
-              <wp:posOffset>1898650</wp:posOffset>
+              <wp:posOffset>290195</wp:posOffset>
+            </wp:positionV>
+            <wp:extent cx="4429760" cy="3284855"/>
+            <wp:effectExtent l="0" t="0" r="2540" b="4445"/>
+            <wp:wrapSquare wrapText="bothSides"/>
+            <wp:docPr id="371219424" name="Picture 1"/>
+            <wp:cNvGraphicFramePr>
+              <a:graphicFrameLocks xmlns:a="http://schemas.openxmlformats.org/drawingml/2006/main" noChangeAspect="1"/>
+            </wp:cNvGraphicFramePr>
+            <a:graphic xmlns:a="http://schemas.openxmlformats.org/drawingml/2006/main">
+              <a:graphicData uri="http://schemas.openxmlformats.org/drawingml/2006/picture">
+                <pic:pic xmlns:pic="http://schemas.openxmlformats.org/drawingml/2006/picture">
+                  <pic:nvPicPr>
+                    <pic:cNvPr id="371219424" name="Picture 371219424"/>
+                    <pic:cNvPicPr/>
+                  </pic:nvPicPr>
+                  <pic:blipFill>
+                    <a:blip r:embed="rId19" cstate="print">
+                      <a:extLst>
+                        <a:ext uri="{28A0092B-C50C-407E-A947-70E740481C1C}">
+                          <a14:useLocalDpi xmlns:a14="http://schemas.microsoft.com/office/drawing/2010/main" val="0"/>
+                        </a:ext>
+                      </a:extLst>
+                    </a:blip>
+                    <a:stretch>
+                      <a:fillRect/>
+                    </a:stretch>
+                  </pic:blipFill>
+                  <pic:spPr>
+                    <a:xfrm>
+                      <a:off x="0" y="0"/>
+                      <a:ext cx="4429760" cy="3284855"/>
+                    </a:xfrm>
+                    <a:prstGeom prst="rect">
+                      <a:avLst/>
+                    </a:prstGeom>
+                  </pic:spPr>
+                </pic:pic>
+              </a:graphicData>
+            </a:graphic>
+            <wp14:sizeRelH relativeFrom="page">
+              <wp14:pctWidth>0</wp14:pctWidth>
+            </wp14:sizeRelH>
+            <wp14:sizeRelV relativeFrom="page">
+              <wp14:pctHeight>0</wp14:pctHeight>
+            </wp14:sizeRelV>
+          </wp:anchor>
+        </w:drawing>
+      </w:r>
+      <w:r>
+        <w:rPr>
+          <w:rFonts w:asciiTheme="minorBidi" w:hAnsiTheme="minorBidi"/>
+          <w:b/>
+          <w:bCs/>
+          <w:sz w:val="24"/>
+          <w:szCs w:val="24"/>
+          <w:lang w:val="en-IL"/>
+        </w:rPr>
+        <w:t>3.4.3.1.</w:t>
+      </w:r>
+      <w:r>
+        <w:rPr>
+          <w:rFonts w:asciiTheme="minorBidi" w:hAnsiTheme="minorBidi"/>
+          <w:b/>
+          <w:bCs/>
+          <w:sz w:val="24"/>
+          <w:szCs w:val="24"/>
+          <w:lang w:val="en-IL"/>
+        </w:rPr>
+        <w:t>7</w:t>
+      </w:r>
+      <w:r>
+        <w:rPr>
+          <w:rFonts w:asciiTheme="minorBidi" w:hAnsiTheme="minorBidi"/>
+          <w:b/>
+          <w:bCs/>
+          <w:sz w:val="24"/>
+          <w:szCs w:val="24"/>
+          <w:lang w:val="en-IL"/>
+        </w:rPr>
+        <w:t xml:space="preserve"> Test Results </w:t>
+      </w:r>
+    </w:p>
+    <w:p>
+      <w:pPr>
+        <w:rPr>
+          <w:rFonts w:asciiTheme="minorBidi" w:hAnsiTheme="minorBidi"/>
+          <w:b/>
+          <w:bCs/>
+          <w:sz w:val="24"/>
+          <w:szCs w:val="24"/>
+          <w:lang w:val="en-IL"/>
+        </w:rPr>
+      </w:pPr>
+    </w:p>
+    <w:p>
+      <w:pPr>
+        <w:rPr>
+          <w:rFonts w:asciiTheme="minorBidi" w:hAnsiTheme="minorBidi"/>
+          <w:sz w:val="24"/>
+          <w:szCs w:val="24"/>
+        </w:rPr>
+      </w:pPr>
+    </w:p>
+    <w:p>
+      <w:pPr>
+        <w:rPr>
+          <w:rFonts w:asciiTheme="minorBidi" w:hAnsiTheme="minorBidi"/>
+          <w:sz w:val="24"/>
+          <w:szCs w:val="24"/>
+        </w:rPr>
+      </w:pPr>
+    </w:p>
+    <w:p>
+      <w:pPr>
+        <w:rPr>
+          <w:rFonts w:asciiTheme="minorBidi" w:hAnsiTheme="minorBidi"/>
+          <w:sz w:val="24"/>
+          <w:szCs w:val="24"/>
+        </w:rPr>
+      </w:pPr>
+    </w:p>
+    <w:p>
+      <w:pPr>
+        <w:rPr>
+          <w:rFonts w:asciiTheme="minorBidi" w:hAnsiTheme="minorBidi"/>
+          <w:sz w:val="24"/>
+          <w:szCs w:val="24"/>
+        </w:rPr>
+      </w:pPr>
+    </w:p>
+    <w:p>
+      <w:pPr>
+        <w:rPr>
+          <w:rFonts w:asciiTheme="minorBidi" w:hAnsiTheme="minorBidi"/>
+          <w:sz w:val="24"/>
+          <w:szCs w:val="24"/>
+        </w:rPr>
+      </w:pPr>
+    </w:p>
+    <w:p>
+      <w:pPr>
+        <w:rPr>
+          <w:rFonts w:asciiTheme="minorBidi" w:hAnsiTheme="minorBidi"/>
+          <w:sz w:val="24"/>
+          <w:szCs w:val="24"/>
+        </w:rPr>
+      </w:pPr>
+    </w:p>
+    <w:p>
+      <w:pPr>
+        <w:rPr>
+          <w:rFonts w:asciiTheme="minorBidi" w:hAnsiTheme="minorBidi"/>
+          <w:sz w:val="24"/>
+          <w:szCs w:val="24"/>
+        </w:rPr>
+      </w:pPr>
+    </w:p>
+    <w:p>
+      <w:pPr>
+        <w:rPr>
+          <w:rFonts w:asciiTheme="minorBidi" w:hAnsiTheme="minorBidi"/>
+          <w:sz w:val="24"/>
+          <w:szCs w:val="24"/>
+        </w:rPr>
+      </w:pPr>
+    </w:p>
+    <w:p>
+      <w:pPr>
+        <w:rPr>
+          <w:rFonts w:asciiTheme="minorBidi" w:hAnsiTheme="minorBidi"/>
+          <w:sz w:val="24"/>
+          <w:szCs w:val="24"/>
+        </w:rPr>
+      </w:pPr>
+    </w:p>
+    <w:p>
+      <w:pPr>
+        <w:rPr>
+          <w:rFonts w:asciiTheme="minorBidi" w:hAnsiTheme="minorBidi"/>
+          <w:sz w:val="24"/>
+          <w:szCs w:val="24"/>
+        </w:rPr>
+      </w:pPr>
+    </w:p>
+    <w:p>
+      <w:pPr>
+        <w:rPr>
+          <w:rFonts w:asciiTheme="minorBidi" w:hAnsiTheme="minorBidi"/>
+          <w:sz w:val="24"/>
+          <w:szCs w:val="24"/>
+        </w:rPr>
+      </w:pPr>
+    </w:p>
+    <w:p>
+      <w:pPr>
+        <w:ind w:left="720"/>
+        <w:rPr>
+          <w:rFonts w:ascii="Calibri" w:hAnsi="Calibri" w:cs="Calibri"/>
+          <w:sz w:val="20"/>
+          <w:szCs w:val="20"/>
+        </w:rPr>
+      </w:pPr>
+      <w:r>
+        <w:rPr>
+          <w:rFonts w:ascii="Calibri" w:hAnsi="Calibri" w:cs="Calibri"/>
+          <w:sz w:val="20"/>
+          <w:szCs w:val="20"/>
+        </w:rPr>
+        <w:t xml:space="preserve">Figure </w:t>
+      </w:r>
+      <w:r>
+        <w:rPr>
+          <w:rFonts w:ascii="Calibri" w:hAnsi="Calibri" w:cs="Calibri"/>
+          <w:sz w:val="20"/>
+          <w:szCs w:val="20"/>
+        </w:rPr>
+        <w:t>10</w:t>
+      </w:r>
+      <w:r>
+        <w:rPr>
+          <w:rFonts w:ascii="Calibri" w:hAnsi="Calibri" w:cs="Calibri"/>
+          <w:sz w:val="20"/>
+          <w:szCs w:val="20"/>
+        </w:rPr>
+        <w:t>:</w:t>
+      </w:r>
+      <w:r>
+        <w:rPr>
+          <w:rFonts w:ascii="Calibri" w:hAnsi="Calibri" w:cs="Calibri"/>
+          <w:sz w:val="20"/>
+          <w:szCs w:val="20"/>
+        </w:rPr>
+        <w:t xml:space="preserve"> </w:t>
+      </w:r>
+      <w:r>
+        <w:rPr>
+          <w:rFonts w:ascii="Calibri" w:hAnsi="Calibri" w:cs="Calibri"/>
+          <w:sz w:val="20"/>
+          <w:szCs w:val="20"/>
+        </w:rPr>
+        <w:t xml:space="preserve">Performance comparison showing ShuffleNetV2's superior efficiency in inference </w:t>
+      </w:r>
+      <w:proofErr w:type="gramStart"/>
+      <w:r>
+        <w:rPr>
+          <w:rFonts w:ascii="Calibri" w:hAnsi="Calibri" w:cs="Calibri"/>
+          <w:sz w:val="20"/>
+          <w:szCs w:val="20"/>
+        </w:rPr>
+        <w:t xml:space="preserve">time, </w:t>
+      </w:r>
+      <w:r>
+        <w:rPr>
+          <w:rFonts w:ascii="Calibri" w:hAnsi="Calibri" w:cs="Calibri"/>
+          <w:sz w:val="20"/>
+          <w:szCs w:val="20"/>
+        </w:rPr>
+        <w:t xml:space="preserve"> </w:t>
+      </w:r>
+      <w:r>
+        <w:rPr>
+          <w:rFonts w:ascii="Calibri" w:hAnsi="Calibri" w:cs="Calibri"/>
+          <w:sz w:val="20"/>
+          <w:szCs w:val="20"/>
+        </w:rPr>
+        <w:t>feature</w:t>
+      </w:r>
+      <w:proofErr w:type="gramEnd"/>
+      <w:r>
+        <w:rPr>
+          <w:rFonts w:ascii="Calibri" w:hAnsi="Calibri" w:cs="Calibri"/>
+          <w:sz w:val="20"/>
+          <w:szCs w:val="20"/>
+        </w:rPr>
+        <w:t xml:space="preserve"> extraction, model size, and parameters versus MobileNetV3 and EfficientNet-Lite.</w:t>
+      </w:r>
+    </w:p>
+    <w:p>
+      <w:pPr>
+        <w:rPr>
+          <w:rFonts w:asciiTheme="minorBidi" w:hAnsiTheme="minorBidi"/>
+          <w:sz w:val="24"/>
+          <w:szCs w:val="24"/>
+        </w:rPr>
+      </w:pPr>
+    </w:p>
+    <w:p>
+      <w:pPr>
+        <w:rPr>
+          <w:rFonts w:asciiTheme="minorBidi" w:hAnsiTheme="minorBidi"/>
+          <w:b/>
+          <w:bCs/>
+          <w:sz w:val="24"/>
+          <w:szCs w:val="24"/>
+        </w:rPr>
+      </w:pPr>
+      <w:r>
+        <w:rPr>
+          <w:rFonts w:asciiTheme="minorBidi" w:hAnsiTheme="minorBidi"/>
+          <w:b/>
+          <w:bCs/>
+          <w:sz w:val="24"/>
+          <w:szCs w:val="24"/>
+        </w:rPr>
+        <w:t>3.</w:t>
+      </w:r>
+      <w:r>
+        <w:rPr>
+          <w:rFonts w:asciiTheme="minorBidi" w:hAnsiTheme="minorBidi"/>
+          <w:b/>
+          <w:bCs/>
+          <w:sz w:val="24"/>
+          <w:szCs w:val="24"/>
+        </w:rPr>
+        <w:t>5</w:t>
+      </w:r>
+      <w:r>
+        <w:rPr>
+          <w:rFonts w:asciiTheme="minorBidi" w:hAnsiTheme="minorBidi"/>
+          <w:b/>
+          <w:bCs/>
+          <w:sz w:val="24"/>
+          <w:szCs w:val="24"/>
+        </w:rPr>
+        <w:t xml:space="preserve"> Methods to measure precision</w:t>
+      </w:r>
+    </w:p>
+    <w:p>
+      <w:pPr>
+        <w:rPr>
+          <w:rFonts w:asciiTheme="minorBidi" w:hAnsiTheme="minorBidi"/>
+          <w:b/>
+          <w:bCs/>
+          <w:sz w:val="24"/>
+          <w:szCs w:val="24"/>
+        </w:rPr>
+      </w:pPr>
+      <w:r>
+        <w:rPr>
+          <w:rFonts w:asciiTheme="minorBidi" w:hAnsiTheme="minorBidi"/>
+          <w:b/>
+          <w:bCs/>
+          <w:sz w:val="24"/>
+          <w:szCs w:val="24"/>
+        </w:rPr>
+        <w:t>3.</w:t>
+      </w:r>
+      <w:r>
+        <w:rPr>
+          <w:rFonts w:asciiTheme="minorBidi" w:hAnsiTheme="minorBidi"/>
+          <w:b/>
+          <w:bCs/>
+          <w:sz w:val="24"/>
+          <w:szCs w:val="24"/>
+        </w:rPr>
+        <w:t>5</w:t>
+      </w:r>
+      <w:r>
+        <w:rPr>
+          <w:rFonts w:asciiTheme="minorBidi" w:hAnsiTheme="minorBidi"/>
+          <w:b/>
+          <w:bCs/>
+          <w:sz w:val="24"/>
+          <w:szCs w:val="24"/>
+        </w:rPr>
+        <w:t xml:space="preserve">.1 Sensitivity (True </w:t>
+      </w:r>
+      <w:r>
+        <w:rPr>
+          <w:rFonts w:asciiTheme="minorBidi" w:hAnsiTheme="minorBidi"/>
+          <w:b/>
+          <w:bCs/>
+          <w:sz w:val="24"/>
+          <w:szCs w:val="24"/>
+        </w:rPr>
+        <w:t>Positive</w:t>
+      </w:r>
+      <w:r>
+        <w:rPr>
+          <w:rFonts w:asciiTheme="minorBidi" w:hAnsiTheme="minorBidi"/>
+          <w:b/>
+          <w:bCs/>
+          <w:sz w:val="24"/>
+          <w:szCs w:val="24"/>
+        </w:rPr>
+        <w:t xml:space="preserve"> Rate)</w:t>
+      </w:r>
+    </w:p>
+    <w:p>
+      <w:pPr>
+        <w:jc w:val="both"/>
+        <w:rPr>
+          <w:rFonts w:asciiTheme="minorBidi" w:hAnsiTheme="minorBidi"/>
+          <w:sz w:val="24"/>
+          <w:szCs w:val="24"/>
+        </w:rPr>
+      </w:pPr>
+      <w:r>
+        <w:rPr>
+          <w:rFonts w:asciiTheme="minorBidi" w:hAnsiTheme="minorBidi"/>
+          <w:sz w:val="24"/>
+          <w:szCs w:val="24"/>
+        </w:rPr>
+        <w:t>Sensitivity, also known as the true positive rate, refers to the ability of a prediction model to correctly identify instances belonging to a specific class within a dataset (Ismail &amp; Malik, 2021)</w:t>
+      </w:r>
+      <w:r>
+        <w:rPr>
+          <w:rFonts w:asciiTheme="minorBidi" w:hAnsiTheme="minorBidi"/>
+          <w:sz w:val="24"/>
+          <w:szCs w:val="24"/>
+        </w:rPr>
+        <w:t xml:space="preserve"> </w:t>
+      </w:r>
+      <w:hyperlink w:anchor="Reference1" w:history="1">
+        <w:r>
+          <w:rPr>
+            <w:rStyle w:val="Hyperlink"/>
+            <w:rFonts w:asciiTheme="minorBidi" w:hAnsiTheme="minorBidi"/>
+            <w:sz w:val="24"/>
+            <w:szCs w:val="24"/>
+          </w:rPr>
+          <w:t>[2]</w:t>
+        </w:r>
+      </w:hyperlink>
+      <w:r>
+        <w:rPr>
+          <w:rFonts w:asciiTheme="minorBidi" w:hAnsiTheme="minorBidi"/>
+          <w:sz w:val="24"/>
+          <w:szCs w:val="24"/>
+        </w:rPr>
+        <w:t>. In our evaluation framework, sensitivity serves as a critical performance metric, offering insight into the model’s effectiveness in detecting samples from targeted quality categories. This becomes particularly important in contexts such as agricultural quality assessment, where class imbalance can distort performance evaluations. As highlighted by Ismail and Malik, incorporating sensitivity into the assessment enables a more nuanced understanding of classification accuracy, ensuring that underrepresented but important categories are not overlooked.</w:t>
+      </w:r>
+    </w:p>
+    <w:p>
+      <w:pPr>
+        <w:ind w:left="720" w:firstLine="720"/>
+        <w:rPr>
+          <w:rFonts w:ascii="Calibri" w:hAnsi="Calibri" w:cs="Calibri"/>
+          <w:sz w:val="20"/>
+          <w:szCs w:val="20"/>
+        </w:rPr>
+      </w:pPr>
+      <w:r>
+        <w:rPr>
+          <w:rFonts w:asciiTheme="minorBidi" w:hAnsiTheme="minorBidi"/>
+          <w:noProof/>
+          <w:sz w:val="24"/>
+          <w:szCs w:val="24"/>
+        </w:rPr>
+        <w:lastRenderedPageBreak/>
+        <w:drawing>
+          <wp:anchor distT="0" distB="0" distL="114300" distR="114300" simplePos="0" relativeHeight="251673600" behindDoc="0" locked="0" layoutInCell="1" allowOverlap="1" wp14:anchorId="7D533B6E" wp14:editId="1D723B7C">
+            <wp:simplePos x="0" y="0"/>
+            <wp:positionH relativeFrom="column">
+              <wp:posOffset>1425575</wp:posOffset>
+            </wp:positionH>
+            <wp:positionV relativeFrom="paragraph">
+              <wp:posOffset>43585</wp:posOffset>
             </wp:positionV>
             <wp:extent cx="3208020" cy="611052"/>
             <wp:effectExtent l="0" t="0" r="0" b="0"/>
@@ -10195,7 +11954,7 @@
                     <pic:cNvPicPr/>
                   </pic:nvPicPr>
                   <pic:blipFill>
-                    <a:blip r:embed="rId19">
+                    <a:blip r:embed="rId20">
                       <a:extLst>
                         <a:ext uri="{28A0092B-C50C-407E-A947-70E740481C1C}">
                           <a14:useLocalDpi xmlns:a14="http://schemas.microsoft.com/office/drawing/2010/main" val="0"/>
@@ -10221,49 +11980,16 @@
           </wp:anchor>
         </w:drawing>
       </w:r>
-      <w:r>
-        <w:rPr>
-          <w:rFonts w:asciiTheme="minorBidi" w:hAnsiTheme="minorBidi"/>
-          <w:sz w:val="24"/>
-          <w:szCs w:val="24"/>
-        </w:rPr>
-        <w:t>Sensitivity, also known as the true positive rate, refers to the ability of a prediction model to correctly identify instances belonging to a specific class within a dataset (Ismail &amp; Malik, 2021)</w:t>
-      </w:r>
-      <w:r>
-        <w:rPr>
-          <w:rFonts w:asciiTheme="minorBidi" w:hAnsiTheme="minorBidi"/>
-          <w:sz w:val="24"/>
-          <w:szCs w:val="24"/>
-        </w:rPr>
-        <w:t xml:space="preserve"> </w:t>
-      </w:r>
-      <w:hyperlink w:anchor="Reference1" w:history="1">
-        <w:r>
-          <w:rPr>
-            <w:rStyle w:val="Hyperlink"/>
-            <w:rFonts w:asciiTheme="minorBidi" w:hAnsiTheme="minorBidi"/>
-            <w:sz w:val="24"/>
-            <w:szCs w:val="24"/>
-          </w:rPr>
-          <w:t>[2]</w:t>
-        </w:r>
-      </w:hyperlink>
-      <w:r>
-        <w:rPr>
-          <w:rFonts w:asciiTheme="minorBidi" w:hAnsiTheme="minorBidi"/>
-          <w:sz w:val="24"/>
-          <w:szCs w:val="24"/>
-        </w:rPr>
-        <w:t>. In our evaluation framework, sensitivity serves as a critical performance metric, offering insight into the model’s effectiveness in detecting samples from targeted quality categories. This becomes particularly important in contexts such as agricultural quality assessment, where class imbalance can distort performance evaluations. As highlighted by Ismail and Malik, incorporating sensitivity into the assessment enables a more nuanced understanding of classification accuracy, ensuring that underrepresented but important categories are not overlooked.</w:t>
-      </w:r>
     </w:p>
     <w:p>
       <w:pPr>
         <w:ind w:left="720" w:firstLine="720"/>
+        <w:jc w:val="center"/>
         <w:rPr>
           <w:rFonts w:ascii="Calibri" w:hAnsi="Calibri" w:cs="Calibri"/>
           <w:sz w:val="20"/>
           <w:szCs w:val="20"/>
+          <w:rtl/>
         </w:rPr>
       </w:pPr>
     </w:p>
@@ -10296,7 +12022,6 @@
         </w:rPr>
         <w:t xml:space="preserve">Figure </w:t>
       </w:r>
-      <w:proofErr w:type="gramStart"/>
       <w:r>
         <w:rPr>
           <w:rFonts w:ascii="Calibri" w:hAnsi="Calibri" w:cs="Calibri"/>
@@ -10319,16 +12044,15 @@
           <w:sz w:val="20"/>
           <w:szCs w:val="20"/>
         </w:rPr>
-        <w:t>the</w:t>
-      </w:r>
-      <w:proofErr w:type="gramEnd"/>
+        <w:t xml:space="preserve"> T</w:t>
+      </w:r>
       <w:r>
         <w:rPr>
           <w:rFonts w:ascii="Calibri" w:hAnsi="Calibri" w:cs="Calibri"/>
           <w:sz w:val="20"/>
           <w:szCs w:val="20"/>
         </w:rPr>
-        <w:t xml:space="preserve"> Sensitivity formula </w:t>
+        <w:t xml:space="preserve">he Sensitivity formula </w:t>
       </w:r>
       <w:hyperlink w:anchor="Reference1" w:history="1">
         <w:r>
@@ -10385,18 +12109,37 @@
           <w:sz w:val="24"/>
           <w:szCs w:val="24"/>
         </w:rPr>
-        <w:t xml:space="preserve">3.5.2 </w:t>
-      </w:r>
-      <w:proofErr w:type="gramStart"/>
-      <w:r>
-        <w:rPr>
-          <w:rFonts w:asciiTheme="minorBidi" w:hAnsiTheme="minorBidi"/>
-          <w:b/>
-          <w:bCs/>
-          <w:sz w:val="24"/>
-          <w:szCs w:val="24"/>
-        </w:rPr>
-        <w:t xml:space="preserve">specificity  </w:t>
+        <w:t>3.</w:t>
+      </w:r>
+      <w:r>
+        <w:rPr>
+          <w:rFonts w:asciiTheme="minorBidi" w:hAnsiTheme="minorBidi"/>
+          <w:b/>
+          <w:bCs/>
+          <w:sz w:val="24"/>
+          <w:szCs w:val="24"/>
+        </w:rPr>
+        <w:t>5</w:t>
+      </w:r>
+      <w:r>
+        <w:rPr>
+          <w:rFonts w:asciiTheme="minorBidi" w:hAnsiTheme="minorBidi"/>
+          <w:b/>
+          <w:bCs/>
+          <w:sz w:val="24"/>
+          <w:szCs w:val="24"/>
+        </w:rPr>
+        <w:t xml:space="preserve">.2 </w:t>
+      </w:r>
+      <w:r>
+        <w:rPr>
+          <w:rFonts w:asciiTheme="minorBidi" w:hAnsiTheme="minorBidi"/>
+          <w:b/>
+          <w:bCs/>
+          <w:sz w:val="24"/>
+          <w:szCs w:val="24"/>
+        </w:rPr>
+        <w:t>specificity </w:t>
       </w:r>
       <w:r>
         <w:rPr>
@@ -10408,7 +12151,6 @@
         </w:rPr>
         <w:t>(</w:t>
       </w:r>
-      <w:proofErr w:type="gramEnd"/>
       <w:r>
         <w:rPr>
           <w:rFonts w:asciiTheme="minorBidi" w:hAnsiTheme="minorBidi"/>
@@ -10552,7 +12294,7 @@
                     <pic:cNvPicPr/>
                   </pic:nvPicPr>
                   <pic:blipFill>
-                    <a:blip r:embed="rId20">
+                    <a:blip r:embed="rId21">
                       <a:extLst>
                         <a:ext uri="{28A0092B-C50C-407E-A947-70E740481C1C}">
                           <a14:useLocalDpi xmlns:a14="http://schemas.microsoft.com/office/drawing/2010/main" val="0"/>
@@ -10614,7 +12356,6 @@
         </w:rPr>
         <w:t xml:space="preserve">Figure </w:t>
       </w:r>
-      <w:proofErr w:type="gramStart"/>
       <w:r>
         <w:rPr>
           <w:rFonts w:ascii="Calibri" w:hAnsi="Calibri" w:cs="Calibri"/>
@@ -10637,16 +12378,15 @@
           <w:sz w:val="20"/>
           <w:szCs w:val="20"/>
         </w:rPr>
-        <w:t>the</w:t>
-      </w:r>
-      <w:proofErr w:type="gramEnd"/>
+        <w:t xml:space="preserve"> T</w:t>
+      </w:r>
       <w:r>
         <w:rPr>
           <w:rFonts w:ascii="Calibri" w:hAnsi="Calibri" w:cs="Calibri"/>
           <w:sz w:val="20"/>
           <w:szCs w:val="20"/>
         </w:rPr>
-        <w:t xml:space="preserve"> Specificity formula </w:t>
+        <w:t xml:space="preserve">he Specificity formula </w:t>
       </w:r>
       <w:hyperlink w:anchor="Reference1" w:history="1">
         <w:r>
@@ -10703,7 +12443,27 @@
           <w:sz w:val="24"/>
           <w:szCs w:val="24"/>
         </w:rPr>
-        <w:t>3.5.3 Accuracy (Overall Classification Performance)</w:t>
+        <w:t>3.</w:t>
+      </w:r>
+      <w:r>
+        <w:rPr>
+          <w:rFonts w:asciiTheme="minorBidi" w:hAnsiTheme="minorBidi"/>
+          <w:b/>
+          <w:bCs/>
+          <w:sz w:val="24"/>
+          <w:szCs w:val="24"/>
+        </w:rPr>
+        <w:t>5</w:t>
+      </w:r>
+      <w:r>
+        <w:rPr>
+          <w:rFonts w:asciiTheme="minorBidi" w:hAnsiTheme="minorBidi"/>
+          <w:b/>
+          <w:bCs/>
+          <w:sz w:val="24"/>
+          <w:szCs w:val="24"/>
+        </w:rPr>
+        <w:t>.3 Accuracy (Overall Classification Performance)</w:t>
       </w:r>
     </w:p>
     <w:p>
@@ -10790,7 +12550,7 @@
                     <pic:cNvPicPr/>
                   </pic:nvPicPr>
                   <pic:blipFill rotWithShape="1">
-                    <a:blip r:embed="rId21">
+                    <a:blip r:embed="rId22">
                       <a:extLst>
                         <a:ext uri="{28A0092B-C50C-407E-A947-70E740481C1C}">
                           <a14:useLocalDpi xmlns:a14="http://schemas.microsoft.com/office/drawing/2010/main" val="0"/>
@@ -10879,7 +12639,23 @@
           <w:sz w:val="20"/>
           <w:szCs w:val="20"/>
         </w:rPr>
-        <w:t xml:space="preserve"> the Accuracy formula </w:t>
+        <w:t xml:space="preserve"> </w:t>
+      </w:r>
+      <w:r>
+        <w:rPr>
+          <w:rFonts w:ascii="Calibri" w:hAnsi="Calibri" w:cs="Calibri"/>
+          <w:sz w:val="20"/>
+          <w:szCs w:val="20"/>
+        </w:rPr>
+        <w:t>T</w:t>
+      </w:r>
+      <w:r>
+        <w:rPr>
+          <w:rFonts w:ascii="Calibri" w:hAnsi="Calibri" w:cs="Calibri"/>
+          <w:sz w:val="20"/>
+          <w:szCs w:val="20"/>
+        </w:rPr>
+        <w:t xml:space="preserve">he Accuracy formula </w:t>
       </w:r>
       <w:hyperlink w:anchor="Reference1" w:history="1">
         <w:r>
@@ -11221,103 +12997,13 @@
           <w:szCs w:val="40"/>
         </w:rPr>
       </w:pPr>
-    </w:p>
-    <w:p>
-      <w:pPr>
+      <w:r>
         <w:rPr>
           <w:rFonts w:asciiTheme="majorHAnsi" w:eastAsiaTheme="majorEastAsia" w:hAnsiTheme="majorHAnsi" w:cstheme="majorBidi"/>
           <w:spacing w:val="-2"/>
           <w:sz w:val="40"/>
           <w:szCs w:val="40"/>
         </w:rPr>
-      </w:pPr>
-    </w:p>
-    <w:p>
-      <w:pPr>
-        <w:rPr>
-          <w:rFonts w:asciiTheme="majorHAnsi" w:eastAsiaTheme="majorEastAsia" w:hAnsiTheme="majorHAnsi" w:cstheme="majorBidi"/>
-          <w:spacing w:val="-2"/>
-          <w:sz w:val="40"/>
-          <w:szCs w:val="40"/>
-        </w:rPr>
-      </w:pPr>
-    </w:p>
-    <w:p>
-      <w:pPr>
-        <w:rPr>
-          <w:rFonts w:asciiTheme="majorHAnsi" w:eastAsiaTheme="majorEastAsia" w:hAnsiTheme="majorHAnsi" w:cstheme="majorBidi"/>
-          <w:spacing w:val="-2"/>
-          <w:sz w:val="40"/>
-          <w:szCs w:val="40"/>
-        </w:rPr>
-      </w:pPr>
-    </w:p>
-    <w:p>
-      <w:pPr>
-        <w:rPr>
-          <w:rFonts w:asciiTheme="majorHAnsi" w:eastAsiaTheme="majorEastAsia" w:hAnsiTheme="majorHAnsi" w:cstheme="majorBidi"/>
-          <w:spacing w:val="-2"/>
-          <w:sz w:val="40"/>
-          <w:szCs w:val="40"/>
-        </w:rPr>
-      </w:pPr>
-    </w:p>
-    <w:p>
-      <w:pPr>
-        <w:rPr>
-          <w:rFonts w:asciiTheme="majorHAnsi" w:eastAsiaTheme="majorEastAsia" w:hAnsiTheme="majorHAnsi" w:cstheme="majorBidi"/>
-          <w:spacing w:val="-2"/>
-          <w:sz w:val="40"/>
-          <w:szCs w:val="40"/>
-        </w:rPr>
-      </w:pPr>
-    </w:p>
-    <w:p>
-      <w:pPr>
-        <w:rPr>
-          <w:rFonts w:asciiTheme="majorHAnsi" w:eastAsiaTheme="majorEastAsia" w:hAnsiTheme="majorHAnsi" w:cstheme="majorBidi"/>
-          <w:spacing w:val="-2"/>
-          <w:sz w:val="40"/>
-          <w:szCs w:val="40"/>
-        </w:rPr>
-      </w:pPr>
-    </w:p>
-    <w:p>
-      <w:pPr>
-        <w:rPr>
-          <w:rFonts w:asciiTheme="majorHAnsi" w:eastAsiaTheme="majorEastAsia" w:hAnsiTheme="majorHAnsi" w:cstheme="majorBidi"/>
-          <w:spacing w:val="-2"/>
-          <w:sz w:val="40"/>
-          <w:szCs w:val="40"/>
-        </w:rPr>
-      </w:pPr>
-    </w:p>
-    <w:p>
-      <w:pPr>
-        <w:rPr>
-          <w:rFonts w:asciiTheme="majorHAnsi" w:eastAsiaTheme="majorEastAsia" w:hAnsiTheme="majorHAnsi" w:cstheme="majorBidi"/>
-          <w:spacing w:val="-2"/>
-          <w:sz w:val="40"/>
-          <w:szCs w:val="40"/>
-        </w:rPr>
-      </w:pPr>
-    </w:p>
-    <w:p>
-      <w:pPr>
-        <w:rPr>
-          <w:rFonts w:asciiTheme="majorHAnsi" w:eastAsiaTheme="majorEastAsia" w:hAnsiTheme="majorHAnsi" w:cstheme="majorBidi"/>
-          <w:spacing w:val="-2"/>
-          <w:sz w:val="40"/>
-          <w:szCs w:val="40"/>
-        </w:rPr>
-      </w:pPr>
-      <w:r>
-        <w:rPr>
-          <w:rFonts w:asciiTheme="majorHAnsi" w:eastAsiaTheme="majorEastAsia" w:hAnsiTheme="majorHAnsi" w:cstheme="majorBidi"/>
-          <w:spacing w:val="-2"/>
-          <w:sz w:val="40"/>
-          <w:szCs w:val="40"/>
-        </w:rPr>
         <w:lastRenderedPageBreak/>
         <w:t>References</w:t>
       </w:r>
@@ -12025,7 +13711,7 @@
         </w:rPr>
         <w:t xml:space="preserve">Python </w:t>
       </w:r>
-      <w:hyperlink r:id="rId22" w:history="1">
+      <w:hyperlink r:id="rId23" w:history="1">
         <w:r>
           <w:rPr>
             <w:rStyle w:val="Hyperlink"/>
@@ -12063,7 +13749,7 @@
         </w:rPr>
         <w:t xml:space="preserve">React </w:t>
       </w:r>
-      <w:hyperlink r:id="rId23" w:history="1">
+      <w:hyperlink r:id="rId24" w:history="1">
         <w:r>
           <w:rPr>
             <w:rStyle w:val="Hyperlink"/>
@@ -12218,7 +13904,7 @@
         </w:rPr>
         <w:t xml:space="preserve">[17] </w:t>
       </w:r>
-      <w:hyperlink r:id="rId24" w:history="1">
+      <w:hyperlink r:id="rId25" w:history="1">
         <w:r>
           <w:rPr>
             <w:rStyle w:val="Hyperlink"/>
@@ -12248,19 +13934,100 @@
         </w:rPr>
         <w:t xml:space="preserve">[18] </w:t>
       </w:r>
-      <w:r>
-        <w:rPr>
-          <w:rFonts w:asciiTheme="minorBidi" w:hAnsiTheme="minorBidi"/>
-          <w:sz w:val="24"/>
-          <w:szCs w:val="24"/>
-        </w:rPr>
-        <w:t>https://github.com/alalbiol/3d-rotation-estimation-fruits/tree/main/data</w:t>
-      </w:r>
+      <w:hyperlink r:id="rId26" w:history="1">
+        <w:r>
+          <w:rPr>
+            <w:rStyle w:val="Hyperlink"/>
+            <w:rFonts w:asciiTheme="minorBidi" w:hAnsiTheme="minorBidi"/>
+            <w:sz w:val="24"/>
+            <w:szCs w:val="24"/>
+          </w:rPr>
+          <w:t>https://github.com/alalbiol/3d-rotation-estimation-fruits/tree/main/data</w:t>
+        </w:r>
+      </w:hyperlink>
       <w:bookmarkEnd w:id="19"/>
     </w:p>
+    <w:p>
+      <w:pPr>
+        <w:rPr>
+          <w:rFonts w:asciiTheme="minorBidi" w:hAnsiTheme="minorBidi"/>
+          <w:sz w:val="24"/>
+          <w:szCs w:val="24"/>
+        </w:rPr>
+      </w:pPr>
+      <w:r>
+        <w:rPr>
+          <w:rFonts w:asciiTheme="minorBidi" w:hAnsiTheme="minorBidi"/>
+          <w:sz w:val="24"/>
+          <w:szCs w:val="24"/>
+        </w:rPr>
+        <w:t>[</w:t>
+      </w:r>
+      <w:bookmarkStart w:id="20" w:name="Reference19"/>
+      <w:r>
+        <w:rPr>
+          <w:rFonts w:asciiTheme="minorBidi" w:hAnsiTheme="minorBidi"/>
+          <w:sz w:val="24"/>
+          <w:szCs w:val="24"/>
+        </w:rPr>
+        <w:t xml:space="preserve">19] </w:t>
+      </w:r>
+      <w:r>
+        <w:rPr>
+          <w:rFonts w:asciiTheme="minorBidi" w:hAnsiTheme="minorBidi"/>
+          <w:sz w:val="24"/>
+          <w:szCs w:val="24"/>
+        </w:rPr>
+        <w:t>Apple Inc. (2024). "Apple introduces M4 Pro and M4 Max." Apple Newsroom. Retrieved from https://www.apple.com/newsroom/2024/10/apple-introduces-m4-pro-and-m4-max/</w:t>
+      </w:r>
+      <w:bookmarkEnd w:id="20"/>
+    </w:p>
+    <w:p>
+      <w:pPr>
+        <w:rPr>
+          <w:rFonts w:asciiTheme="minorBidi" w:hAnsiTheme="minorBidi"/>
+          <w:sz w:val="24"/>
+          <w:szCs w:val="24"/>
+        </w:rPr>
+      </w:pPr>
+      <w:bookmarkStart w:id="21" w:name="Reference20"/>
+      <w:r>
+        <w:rPr>
+          <w:rFonts w:asciiTheme="minorBidi" w:hAnsiTheme="minorBidi"/>
+          <w:sz w:val="24"/>
+          <w:szCs w:val="24"/>
+        </w:rPr>
+        <w:t xml:space="preserve">[20] </w:t>
+      </w:r>
+      <w:r>
+        <w:rPr>
+          <w:rFonts w:asciiTheme="minorBidi" w:hAnsiTheme="minorBidi"/>
+          <w:sz w:val="24"/>
+          <w:szCs w:val="24"/>
+        </w:rPr>
+        <w:t>Raspberry Pi Foundation. (2024). "Raspberry Pi 5 Technical Specifications and Performance Benchmarks." Official Documentation. Retrieved from</w:t>
+      </w:r>
+      <w:r>
+        <w:rPr>
+          <w:rFonts w:asciiTheme="minorBidi" w:hAnsiTheme="minorBidi"/>
+          <w:sz w:val="24"/>
+          <w:szCs w:val="24"/>
+        </w:rPr>
+        <w:t xml:space="preserve"> </w:t>
+      </w:r>
+      <w:r>
+        <w:rPr>
+          <w:rFonts w:asciiTheme="minorBidi" w:hAnsiTheme="minorBidi"/>
+          <w:sz w:val="24"/>
+          <w:szCs w:val="24"/>
+        </w:rPr>
+        <w:t>https://www.raspberrypi.com/documentation/computers/processors.html#bcm2712</w:t>
+      </w:r>
+      <w:bookmarkEnd w:id="21"/>
+    </w:p>
     <w:sectPr>
-      <w:headerReference w:type="default" r:id="rId25"/>
-      <w:footerReference w:type="default" r:id="rId26"/>
+      <w:headerReference w:type="default" r:id="rId27"/>
+      <w:footerReference w:type="default" r:id="rId28"/>
       <w:pgSz w:w="11906" w:h="16838"/>
       <w:pgMar w:top="1440" w:right="1440" w:bottom="1440" w:left="1440" w:header="708" w:footer="708" w:gutter="0"/>
       <w:cols w:space="708"/>
@@ -14008,6 +15775,27 @@
       </w:tcPr>
     </w:tblStylePr>
   </w:style>
+  <w:style w:type="paragraph" w:customStyle="1" w:styleId="whitespace-normal">
+    <w:name w:val="whitespace-normal"/>
+    <w:basedOn w:val="Normal"/>
+    <w:rsid w:val="003F2ED0"/>
+    <w:pPr>
+      <w:spacing w:before="100" w:beforeAutospacing="1" w:after="100" w:afterAutospacing="1" w:line="240" w:lineRule="auto"/>
+    </w:pPr>
+    <w:rPr>
+      <w:rFonts w:ascii="Times New Roman" w:eastAsia="Times New Roman" w:hAnsi="Times New Roman" w:cs="Times New Roman"/>
+      <w:kern w:val="0"/>
+      <w:sz w:val="24"/>
+      <w:szCs w:val="24"/>
+      <w:lang w:val="en-IL"/>
+      <w14:ligatures w14:val="none"/>
+    </w:rPr>
+  </w:style>
+  <w:style w:type="character" w:customStyle="1" w:styleId="apple-converted-space">
+    <w:name w:val="apple-converted-space"/>
+    <w:basedOn w:val="DefaultParagraphFont"/>
+    <w:rsid w:val="008C201A"/>
+  </w:style>
 </w:styles>
 </file>
 

</xml_diff>

<commit_message>
added system flow & activation functions explanations
</commit_message>
<xml_diff>
--- a/Fruit_Grading_Project_Book.docx
+++ b/Fruit_Grading_Project_Book.docx
@@ -3498,7 +3498,6 @@
         </w:rPr>
         <w:t xml:space="preserve">temporal processing with time-distributed feature flattening and pooling for multi-view assessment; integration of feature vectors from multiple cameras when applicable; and final classification through fully connected layers with </w:t>
       </w:r>
-      <w:proofErr w:type="spellStart"/>
       <w:r>
         <w:rPr>
           <w:rFonts w:asciiTheme="minorBidi" w:hAnsiTheme="minorBidi"/>
@@ -3513,16 +3512,7 @@
           <w:sz w:val="24"/>
           <w:szCs w:val="24"/>
         </w:rPr>
-        <w:t>oftmax</w:t>
-      </w:r>
-      <w:proofErr w:type="spellEnd"/>
-      <w:r>
-        <w:rPr>
-          <w:rFonts w:asciiTheme="minorBidi" w:hAnsiTheme="minorBidi"/>
-          <w:sz w:val="24"/>
-          <w:szCs w:val="24"/>
-        </w:rPr>
-        <w:t xml:space="preserve"> activation function to generate probability distributions across quality classes. This integrated hardware-software approach ensures high-accuracy fruit grading capabilities while operating within the processing limitations of embedded systems commonly deployed in agricultural environments, providing consistent, objective quality assessments that exceed traditional manual inspection methods in both accuracy and efficiency.</w:t>
+        <w:t>oftmax activation function to generate probability distributions across quality classes. This integrated hardware-software approach ensures high-accuracy fruit grading capabilities while operating within the processing limitations of embedded systems commonly deployed in agricultural environments, providing consistent, objective quality assessments that exceed traditional manual inspection methods in both accuracy and efficiency.</w:t>
       </w:r>
     </w:p>
     <w:p>
@@ -4887,7 +4877,6 @@
         </w:rPr>
         <w:t xml:space="preserve">eatures of </w:t>
       </w:r>
-      <w:proofErr w:type="spellStart"/>
       <w:r>
         <w:rPr>
           <w:rFonts w:asciiTheme="minorBidi" w:hAnsiTheme="minorBidi"/>
@@ -4898,7 +4887,6 @@
         </w:rPr>
         <w:t>ShuffleNet</w:t>
       </w:r>
-      <w:proofErr w:type="spellEnd"/>
     </w:p>
     <w:p>
       <w:pPr>
@@ -5039,7 +5027,6 @@
         </w:rPr>
         <w:t xml:space="preserve">.2 How </w:t>
       </w:r>
-      <w:proofErr w:type="spellStart"/>
       <w:r>
         <w:rPr>
           <w:rFonts w:asciiTheme="minorBidi" w:hAnsiTheme="minorBidi"/>
@@ -5050,7 +5037,6 @@
         </w:rPr>
         <w:t>ShuffleNet</w:t>
       </w:r>
-      <w:proofErr w:type="spellEnd"/>
       <w:r>
         <w:rPr>
           <w:rFonts w:asciiTheme="minorBidi" w:hAnsiTheme="minorBidi"/>
@@ -5524,82 +5510,42 @@
     </w:p>
     <w:p>
       <w:pPr>
+        <w:pStyle w:val="NormalWeb"/>
         <w:jc w:val="both"/>
         <w:rPr>
-          <w:rFonts w:asciiTheme="minorBidi" w:hAnsiTheme="minorBidi"/>
-          <w:sz w:val="24"/>
-          <w:szCs w:val="24"/>
-        </w:rPr>
-      </w:pPr>
-      <w:r>
-        <w:rPr>
-          <w:rFonts w:asciiTheme="minorBidi" w:hAnsiTheme="minorBidi"/>
-          <w:sz w:val="24"/>
-          <w:szCs w:val="24"/>
-        </w:rPr>
-        <w:t>Activation functions in CNN are critical for introducing non-linearity, enabling these models to capture complex patterns that linear models cannot. Among these, the Rectified Linear Unit (ReLU)</w:t>
-      </w:r>
-      <w:hyperlink w:anchor="Reference8" w:history="1">
-        <w:r>
-          <w:rPr>
-            <w:rStyle w:val="Hyperlink"/>
-            <w:rFonts w:asciiTheme="minorBidi" w:hAnsiTheme="minorBidi"/>
-            <w:sz w:val="24"/>
-            <w:szCs w:val="24"/>
-          </w:rPr>
-          <w:t>[8]</w:t>
-        </w:r>
-      </w:hyperlink>
-      <w:r>
-        <w:rPr>
-          <w:rFonts w:asciiTheme="minorBidi" w:hAnsiTheme="minorBidi"/>
-          <w:sz w:val="24"/>
-          <w:szCs w:val="24"/>
-        </w:rPr>
-        <w:t xml:space="preserve"> ,</w:t>
-      </w:r>
-      <w:r>
-        <w:rPr>
-          <w:rFonts w:asciiTheme="minorBidi" w:hAnsiTheme="minorBidi"/>
-          <w:sz w:val="24"/>
-          <w:szCs w:val="24"/>
-        </w:rPr>
-        <w:t xml:space="preserve"> has become the default choice due to its simplicity and computational efficiency. ReLU activates neurons by passing positive values unchanged and setting all negative values to zero, which facilitates sparse activation and significantly improves gradient propagation. This behavior mitigates the vanishing gradient problem</w:t>
-      </w:r>
-      <w:hyperlink w:anchor="Reference9" w:history="1">
-        <w:r>
-          <w:rPr>
-            <w:rStyle w:val="Hyperlink"/>
-            <w:rFonts w:asciiTheme="minorBidi" w:hAnsiTheme="minorBidi"/>
-            <w:sz w:val="24"/>
-            <w:szCs w:val="24"/>
-          </w:rPr>
-          <w:t>[9]</w:t>
-        </w:r>
-      </w:hyperlink>
-      <w:r>
-        <w:rPr>
-          <w:rFonts w:asciiTheme="minorBidi" w:hAnsiTheme="minorBidi"/>
-          <w:sz w:val="24"/>
-          <w:szCs w:val="24"/>
-        </w:rPr>
-        <w:t xml:space="preserve">. Positioned immediately after convolutional operations and before pooling, the </w:t>
-      </w:r>
-      <w:r>
-        <w:rPr>
-          <w:rFonts w:asciiTheme="minorBidi" w:hAnsiTheme="minorBidi"/>
-          <w:sz w:val="24"/>
-          <w:szCs w:val="24"/>
-        </w:rPr>
-        <w:t>Activation</w:t>
-      </w:r>
-      <w:r>
-        <w:rPr>
-          <w:rFonts w:asciiTheme="minorBidi" w:hAnsiTheme="minorBidi"/>
-          <w:sz w:val="24"/>
-          <w:szCs w:val="24"/>
-        </w:rPr>
-        <w:t xml:space="preserve"> function enhances feature selectivity by emphasizing prominent activations while suppressing less informative ones.</w:t>
+          <w:rFonts w:asciiTheme="minorBidi" w:eastAsiaTheme="minorHAnsi" w:hAnsiTheme="minorBidi" w:cstheme="minorBidi" w:hint="cs"/>
+          <w:kern w:val="2"/>
+          <w:rtl/>
+          <w:lang w:val="en-US"/>
+          <w14:ligatures w14:val="standardContextual"/>
+        </w:rPr>
+      </w:pPr>
+      <w:r>
+        <w:rPr>
+          <w:rFonts w:asciiTheme="minorBidi" w:eastAsiaTheme="minorHAnsi" w:hAnsiTheme="minorBidi" w:cstheme="minorBidi"/>
+          <w:kern w:val="2"/>
+          <w:lang w:val="en-US"/>
+          <w14:ligatures w14:val="standardContextual"/>
+        </w:rPr>
+        <w:t xml:space="preserve">Activation functions are indispensable in </w:t>
+      </w:r>
+      <w:r>
+        <w:rPr>
+          <w:rFonts w:asciiTheme="minorBidi" w:eastAsiaTheme="minorHAnsi" w:hAnsiTheme="minorBidi" w:cstheme="minorBidi"/>
+          <w:kern w:val="2"/>
+          <w:lang w:val="en-US"/>
+          <w14:ligatures w14:val="standardContextual"/>
+        </w:rPr>
+        <w:t>CNN’s</w:t>
+      </w:r>
+      <w:r>
+        <w:rPr>
+          <w:rFonts w:asciiTheme="minorBidi" w:eastAsiaTheme="minorHAnsi" w:hAnsiTheme="minorBidi" w:cstheme="minorBidi"/>
+          <w:kern w:val="2"/>
+          <w:lang w:val="en-US"/>
+          <w14:ligatures w14:val="standardContextual"/>
+        </w:rPr>
+        <w:t xml:space="preserve"> as they introduce non-linearity, allowing these models to capture and represent complex patterns that linear transformations alone cannot address. This capability is vital for tasks like image recognition, where data contains intricate spatial relationships and hierarchical features that require non-linear modeling to detect patterns across various scales and positions. Without activation functions, a CNN would be limited to a sequence of linear operations, rendering it incapable of handling the complexity inherent in real-world data. Positioned typically after convolutional layers and before pooling operations, activation functions enhance feature selectivity by amplifying significant activations and suppressing less relevant ones, thereby improving the network's ability to discern meaningful information. By maintaining gradient flow during backpropagation, they also ensure effective learning, making them a cornerstone of CNN performance across diverse applications.</w:t>
       </w:r>
     </w:p>
     <w:p>
@@ -5755,7 +5701,6 @@
           <w:sz w:val="24"/>
           <w:szCs w:val="24"/>
         </w:rPr>
-        <w:lastRenderedPageBreak/>
         <w:t>2</w:t>
       </w:r>
       <w:r>
@@ -5863,7 +5808,7 @@
           <w:szCs w:val="24"/>
         </w:rPr>
         <w:drawing>
-          <wp:anchor distT="0" distB="0" distL="114300" distR="114300" simplePos="0" relativeHeight="251663360" behindDoc="0" locked="0" layoutInCell="1" allowOverlap="1" wp14:anchorId="2923C5E8" wp14:editId="0D96A287">
+          <wp:anchor distT="0" distB="0" distL="114300" distR="114300" simplePos="0" relativeHeight="251663360" behindDoc="0" locked="0" layoutInCell="1" allowOverlap="1" wp14:anchorId="2923C5E8" wp14:editId="09185BF7">
             <wp:simplePos x="0" y="0"/>
             <wp:positionH relativeFrom="margin">
               <wp:posOffset>1296670</wp:posOffset>
@@ -5963,6 +5908,81 @@
           <w:szCs w:val="24"/>
         </w:rPr>
       </w:pPr>
+      <w:r>
+        <w:rPr>
+          <w:rFonts w:asciiTheme="minorBidi" w:hAnsiTheme="minorBidi"/>
+          <w:noProof/>
+          <w:sz w:val="24"/>
+          <w:szCs w:val="24"/>
+        </w:rPr>
+        <mc:AlternateContent>
+          <mc:Choice Requires="wps">
+            <w:drawing>
+              <wp:anchor distT="0" distB="0" distL="114300" distR="114300" simplePos="0" relativeHeight="251678720" behindDoc="0" locked="0" layoutInCell="1" allowOverlap="1" wp14:anchorId="23A2CA7E" wp14:editId="384BF065">
+                <wp:simplePos x="0" y="0"/>
+                <wp:positionH relativeFrom="column">
+                  <wp:posOffset>1293779</wp:posOffset>
+                </wp:positionH>
+                <wp:positionV relativeFrom="paragraph">
+                  <wp:posOffset>220777</wp:posOffset>
+                </wp:positionV>
+                <wp:extent cx="1157591" cy="116732"/>
+                <wp:effectExtent l="0" t="0" r="0" b="0"/>
+                <wp:wrapNone/>
+                <wp:docPr id="1503849278" name="Rectangle 1"/>
+                <wp:cNvGraphicFramePr/>
+                <a:graphic xmlns:a="http://schemas.openxmlformats.org/drawingml/2006/main">
+                  <a:graphicData uri="http://schemas.microsoft.com/office/word/2010/wordprocessingShape">
+                    <wps:wsp>
+                      <wps:cNvSpPr/>
+                      <wps:spPr>
+                        <a:xfrm>
+                          <a:off x="0" y="0"/>
+                          <a:ext cx="1157591" cy="116732"/>
+                        </a:xfrm>
+                        <a:prstGeom prst="rect">
+                          <a:avLst/>
+                        </a:prstGeom>
+                        <a:ln>
+                          <a:noFill/>
+                        </a:ln>
+                      </wps:spPr>
+                      <wps:style>
+                        <a:lnRef idx="2">
+                          <a:schemeClr val="accent6"/>
+                        </a:lnRef>
+                        <a:fillRef idx="1">
+                          <a:schemeClr val="lt1"/>
+                        </a:fillRef>
+                        <a:effectRef idx="0">
+                          <a:schemeClr val="accent6"/>
+                        </a:effectRef>
+                        <a:fontRef idx="minor">
+                          <a:schemeClr val="dk1"/>
+                        </a:fontRef>
+                      </wps:style>
+                      <wps:bodyPr rot="0" spcFirstLastPara="0" vertOverflow="overflow" horzOverflow="overflow" vert="horz" wrap="square" lIns="91440" tIns="45720" rIns="91440" bIns="45720" numCol="1" spcCol="0" rtlCol="0" fromWordArt="0" anchor="ctr" anchorCtr="0" forceAA="0" compatLnSpc="1">
+                        <a:prstTxWarp prst="textNoShape">
+                          <a:avLst/>
+                        </a:prstTxWarp>
+                        <a:noAutofit/>
+                      </wps:bodyPr>
+                    </wps:wsp>
+                  </a:graphicData>
+                </a:graphic>
+                <wp14:sizeRelH relativeFrom="margin">
+                  <wp14:pctWidth>0</wp14:pctWidth>
+                </wp14:sizeRelH>
+              </wp:anchor>
+            </w:drawing>
+          </mc:Choice>
+          <mc:Fallback>
+            <w:pict>
+              <v:rect w14:anchorId="346D5285" id="Rectangle 1" o:spid="_x0000_s1026" style="position:absolute;margin-left:101.85pt;margin-top:17.4pt;width:91.15pt;height:9.2pt;z-index:251678720;visibility:visible;mso-wrap-style:square;mso-width-percent:0;mso-wrap-distance-left:9pt;mso-wrap-distance-top:0;mso-wrap-distance-right:9pt;mso-wrap-distance-bottom:0;mso-position-horizontal:absolute;mso-position-horizontal-relative:text;mso-position-vertical:absolute;mso-position-vertical-relative:text;mso-width-percent:0;mso-width-relative:margin;v-text-anchor:middle" o:gfxdata="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" fillcolor="white [3201]" stroked="f" strokeweight="1pt"/>
+            </w:pict>
+          </mc:Fallback>
+        </mc:AlternateContent>
+      </w:r>
     </w:p>
     <w:p>
       <w:pPr>
@@ -6128,7 +6148,7 @@
           <w:sz w:val="24"/>
           <w:szCs w:val="24"/>
         </w:rPr>
-        <w:t xml:space="preserve">Backpropagation in ShuffleNet follows the conventional gradient-based optimization framework used in deep convolutional neural networks. During training, the network computes the error between predicted outputs and ground truth labels, and this error is propagated backward through all layers—including grouped pointwise convolutions, depthwise convolutions, and the channel shuffle operation—using the chain rule of calculus. Despite ShuffleNet’s architectural innovations for computational efficiency, its backpropagation process remains compatible with standard stochastic gradient </w:t>
+        <w:t xml:space="preserve">Backpropagation in ShuffleNet follows the conventional gradient-based optimization framework used in deep convolutional neural networks. During training, the network computes the error between predicted outputs and ground truth labels, and this error is propagated backward through all layers—including grouped pointwise convolutions, </w:t>
       </w:r>
       <w:r>
         <w:rPr>
@@ -6137,7 +6157,7 @@
           <w:szCs w:val="24"/>
         </w:rPr>
         <w:lastRenderedPageBreak/>
-        <w:t>descent (SGD) and its variants. The grouped and shuffled structures require appropriate gradient routing, but these operations are differentiable and thus seamlessly integrated into the learning pipeline</w:t>
+        <w:t>depthwise convolutions, and the channel shuffle operation—using the chain rule of calculus. Despite ShuffleNet’s architectural innovations for computational efficiency, its backpropagation process remains compatible with standard stochastic gradient descent (SGD) and its variants. The grouped and shuffled structures require appropriate gradient routing, but these operations are differentiable and thus seamlessly integrated into the learning pipeline</w:t>
       </w:r>
       <w:hyperlink w:anchor="Reference7" w:history="1">
         <w:r>
@@ -6655,7 +6675,7 @@
           <w:sz w:val="24"/>
           <w:szCs w:val="24"/>
         </w:rPr>
-        <w:t xml:space="preserve">The central unit of ShuffleNetV2 is a split-branch structure. Each block divides the input feature map into two branches: one branch remains unchanged (identity), while the other undergoes transformation via depthwise separable convolutions and pointwise convolutions. After processing, the two branches are concatenated, and a channel shuffle operation is applied to enable cross-branch information exchange. This design ensures rich feature propagation while maintaining low computational </w:t>
+        <w:t xml:space="preserve">The central unit of ShuffleNetV2 is a split-branch structure. Each block divides the input feature map into two branches: one branch remains unchanged (identity), while the other undergoes transformation via depthwise separable convolutions and </w:t>
       </w:r>
       <w:r>
         <w:rPr>
@@ -6664,7 +6684,7 @@
           <w:szCs w:val="24"/>
         </w:rPr>
         <w:lastRenderedPageBreak/>
-        <w:t>cost. Additionally, the architecture avoids fragmentation and excessive element-wise operations, which are known to hinder actual inference speed.</w:t>
+        <w:t>pointwise convolutions. After processing, the two branches are concatenated, and a channel shuffle operation is applied to enable cross-branch information exchange. This design ensures rich feature propagation while maintaining low computational cost. Additionally, the architecture avoids fragmentation and excessive element-wise operations, which are known to hinder actual inference speed.</w:t>
       </w:r>
     </w:p>
     <w:p>
@@ -7251,7 +7271,6 @@
           <w:sz w:val="24"/>
           <w:szCs w:val="24"/>
         </w:rPr>
-        <w:lastRenderedPageBreak/>
         <w:t>2.6.3 ShuffleNetV2 Architecture Diagram</w:t>
       </w:r>
     </w:p>
@@ -7430,15 +7449,6 @@
     </w:p>
     <w:p>
       <w:pPr>
-        <w:rPr>
-          <w:rFonts w:asciiTheme="minorBidi" w:hAnsiTheme="minorBidi"/>
-          <w:sz w:val="24"/>
-          <w:szCs w:val="24"/>
-        </w:rPr>
-      </w:pPr>
-    </w:p>
-    <w:p>
-      <w:pPr>
         <w:pStyle w:val="Heading1"/>
         <w:rPr>
           <w:rFonts w:asciiTheme="minorBidi" w:hAnsiTheme="minorBidi" w:cstheme="minorBidi"/>
@@ -7740,6 +7750,7 @@
           <w:sz w:val="24"/>
           <w:szCs w:val="24"/>
         </w:rPr>
+        <w:lastRenderedPageBreak/>
         <w:t>Document Object Model</w:t>
       </w:r>
       <w:r>
@@ -7788,16 +7799,7 @@
           <w:sz w:val="24"/>
           <w:szCs w:val="24"/>
         </w:rPr>
-        <w:t xml:space="preserve">updates to </w:t>
-      </w:r>
-      <w:r>
-        <w:rPr>
-          <w:rFonts w:asciiTheme="minorBidi" w:hAnsiTheme="minorBidi"/>
-          <w:sz w:val="24"/>
-          <w:szCs w:val="24"/>
-        </w:rPr>
-        <w:lastRenderedPageBreak/>
-        <w:t>the real DOM. Additionally, React has a strong developer community and a rich ecosystem</w:t>
+        <w:t>updates to the real DOM. Additionally, React has a strong developer community and a rich ecosystem</w:t>
       </w:r>
       <w:r>
         <w:rPr>
@@ -8109,21 +8111,9 @@
     </w:p>
     <w:p>
       <w:pPr>
-        <w:rPr>
-          <w:rFonts w:asciiTheme="minorBidi" w:hAnsiTheme="minorBidi"/>
-          <w:b/>
-          <w:bCs/>
-          <w:sz w:val="24"/>
-          <w:szCs w:val="24"/>
-        </w:rPr>
-      </w:pPr>
-    </w:p>
-    <w:p>
-      <w:pPr>
-        <w:rPr>
-          <w:rFonts w:asciiTheme="minorBidi" w:hAnsiTheme="minorBidi"/>
-          <w:b/>
-          <w:bCs/>
+        <w:jc w:val="both"/>
+        <w:rPr>
+          <w:rFonts w:asciiTheme="minorBidi" w:hAnsiTheme="minorBidi"/>
           <w:sz w:val="24"/>
           <w:szCs w:val="24"/>
         </w:rPr>
@@ -8349,16 +8339,16 @@
           <w:szCs w:val="24"/>
         </w:rPr>
         <w:drawing>
-          <wp:anchor distT="0" distB="0" distL="114300" distR="114300" simplePos="0" relativeHeight="251670528" behindDoc="0" locked="0" layoutInCell="1" allowOverlap="1" wp14:anchorId="4E5DEA9D" wp14:editId="584BEA9A">
+          <wp:anchor distT="0" distB="0" distL="114300" distR="114300" simplePos="0" relativeHeight="251670528" behindDoc="0" locked="0" layoutInCell="1" allowOverlap="1" wp14:anchorId="4E5DEA9D" wp14:editId="266CB473">
             <wp:simplePos x="0" y="0"/>
             <wp:positionH relativeFrom="margin">
-              <wp:posOffset>906131</wp:posOffset>
+              <wp:posOffset>1010920</wp:posOffset>
             </wp:positionH>
             <wp:positionV relativeFrom="paragraph">
-              <wp:posOffset>21253</wp:posOffset>
+              <wp:posOffset>48354</wp:posOffset>
             </wp:positionV>
-            <wp:extent cx="4130040" cy="1863090"/>
-            <wp:effectExtent l="0" t="0" r="3810" b="3810"/>
+            <wp:extent cx="3886835" cy="1753235"/>
+            <wp:effectExtent l="0" t="0" r="0" b="0"/>
             <wp:wrapSquare wrapText="bothSides"/>
             <wp:docPr id="412987785" name="Picture 1" descr="A comparison of the moon&#10;&#10;AI-generated content may be incorrect."/>
             <wp:cNvGraphicFramePr>
@@ -8386,7 +8376,7 @@
                   <pic:spPr>
                     <a:xfrm>
                       <a:off x="0" y="0"/>
-                      <a:ext cx="4130040" cy="1863090"/>
+                      <a:ext cx="3886835" cy="1753235"/>
                     </a:xfrm>
                     <a:prstGeom prst="rect">
                       <a:avLst/>
@@ -8407,39 +8397,95 @@
     </w:p>
     <w:p>
       <w:pPr>
-        <w:rPr>
-          <w:rFonts w:asciiTheme="minorBidi" w:hAnsiTheme="minorBidi"/>
-          <w:b/>
-          <w:bCs/>
-          <w:sz w:val="24"/>
-          <w:szCs w:val="24"/>
-        </w:rPr>
-      </w:pPr>
-    </w:p>
-    <w:p>
-      <w:pPr>
-        <w:rPr>
-          <w:rFonts w:asciiTheme="minorBidi" w:hAnsiTheme="minorBidi"/>
-          <w:b/>
-          <w:bCs/>
-          <w:sz w:val="24"/>
-          <w:szCs w:val="24"/>
-        </w:rPr>
-      </w:pPr>
-    </w:p>
-    <w:p>
-      <w:pPr>
         <w:tabs>
           <w:tab w:val="left" w:pos="2099"/>
           <w:tab w:val="center" w:pos="5233"/>
         </w:tabs>
-        <w:ind w:left="720" w:firstLine="720"/>
         <w:rPr>
           <w:rFonts w:ascii="Calibri" w:hAnsi="Calibri" w:cs="Calibri"/>
           <w:sz w:val="20"/>
           <w:szCs w:val="20"/>
         </w:rPr>
       </w:pPr>
+    </w:p>
+    <w:p>
+      <w:pPr>
+        <w:tabs>
+          <w:tab w:val="left" w:pos="2099"/>
+          <w:tab w:val="center" w:pos="5233"/>
+        </w:tabs>
+        <w:rPr>
+          <w:rFonts w:ascii="Calibri" w:hAnsi="Calibri" w:cs="Calibri"/>
+          <w:sz w:val="20"/>
+          <w:szCs w:val="20"/>
+        </w:rPr>
+      </w:pPr>
+    </w:p>
+    <w:p>
+      <w:pPr>
+        <w:tabs>
+          <w:tab w:val="left" w:pos="2099"/>
+          <w:tab w:val="center" w:pos="5233"/>
+        </w:tabs>
+        <w:rPr>
+          <w:rFonts w:ascii="Calibri" w:hAnsi="Calibri" w:cs="Calibri"/>
+          <w:sz w:val="20"/>
+          <w:szCs w:val="20"/>
+        </w:rPr>
+      </w:pPr>
+    </w:p>
+    <w:p>
+      <w:pPr>
+        <w:tabs>
+          <w:tab w:val="left" w:pos="2099"/>
+          <w:tab w:val="center" w:pos="5233"/>
+        </w:tabs>
+        <w:rPr>
+          <w:rFonts w:ascii="Calibri" w:hAnsi="Calibri" w:cs="Calibri"/>
+          <w:sz w:val="20"/>
+          <w:szCs w:val="20"/>
+        </w:rPr>
+      </w:pPr>
+    </w:p>
+    <w:p>
+      <w:pPr>
+        <w:tabs>
+          <w:tab w:val="left" w:pos="2099"/>
+          <w:tab w:val="center" w:pos="5233"/>
+        </w:tabs>
+        <w:rPr>
+          <w:rFonts w:ascii="Calibri" w:hAnsi="Calibri" w:cs="Calibri"/>
+          <w:sz w:val="20"/>
+          <w:szCs w:val="20"/>
+        </w:rPr>
+      </w:pPr>
+    </w:p>
+    <w:p>
+      <w:pPr>
+        <w:tabs>
+          <w:tab w:val="left" w:pos="2099"/>
+          <w:tab w:val="center" w:pos="5233"/>
+        </w:tabs>
+        <w:rPr>
+          <w:rFonts w:ascii="Calibri" w:hAnsi="Calibri" w:cs="Calibri"/>
+          <w:sz w:val="20"/>
+          <w:szCs w:val="20"/>
+        </w:rPr>
+      </w:pPr>
+    </w:p>
+    <w:p>
+      <w:pPr>
+        <w:tabs>
+          <w:tab w:val="left" w:pos="2099"/>
+          <w:tab w:val="center" w:pos="5233"/>
+        </w:tabs>
+        <w:spacing w:after="60" w:line="240" w:lineRule="auto"/>
+        <w:rPr>
+          <w:rFonts w:ascii="Calibri" w:hAnsi="Calibri" w:cs="Calibri"/>
+          <w:sz w:val="20"/>
+          <w:szCs w:val="20"/>
+        </w:rPr>
+      </w:pPr>
       <w:r>
         <w:rPr>
           <w:rFonts w:asciiTheme="minorBidi" w:hAnsiTheme="minorBidi"/>
@@ -8448,16 +8494,16 @@
           <w:szCs w:val="24"/>
         </w:rPr>
         <w:drawing>
-          <wp:anchor distT="0" distB="0" distL="114300" distR="114300" simplePos="0" relativeHeight="251672576" behindDoc="0" locked="0" layoutInCell="1" allowOverlap="1" wp14:anchorId="1C57F865" wp14:editId="3578C386">
+          <wp:anchor distT="0" distB="0" distL="114300" distR="114300" simplePos="0" relativeHeight="251672576" behindDoc="0" locked="0" layoutInCell="1" allowOverlap="1" wp14:anchorId="1C57F865" wp14:editId="2B779A71">
             <wp:simplePos x="0" y="0"/>
             <wp:positionH relativeFrom="margin">
-              <wp:posOffset>796601</wp:posOffset>
+              <wp:posOffset>1089025</wp:posOffset>
             </wp:positionH>
             <wp:positionV relativeFrom="paragraph">
-              <wp:posOffset>1244046</wp:posOffset>
+              <wp:posOffset>174625</wp:posOffset>
             </wp:positionV>
-            <wp:extent cx="4381500" cy="2026285"/>
-            <wp:effectExtent l="0" t="0" r="0" b="0"/>
+            <wp:extent cx="3808730" cy="1553210"/>
+            <wp:effectExtent l="0" t="0" r="1270" b="0"/>
             <wp:wrapSquare wrapText="bothSides"/>
             <wp:docPr id="2017365588" name="Picture 1" descr="A comparison of a planet&#10;&#10;AI-generated content may be incorrect."/>
             <wp:cNvGraphicFramePr>
@@ -8485,7 +8531,7 @@
                   <pic:spPr>
                     <a:xfrm>
                       <a:off x="0" y="0"/>
-                      <a:ext cx="4381500" cy="2026285"/>
+                      <a:ext cx="3808730" cy="1553210"/>
                     </a:xfrm>
                     <a:prstGeom prst="rect">
                       <a:avLst/>
@@ -8610,49 +8656,28 @@
     <w:p>
       <w:pPr>
         <w:rPr>
-          <w:rFonts w:asciiTheme="minorBidi" w:hAnsiTheme="minorBidi"/>
-          <w:b/>
-          <w:bCs/>
-          <w:sz w:val="24"/>
-          <w:szCs w:val="24"/>
-        </w:rPr>
-      </w:pPr>
-    </w:p>
-    <w:p>
-      <w:pPr>
-        <w:rPr>
-          <w:rFonts w:asciiTheme="minorBidi" w:hAnsiTheme="minorBidi"/>
-          <w:b/>
-          <w:bCs/>
-          <w:sz w:val="24"/>
-          <w:szCs w:val="24"/>
-        </w:rPr>
-      </w:pPr>
-    </w:p>
-    <w:p>
-      <w:pPr>
-        <w:ind w:left="1440" w:firstLine="720"/>
-        <w:rPr>
-          <w:rFonts w:asciiTheme="minorBidi" w:hAnsiTheme="minorBidi"/>
-          <w:sz w:val="24"/>
-          <w:szCs w:val="24"/>
-        </w:rPr>
-      </w:pPr>
-      <w:r>
-        <w:rPr>
           <w:rFonts w:ascii="Calibri" w:hAnsi="Calibri" w:cs="Calibri"/>
           <w:sz w:val="20"/>
           <w:szCs w:val="20"/>
         </w:rPr>
-        <w:t xml:space="preserve">Figure </w:t>
-      </w:r>
+      </w:pPr>
+    </w:p>
+    <w:p>
+      <w:pPr>
+        <w:ind w:left="1440" w:firstLine="720"/>
+        <w:rPr>
+          <w:rFonts w:asciiTheme="minorBidi" w:hAnsiTheme="minorBidi"/>
+          <w:sz w:val="24"/>
+          <w:szCs w:val="24"/>
+        </w:rPr>
+      </w:pPr>
       <w:r>
         <w:rPr>
           <w:rFonts w:ascii="Calibri" w:hAnsi="Calibri" w:cs="Calibri"/>
           <w:sz w:val="20"/>
           <w:szCs w:val="20"/>
         </w:rPr>
-        <w:t>8</w:t>
+        <w:t xml:space="preserve">Figure </w:t>
       </w:r>
       <w:r>
         <w:rPr>
@@ -8660,7 +8685,7 @@
           <w:sz w:val="20"/>
           <w:szCs w:val="20"/>
         </w:rPr>
-        <w:t>:</w:t>
+        <w:t>8</w:t>
       </w:r>
       <w:r>
         <w:rPr>
@@ -8668,6 +8693,14 @@
           <w:sz w:val="20"/>
           <w:szCs w:val="20"/>
         </w:rPr>
+        <w:t>:</w:t>
+      </w:r>
+      <w:r>
+        <w:rPr>
+          <w:rFonts w:ascii="Calibri" w:hAnsi="Calibri" w:cs="Calibri"/>
+          <w:sz w:val="20"/>
+          <w:szCs w:val="20"/>
+        </w:rPr>
         <w:t xml:space="preserve"> demonstrating the CLAHE effect for lower Clip-Limit</w:t>
       </w:r>
       <w:r>
@@ -8677,6 +8710,27 @@
           <w:szCs w:val="24"/>
         </w:rPr>
         <w:t>.</w:t>
+      </w:r>
+    </w:p>
+    <w:p>
+      <w:pPr>
+        <w:rPr>
+          <w:rFonts w:asciiTheme="minorBidi" w:hAnsiTheme="minorBidi"/>
+          <w:b/>
+          <w:bCs/>
+          <w:sz w:val="24"/>
+          <w:szCs w:val="24"/>
+        </w:rPr>
+      </w:pPr>
+      <w:r>
+        <w:rPr>
+          <w:rFonts w:asciiTheme="minorBidi" w:hAnsiTheme="minorBidi"/>
+          <w:b/>
+          <w:bCs/>
+          <w:sz w:val="24"/>
+          <w:szCs w:val="24"/>
+        </w:rPr>
+        <w:br/>
       </w:r>
     </w:p>
     <w:p>
@@ -10679,18 +10733,7 @@
           <w:sz w:val="24"/>
           <w:szCs w:val="24"/>
         </w:rPr>
-        <w:t xml:space="preserve">3.4.3.1.1 </w:t>
-      </w:r>
-      <w:r>
-        <w:rPr>
-          <w:rFonts w:asciiTheme="minorBidi" w:eastAsiaTheme="minorHAnsi" w:hAnsiTheme="minorBidi" w:cstheme="minorBidi"/>
-          <w:b/>
-          <w:bCs/>
-          <w:color w:val="auto"/>
-          <w:sz w:val="24"/>
-          <w:szCs w:val="24"/>
-        </w:rPr>
-        <w:t>Methodology and Evaluation Framework</w:t>
+        <w:t>3.4.3.1.1 Methodology and Evaluation Framework</w:t>
       </w:r>
     </w:p>
     <w:p>
@@ -11192,18 +11235,7 @@
           <w:sz w:val="24"/>
           <w:szCs w:val="24"/>
         </w:rPr>
-        <w:t xml:space="preserve">3.4.3.1.4 </w:t>
-      </w:r>
-      <w:r>
-        <w:rPr>
-          <w:rFonts w:asciiTheme="minorBidi" w:eastAsiaTheme="minorHAnsi" w:hAnsiTheme="minorBidi" w:cstheme="minorBidi"/>
-          <w:b/>
-          <w:bCs/>
-          <w:color w:val="auto"/>
-          <w:sz w:val="24"/>
-          <w:szCs w:val="24"/>
-        </w:rPr>
-        <w:t>Hardware Configuration and Testing Environment</w:t>
+        <w:t>3.4.3.1.4 Hardware Configuration and Testing Environment</w:t>
       </w:r>
     </w:p>
     <w:p>
@@ -11278,18 +11310,7 @@
           <w:sz w:val="24"/>
           <w:szCs w:val="24"/>
         </w:rPr>
-        <w:t xml:space="preserve">3.4.3.1.5 </w:t>
-      </w:r>
-      <w:r>
-        <w:rPr>
-          <w:rFonts w:asciiTheme="minorBidi" w:eastAsiaTheme="minorHAnsi" w:hAnsiTheme="minorBidi" w:cstheme="minorBidi"/>
-          <w:b/>
-          <w:bCs/>
-          <w:color w:val="auto"/>
-          <w:sz w:val="24"/>
-          <w:szCs w:val="24"/>
-        </w:rPr>
-        <w:t>Target Hardware Deployment Considerations</w:t>
+        <w:t>3.4.3.1.5 Target Hardware Deployment Considerations</w:t>
       </w:r>
     </w:p>
     <w:p>
@@ -11759,10 +11780,2229 @@
     </w:p>
     <w:p>
       <w:pPr>
-        <w:rPr>
-          <w:rFonts w:asciiTheme="minorBidi" w:hAnsiTheme="minorBidi"/>
-          <w:sz w:val="24"/>
-          <w:szCs w:val="24"/>
+        <w:pStyle w:val="Heading3"/>
+        <w:rPr>
+          <w:rFonts w:asciiTheme="minorBidi" w:eastAsiaTheme="minorHAnsi" w:hAnsiTheme="minorBidi" w:cstheme="minorBidi"/>
+          <w:b/>
+          <w:bCs/>
+          <w:color w:val="auto"/>
+          <w:sz w:val="24"/>
+          <w:szCs w:val="24"/>
+        </w:rPr>
+      </w:pPr>
+      <w:r>
+        <w:rPr>
+          <w:rFonts w:asciiTheme="minorBidi" w:eastAsiaTheme="minorHAnsi" w:hAnsiTheme="minorBidi" w:cstheme="minorBidi" w:hint="cs"/>
+          <w:b/>
+          <w:bCs/>
+          <w:color w:val="auto"/>
+          <w:sz w:val="24"/>
+          <w:szCs w:val="24"/>
+          <w:rtl/>
+        </w:rPr>
+        <w:t>3.5</w:t>
+      </w:r>
+      <w:r>
+        <w:rPr>
+          <w:rFonts w:asciiTheme="minorBidi" w:eastAsiaTheme="minorHAnsi" w:hAnsiTheme="minorBidi" w:cstheme="minorBidi"/>
+          <w:b/>
+          <w:bCs/>
+          <w:color w:val="auto"/>
+          <w:sz w:val="24"/>
+          <w:szCs w:val="24"/>
+        </w:rPr>
+        <w:t xml:space="preserve"> </w:t>
+      </w:r>
+      <w:r>
+        <w:rPr>
+          <w:rFonts w:asciiTheme="minorBidi" w:eastAsiaTheme="minorHAnsi" w:hAnsiTheme="minorBidi" w:cstheme="minorBidi"/>
+          <w:b/>
+          <w:bCs/>
+          <w:color w:val="auto"/>
+          <w:sz w:val="24"/>
+          <w:szCs w:val="24"/>
+        </w:rPr>
+        <w:t xml:space="preserve">Activation Functions Overview </w:t>
+      </w:r>
+    </w:p>
+    <w:p>
+      <w:pPr>
+        <w:pStyle w:val="Heading3"/>
+        <w:rPr>
+          <w:rFonts w:asciiTheme="minorBidi" w:eastAsiaTheme="minorHAnsi" w:hAnsiTheme="minorBidi" w:cstheme="minorBidi"/>
+          <w:b/>
+          <w:bCs/>
+          <w:color w:val="auto"/>
+          <w:sz w:val="24"/>
+          <w:szCs w:val="24"/>
+        </w:rPr>
+      </w:pPr>
+      <w:r>
+        <w:rPr>
+          <w:rFonts w:asciiTheme="minorBidi" w:eastAsiaTheme="minorHAnsi" w:hAnsiTheme="minorBidi" w:cstheme="minorBidi"/>
+          <w:b/>
+          <w:bCs/>
+          <w:color w:val="auto"/>
+          <w:sz w:val="24"/>
+          <w:szCs w:val="24"/>
+        </w:rPr>
+        <w:t xml:space="preserve">3.5.1 </w:t>
+      </w:r>
+      <w:r>
+        <w:rPr>
+          <w:rFonts w:asciiTheme="minorBidi" w:eastAsiaTheme="minorHAnsi" w:hAnsiTheme="minorBidi" w:cstheme="minorBidi"/>
+          <w:b/>
+          <w:bCs/>
+          <w:color w:val="auto"/>
+          <w:sz w:val="24"/>
+          <w:szCs w:val="24"/>
+        </w:rPr>
+        <w:t>Rectified Linear Unit (ReLU)</w:t>
+      </w:r>
+    </w:p>
+    <w:p>
+      <w:pPr>
+        <w:pStyle w:val="NormalWeb"/>
+        <w:jc w:val="both"/>
+        <w:rPr>
+          <w:rFonts w:asciiTheme="minorBidi" w:eastAsiaTheme="minorHAnsi" w:hAnsiTheme="minorBidi" w:cstheme="minorBidi"/>
+          <w:kern w:val="2"/>
+          <w:lang w:val="en-US"/>
+          <w14:ligatures w14:val="standardContextual"/>
+        </w:rPr>
+      </w:pPr>
+      <w:r>
+        <w:rPr>
+          <w:rFonts w:asciiTheme="minorBidi" w:eastAsiaTheme="minorHAnsi" w:hAnsiTheme="minorBidi" w:cstheme="minorBidi"/>
+          <w:kern w:val="2"/>
+          <w:lang w:val="en-US"/>
+          <w14:ligatures w14:val="standardContextual"/>
+        </w:rPr>
+        <w:t xml:space="preserve">The ReLU is the most prevalent activation function in CNNs, prized for its simplicity, computational efficiency, and effectiveness in training deep networks. Defined mathematically as f(x) = </w:t>
+      </w:r>
+      <w:proofErr w:type="gramStart"/>
+      <w:r>
+        <w:rPr>
+          <w:rFonts w:asciiTheme="minorBidi" w:eastAsiaTheme="minorHAnsi" w:hAnsiTheme="minorBidi" w:cstheme="minorBidi"/>
+          <w:kern w:val="2"/>
+          <w:lang w:val="en-US"/>
+          <w14:ligatures w14:val="standardContextual"/>
+        </w:rPr>
+        <w:t>max(</w:t>
+      </w:r>
+      <w:proofErr w:type="gramEnd"/>
+      <w:r>
+        <w:rPr>
+          <w:rFonts w:asciiTheme="minorBidi" w:eastAsiaTheme="minorHAnsi" w:hAnsiTheme="minorBidi" w:cstheme="minorBidi"/>
+          <w:kern w:val="2"/>
+          <w:lang w:val="en-US"/>
+          <w14:ligatures w14:val="standardContextual"/>
+        </w:rPr>
+        <w:t>0, x), ReLU outputs the input value directly if it is positive, and zero otherwise, activating neurons selectively based on this threshold</w:t>
+      </w:r>
+      <w:r>
+        <w:fldChar w:fldCharType="begin"/>
+      </w:r>
+      <w:r>
+        <w:instrText>HYPERLINK \l "Reference8"</w:instrText>
+      </w:r>
+      <w:r>
+        <w:fldChar w:fldCharType="separate"/>
+      </w:r>
+      <w:r>
+        <w:rPr>
+          <w:rStyle w:val="Hyperlink"/>
+          <w:rFonts w:asciiTheme="minorBidi" w:hAnsiTheme="minorBidi"/>
+        </w:rPr>
+        <w:t>[8]</w:t>
+      </w:r>
+      <w:r>
+        <w:fldChar w:fldCharType="end"/>
+      </w:r>
+      <w:r>
+        <w:rPr>
+          <w:rFonts w:asciiTheme="minorBidi" w:eastAsiaTheme="minorHAnsi" w:hAnsiTheme="minorBidi" w:cstheme="minorBidi"/>
+          <w:kern w:val="2"/>
+          <w:lang w:val="en-US"/>
+          <w14:ligatures w14:val="standardContextual"/>
+        </w:rPr>
+        <w:t>. This property fosters sparsity in the network, as many neurons produce zero outputs, which can enhance computational efficiency and reduce overfitting by creating more concise representations. ReLU also combats the vanishing gradient problem—a challenge in deep learning where gradients shrink during backpropagation—by providing a constant gradient of 1 for positive inputs, thus enabling smoother and more robust training. However, ReLU has its limitations, notably the "dying ReLU" issue, where neurons can become permanently inactive if they consistently receive negative inputs.</w:t>
+      </w:r>
+    </w:p>
+    <w:p>
+      <w:pPr>
+        <w:rPr>
+          <w:rFonts w:asciiTheme="minorBidi" w:hAnsiTheme="minorBidi"/>
+          <w:sz w:val="24"/>
+          <w:szCs w:val="24"/>
+        </w:rPr>
+      </w:pPr>
+      <w:r>
+        <w:rPr>
+          <w:rFonts w:asciiTheme="minorBidi" w:hAnsiTheme="minorBidi"/>
+          <w:noProof/>
+          <w:sz w:val="24"/>
+          <w:szCs w:val="24"/>
+        </w:rPr>
+        <w:lastRenderedPageBreak/>
+        <w:drawing>
+          <wp:anchor distT="0" distB="0" distL="114300" distR="114300" simplePos="0" relativeHeight="251679744" behindDoc="0" locked="0" layoutInCell="1" allowOverlap="1" wp14:anchorId="2376FCBC" wp14:editId="3C8DEADB">
+            <wp:simplePos x="0" y="0"/>
+            <wp:positionH relativeFrom="column">
+              <wp:posOffset>1769461</wp:posOffset>
+            </wp:positionH>
+            <wp:positionV relativeFrom="paragraph">
+              <wp:posOffset>0</wp:posOffset>
+            </wp:positionV>
+            <wp:extent cx="2392680" cy="2237740"/>
+            <wp:effectExtent l="0" t="0" r="0" b="0"/>
+            <wp:wrapSquare wrapText="bothSides"/>
+            <wp:docPr id="2111956727" name="Picture 2"/>
+            <wp:cNvGraphicFramePr>
+              <a:graphicFrameLocks xmlns:a="http://schemas.openxmlformats.org/drawingml/2006/main" noChangeAspect="1"/>
+            </wp:cNvGraphicFramePr>
+            <a:graphic xmlns:a="http://schemas.openxmlformats.org/drawingml/2006/main">
+              <a:graphicData uri="http://schemas.openxmlformats.org/drawingml/2006/picture">
+                <pic:pic xmlns:pic="http://schemas.openxmlformats.org/drawingml/2006/picture">
+                  <pic:nvPicPr>
+                    <pic:cNvPr id="2111956727" name="Picture 2111956727"/>
+                    <pic:cNvPicPr/>
+                  </pic:nvPicPr>
+                  <pic:blipFill rotWithShape="1">
+                    <a:blip r:embed="rId20" cstate="print">
+                      <a:extLst>
+                        <a:ext uri="{28A0092B-C50C-407E-A947-70E740481C1C}">
+                          <a14:useLocalDpi xmlns:a14="http://schemas.microsoft.com/office/drawing/2010/main" val="0"/>
+                        </a:ext>
+                      </a:extLst>
+                    </a:blip>
+                    <a:srcRect b="8423"/>
+                    <a:stretch/>
+                  </pic:blipFill>
+                  <pic:spPr bwMode="auto">
+                    <a:xfrm>
+                      <a:off x="0" y="0"/>
+                      <a:ext cx="2392680" cy="2237740"/>
+                    </a:xfrm>
+                    <a:prstGeom prst="rect">
+                      <a:avLst/>
+                    </a:prstGeom>
+                    <a:ln>
+                      <a:noFill/>
+                    </a:ln>
+                    <a:extLst>
+                      <a:ext uri="{53640926-AAD7-44D8-BBD7-CCE9431645EC}">
+                        <a14:shadowObscured xmlns:a14="http://schemas.microsoft.com/office/drawing/2010/main"/>
+                      </a:ext>
+                    </a:extLst>
+                  </pic:spPr>
+                </pic:pic>
+              </a:graphicData>
+            </a:graphic>
+            <wp14:sizeRelH relativeFrom="page">
+              <wp14:pctWidth>0</wp14:pctWidth>
+            </wp14:sizeRelH>
+            <wp14:sizeRelV relativeFrom="page">
+              <wp14:pctHeight>0</wp14:pctHeight>
+            </wp14:sizeRelV>
+          </wp:anchor>
+        </w:drawing>
+      </w:r>
+    </w:p>
+    <w:p>
+      <w:pPr>
+        <w:rPr>
+          <w:rFonts w:asciiTheme="minorBidi" w:hAnsiTheme="minorBidi"/>
+          <w:sz w:val="24"/>
+          <w:szCs w:val="24"/>
+        </w:rPr>
+      </w:pPr>
+    </w:p>
+    <w:p>
+      <w:pPr>
+        <w:rPr>
+          <w:rFonts w:asciiTheme="minorBidi" w:hAnsiTheme="minorBidi"/>
+          <w:sz w:val="24"/>
+          <w:szCs w:val="24"/>
+        </w:rPr>
+      </w:pPr>
+    </w:p>
+    <w:p>
+      <w:pPr>
+        <w:rPr>
+          <w:rFonts w:asciiTheme="minorBidi" w:hAnsiTheme="minorBidi"/>
+          <w:sz w:val="24"/>
+          <w:szCs w:val="24"/>
+        </w:rPr>
+      </w:pPr>
+    </w:p>
+    <w:p>
+      <w:pPr>
+        <w:rPr>
+          <w:rFonts w:asciiTheme="minorBidi" w:hAnsiTheme="minorBidi"/>
+          <w:sz w:val="24"/>
+          <w:szCs w:val="24"/>
+        </w:rPr>
+      </w:pPr>
+    </w:p>
+    <w:p>
+      <w:pPr>
+        <w:rPr>
+          <w:rFonts w:asciiTheme="minorBidi" w:hAnsiTheme="minorBidi"/>
+          <w:sz w:val="24"/>
+          <w:szCs w:val="24"/>
+        </w:rPr>
+      </w:pPr>
+    </w:p>
+    <w:p>
+      <w:pPr>
+        <w:rPr>
+          <w:rFonts w:asciiTheme="minorBidi" w:hAnsiTheme="minorBidi"/>
+          <w:sz w:val="24"/>
+          <w:szCs w:val="24"/>
+        </w:rPr>
+      </w:pPr>
+    </w:p>
+    <w:p>
+      <w:pPr>
+        <w:rPr>
+          <w:rFonts w:asciiTheme="minorBidi" w:hAnsiTheme="minorBidi"/>
+          <w:sz w:val="24"/>
+          <w:szCs w:val="24"/>
+        </w:rPr>
+      </w:pPr>
+    </w:p>
+    <w:p>
+      <w:pPr>
+        <w:ind w:left="2160" w:firstLine="720"/>
+        <w:rPr>
+          <w:rFonts w:ascii="Calibri" w:hAnsi="Calibri" w:cs="Calibri"/>
+          <w:sz w:val="20"/>
+          <w:szCs w:val="20"/>
+        </w:rPr>
+      </w:pPr>
+      <w:r>
+        <w:rPr>
+          <w:rFonts w:ascii="Calibri" w:hAnsi="Calibri" w:cs="Calibri"/>
+          <w:sz w:val="20"/>
+          <w:szCs w:val="20"/>
+        </w:rPr>
+        <w:t xml:space="preserve">Figure 11: ReLU Activation Function </w:t>
+      </w:r>
+      <w:r>
+        <w:rPr>
+          <w:rFonts w:ascii="Calibri" w:hAnsi="Calibri" w:cs="Calibri"/>
+          <w:sz w:val="20"/>
+          <w:szCs w:val="20"/>
+        </w:rPr>
+        <w:t>P</w:t>
+      </w:r>
+      <w:r>
+        <w:rPr>
+          <w:rFonts w:ascii="Calibri" w:hAnsi="Calibri" w:cs="Calibri"/>
+          <w:sz w:val="20"/>
+          <w:szCs w:val="20"/>
+        </w:rPr>
+        <w:t xml:space="preserve">lot </w:t>
+      </w:r>
+      <w:hyperlink w:anchor="Reference8" w:history="1">
+        <w:r>
+          <w:rPr>
+            <w:rFonts w:ascii="Calibri" w:hAnsi="Calibri" w:cs="Calibri"/>
+            <w:sz w:val="20"/>
+            <w:szCs w:val="20"/>
+          </w:rPr>
+          <w:t>[</w:t>
+        </w:r>
+        <w:r>
+          <w:rPr>
+            <w:rFonts w:ascii="Calibri" w:hAnsi="Calibri" w:cs="Calibri"/>
+            <w:sz w:val="20"/>
+            <w:szCs w:val="20"/>
+          </w:rPr>
+          <w:t>8</w:t>
+        </w:r>
+        <w:r>
+          <w:rPr>
+            <w:rFonts w:ascii="Calibri" w:hAnsi="Calibri" w:cs="Calibri"/>
+            <w:sz w:val="20"/>
+            <w:szCs w:val="20"/>
+          </w:rPr>
+          <w:t>]</w:t>
+        </w:r>
+      </w:hyperlink>
+      <w:r>
+        <w:rPr>
+          <w:rFonts w:ascii="Calibri" w:hAnsi="Calibri" w:cs="Calibri"/>
+          <w:sz w:val="20"/>
+          <w:szCs w:val="20"/>
+        </w:rPr>
+        <w:t>.</w:t>
+      </w:r>
+    </w:p>
+    <w:p>
+      <w:pPr>
+        <w:rPr>
+          <w:rFonts w:asciiTheme="minorBidi" w:hAnsiTheme="minorBidi"/>
+          <w:sz w:val="24"/>
+          <w:szCs w:val="24"/>
+        </w:rPr>
+      </w:pPr>
+    </w:p>
+    <w:p>
+      <w:pPr>
+        <w:pStyle w:val="Heading3"/>
+        <w:rPr>
+          <w:rFonts w:asciiTheme="minorBidi" w:eastAsiaTheme="minorHAnsi" w:hAnsiTheme="minorBidi" w:cstheme="minorBidi"/>
+          <w:b/>
+          <w:bCs/>
+          <w:color w:val="auto"/>
+          <w:sz w:val="24"/>
+          <w:szCs w:val="24"/>
+        </w:rPr>
+      </w:pPr>
+      <w:r>
+        <w:rPr>
+          <w:rFonts w:asciiTheme="minorBidi" w:eastAsiaTheme="minorHAnsi" w:hAnsiTheme="minorBidi" w:cstheme="minorBidi"/>
+          <w:b/>
+          <w:bCs/>
+          <w:color w:val="auto"/>
+          <w:sz w:val="24"/>
+          <w:szCs w:val="24"/>
+        </w:rPr>
+        <w:t>3.5.2 Sigmoid</w:t>
+      </w:r>
+    </w:p>
+    <w:p>
+      <w:pPr>
+        <w:pStyle w:val="NormalWeb"/>
+        <w:jc w:val="both"/>
+        <w:rPr>
+          <w:color w:val="000000"/>
+        </w:rPr>
+      </w:pPr>
+      <w:r>
+        <w:rPr>
+          <w:rFonts w:asciiTheme="minorBidi" w:eastAsiaTheme="minorHAnsi" w:hAnsiTheme="minorBidi" w:cstheme="minorBidi"/>
+          <w:kern w:val="2"/>
+          <w:lang w:val="en-US"/>
+          <w14:ligatures w14:val="standardContextual"/>
+        </w:rPr>
+        <w:t>The sigmoid activation function is a mathematical function commonly used in neural networks, especially for binary classification tasks. It takes any real-valued number and maps it to a range between 0 and 1, which can be interpreted as a probability</w:t>
+      </w:r>
+      <w:r>
+        <w:rPr>
+          <w:rFonts w:asciiTheme="minorBidi" w:eastAsiaTheme="minorHAnsi" w:hAnsiTheme="minorBidi" w:cstheme="minorBidi"/>
+          <w:kern w:val="2"/>
+          <w:lang w:val="en-US"/>
+          <w14:ligatures w14:val="standardContextual"/>
+        </w:rPr>
+        <w:t xml:space="preserve"> </w:t>
+      </w:r>
+      <w:hyperlink w:anchor="Reference8" w:history="1">
+        <w:r>
+          <w:rPr>
+            <w:rFonts w:asciiTheme="minorBidi" w:eastAsiaTheme="minorHAnsi" w:hAnsiTheme="minorBidi" w:cstheme="minorBidi"/>
+            <w:kern w:val="2"/>
+            <w:lang w:val="en-US"/>
+            <w14:ligatures w14:val="standardContextual"/>
+          </w:rPr>
+          <w:t>[8]</w:t>
+        </w:r>
+      </w:hyperlink>
+      <w:r>
+        <w:rPr>
+          <w:rFonts w:asciiTheme="minorBidi" w:eastAsiaTheme="minorHAnsi" w:hAnsiTheme="minorBidi" w:cstheme="minorBidi"/>
+          <w:kern w:val="2"/>
+          <w:lang w:val="en-US"/>
+          <w14:ligatures w14:val="standardContextual"/>
+        </w:rPr>
+        <w:t xml:space="preserve">. </w:t>
+      </w:r>
+      <w:r>
+        <w:rPr>
+          <w:rFonts w:asciiTheme="minorBidi" w:eastAsiaTheme="minorHAnsi" w:hAnsiTheme="minorBidi" w:cstheme="minorBidi"/>
+          <w:kern w:val="2"/>
+          <w:lang w:val="en-US"/>
+          <w14:ligatures w14:val="standardContextual"/>
+        </w:rPr>
+        <w:t>Its mathematical formulation is given by:</w:t>
+      </w:r>
+    </w:p>
+    <w:p>
+      <w:pPr>
+        <w:pStyle w:val="NormalWeb"/>
+        <w:jc w:val="both"/>
+        <w:rPr>
+          <w:rFonts w:asciiTheme="minorBidi" w:eastAsiaTheme="minorHAnsi" w:hAnsiTheme="minorBidi" w:cstheme="minorBidi"/>
+          <w:kern w:val="2"/>
+          <w:lang w:val="en-US"/>
+          <w14:ligatures w14:val="standardContextual"/>
+        </w:rPr>
+      </w:pPr>
+      <m:oMathPara>
+        <m:oMath>
+          <m:r>
+            <m:rPr>
+              <m:sty m:val="p"/>
+            </m:rPr>
+            <w:rPr>
+              <w:rFonts w:ascii="Cambria Math" w:hAnsi="Cambria Math"/>
+              <w:color w:val="001D35"/>
+              <w:sz w:val="27"/>
+              <w:szCs w:val="27"/>
+              <w:shd w:val="clear" w:color="auto" w:fill="FFFFFF"/>
+            </w:rPr>
+            <m:t>σ</m:t>
+          </m:r>
+          <m:d>
+            <m:dPr>
+              <m:ctrlPr>
+                <w:rPr>
+                  <w:rFonts w:ascii="Cambria Math" w:hAnsi="Helvetica Neue"/>
+                  <w:color w:val="001D35"/>
+                  <w:sz w:val="27"/>
+                  <w:szCs w:val="27"/>
+                  <w:shd w:val="clear" w:color="auto" w:fill="FFFFFF"/>
+                </w:rPr>
+              </m:ctrlPr>
+            </m:dPr>
+            <m:e>
+              <m:r>
+                <m:rPr>
+                  <m:sty m:val="p"/>
+                </m:rPr>
+                <w:rPr>
+                  <w:rFonts w:ascii="Cambria Math" w:hAnsi="Helvetica Neue"/>
+                  <w:color w:val="001D35"/>
+                  <w:sz w:val="27"/>
+                  <w:szCs w:val="27"/>
+                  <w:shd w:val="clear" w:color="auto" w:fill="FFFFFF"/>
+                </w:rPr>
+                <m:t>x</m:t>
+              </m:r>
+            </m:e>
+          </m:d>
+          <m:r>
+            <w:rPr>
+              <w:rFonts w:ascii="Cambria Math" w:hAnsi="Helvetica Neue"/>
+              <w:color w:val="001D35"/>
+              <w:sz w:val="27"/>
+              <w:szCs w:val="27"/>
+              <w:shd w:val="clear" w:color="auto" w:fill="FFFFFF"/>
+            </w:rPr>
+            <m:t xml:space="preserve">= </m:t>
+          </m:r>
+          <m:f>
+            <m:fPr>
+              <m:ctrlPr>
+                <w:rPr>
+                  <w:rFonts w:ascii="Cambria Math" w:hAnsi="Helvetica Neue"/>
+                  <w:i/>
+                  <w:color w:val="001D35"/>
+                  <w:sz w:val="27"/>
+                  <w:szCs w:val="27"/>
+                  <w:shd w:val="clear" w:color="auto" w:fill="FFFFFF"/>
+                </w:rPr>
+              </m:ctrlPr>
+            </m:fPr>
+            <m:num>
+              <m:r>
+                <w:rPr>
+                  <w:rFonts w:ascii="Cambria Math" w:hAnsi="Helvetica Neue"/>
+                  <w:color w:val="001D35"/>
+                  <w:sz w:val="27"/>
+                  <w:szCs w:val="27"/>
+                  <w:shd w:val="clear" w:color="auto" w:fill="FFFFFF"/>
+                </w:rPr>
+                <m:t>1</m:t>
+              </m:r>
+            </m:num>
+            <m:den>
+              <m:r>
+                <w:rPr>
+                  <w:rFonts w:ascii="Cambria Math" w:hAnsi="Helvetica Neue"/>
+                  <w:color w:val="001D35"/>
+                  <w:sz w:val="27"/>
+                  <w:szCs w:val="27"/>
+                  <w:shd w:val="clear" w:color="auto" w:fill="FFFFFF"/>
+                </w:rPr>
+                <m:t>1+</m:t>
+              </m:r>
+              <m:sSup>
+                <m:sSupPr>
+                  <m:ctrlPr>
+                    <w:rPr>
+                      <w:rFonts w:ascii="Cambria Math" w:hAnsi="Helvetica Neue"/>
+                      <w:i/>
+                      <w:color w:val="001D35"/>
+                      <w:sz w:val="27"/>
+                      <w:szCs w:val="27"/>
+                      <w:shd w:val="clear" w:color="auto" w:fill="FFFFFF"/>
+                    </w:rPr>
+                  </m:ctrlPr>
+                </m:sSupPr>
+                <m:e>
+                  <m:r>
+                    <w:rPr>
+                      <w:rFonts w:ascii="Cambria Math" w:hAnsi="Helvetica Neue"/>
+                      <w:color w:val="001D35"/>
+                      <w:sz w:val="27"/>
+                      <w:szCs w:val="27"/>
+                      <w:shd w:val="clear" w:color="auto" w:fill="FFFFFF"/>
+                    </w:rPr>
+                    <m:t>e</m:t>
+                  </m:r>
+                </m:e>
+                <m:sup>
+                  <m:r>
+                    <w:rPr>
+                      <w:rFonts w:ascii="Cambria Math" w:hAnsi="Helvetica Neue"/>
+                      <w:color w:val="001D35"/>
+                      <w:sz w:val="27"/>
+                      <w:szCs w:val="27"/>
+                      <w:shd w:val="clear" w:color="auto" w:fill="FFFFFF"/>
+                    </w:rPr>
+                    <m:t>-</m:t>
+                  </m:r>
+                  <m:r>
+                    <w:rPr>
+                      <w:rFonts w:ascii="Cambria Math" w:hAnsi="Helvetica Neue"/>
+                      <w:color w:val="001D35"/>
+                      <w:sz w:val="27"/>
+                      <w:szCs w:val="27"/>
+                      <w:shd w:val="clear" w:color="auto" w:fill="FFFFFF"/>
+                    </w:rPr>
+                    <m:t>x</m:t>
+                  </m:r>
+                </m:sup>
+              </m:sSup>
+            </m:den>
+          </m:f>
+        </m:oMath>
+      </m:oMathPara>
+    </w:p>
+    <w:p>
+      <w:pPr>
+        <w:pStyle w:val="NormalWeb"/>
+        <w:jc w:val="both"/>
+        <w:rPr>
+          <w:rFonts w:asciiTheme="minorBidi" w:eastAsiaTheme="minorHAnsi" w:hAnsiTheme="minorBidi" w:cstheme="minorBidi"/>
+          <w:kern w:val="2"/>
+          <w:lang w:val="en-US"/>
+          <w14:ligatures w14:val="standardContextual"/>
+        </w:rPr>
+      </w:pPr>
+      <w:r>
+        <w:rPr>
+          <w:rFonts w:asciiTheme="minorBidi" w:eastAsiaTheme="minorHAnsi" w:hAnsiTheme="minorBidi" w:cstheme="minorBidi"/>
+          <w:kern w:val="2"/>
+          <w:lang w:val="en-US"/>
+          <w14:ligatures w14:val="standardContextual"/>
+        </w:rPr>
+        <w:t xml:space="preserve">where </w:t>
+      </w:r>
+      <w:r>
+        <w:rPr>
+          <w:rFonts w:asciiTheme="minorBidi" w:eastAsiaTheme="minorHAnsi" w:hAnsiTheme="minorBidi" w:cstheme="minorBidi"/>
+          <w:kern w:val="2"/>
+          <w:lang w:val="en-US"/>
+          <w14:ligatures w14:val="standardContextual"/>
+        </w:rPr>
+        <w:t>e is</w:t>
+      </w:r>
+      <w:r>
+        <w:rPr>
+          <w:rFonts w:asciiTheme="minorBidi" w:eastAsiaTheme="minorHAnsi" w:hAnsiTheme="minorBidi" w:cstheme="minorBidi"/>
+          <w:kern w:val="2"/>
+          <w:lang w:val="en-US"/>
+          <w14:ligatures w14:val="standardContextual"/>
+        </w:rPr>
+        <w:t xml:space="preserve"> the base of the natural logarithm. This function produces an S-shaped curve, often referred to as the logistic function, and is differentiable, making it compatible with backpropagation in neural network training. However, a key limitation is the vanishing gradient problem: for very large positive or negative inputs, the gradient becomes nearly zero, slowing down learning in deep networks.</w:t>
+      </w:r>
+    </w:p>
+    <w:p>
+      <w:pPr>
+        <w:pStyle w:val="NormalWeb"/>
+        <w:rPr>
+          <w:rFonts w:asciiTheme="minorBidi" w:eastAsiaTheme="minorHAnsi" w:hAnsiTheme="minorBidi" w:cstheme="minorBidi"/>
+          <w:kern w:val="2"/>
+          <w:lang w:val="en-US"/>
+          <w14:ligatures w14:val="standardContextual"/>
+        </w:rPr>
+      </w:pPr>
+      <w:r>
+        <w:rPr>
+          <w:rFonts w:asciiTheme="minorBidi" w:eastAsiaTheme="minorHAnsi" w:hAnsiTheme="minorBidi" w:cstheme="minorBidi"/>
+          <w:noProof/>
+          <w:kern w:val="2"/>
+          <w:lang w:val="en-US"/>
+          <w14:ligatures w14:val="standardContextual"/>
+        </w:rPr>
+        <w:drawing>
+          <wp:anchor distT="0" distB="0" distL="114300" distR="114300" simplePos="0" relativeHeight="251680768" behindDoc="0" locked="0" layoutInCell="1" allowOverlap="1" wp14:anchorId="7BFABADF" wp14:editId="2028EAA9">
+            <wp:simplePos x="0" y="0"/>
+            <wp:positionH relativeFrom="column">
+              <wp:posOffset>1769840</wp:posOffset>
+            </wp:positionH>
+            <wp:positionV relativeFrom="paragraph">
+              <wp:posOffset>0</wp:posOffset>
+            </wp:positionV>
+            <wp:extent cx="2496185" cy="2441575"/>
+            <wp:effectExtent l="0" t="0" r="5715" b="0"/>
+            <wp:wrapSquare wrapText="bothSides"/>
+            <wp:docPr id="780251759" name="Picture 3"/>
+            <wp:cNvGraphicFramePr>
+              <a:graphicFrameLocks xmlns:a="http://schemas.openxmlformats.org/drawingml/2006/main" noChangeAspect="1"/>
+            </wp:cNvGraphicFramePr>
+            <a:graphic xmlns:a="http://schemas.openxmlformats.org/drawingml/2006/main">
+              <a:graphicData uri="http://schemas.openxmlformats.org/drawingml/2006/picture">
+                <pic:pic xmlns:pic="http://schemas.openxmlformats.org/drawingml/2006/picture">
+                  <pic:nvPicPr>
+                    <pic:cNvPr id="780251759" name="Picture 780251759"/>
+                    <pic:cNvPicPr/>
+                  </pic:nvPicPr>
+                  <pic:blipFill>
+                    <a:blip r:embed="rId21" cstate="print">
+                      <a:extLst>
+                        <a:ext uri="{28A0092B-C50C-407E-A947-70E740481C1C}">
+                          <a14:useLocalDpi xmlns:a14="http://schemas.microsoft.com/office/drawing/2010/main" val="0"/>
+                        </a:ext>
+                      </a:extLst>
+                    </a:blip>
+                    <a:stretch>
+                      <a:fillRect/>
+                    </a:stretch>
+                  </pic:blipFill>
+                  <pic:spPr>
+                    <a:xfrm>
+                      <a:off x="0" y="0"/>
+                      <a:ext cx="2496185" cy="2441575"/>
+                    </a:xfrm>
+                    <a:prstGeom prst="rect">
+                      <a:avLst/>
+                    </a:prstGeom>
+                  </pic:spPr>
+                </pic:pic>
+              </a:graphicData>
+            </a:graphic>
+            <wp14:sizeRelH relativeFrom="page">
+              <wp14:pctWidth>0</wp14:pctWidth>
+            </wp14:sizeRelH>
+            <wp14:sizeRelV relativeFrom="page">
+              <wp14:pctHeight>0</wp14:pctHeight>
+            </wp14:sizeRelV>
+          </wp:anchor>
+        </w:drawing>
+      </w:r>
+    </w:p>
+    <w:p>
+      <w:pPr>
+        <w:rPr>
+          <w:rFonts w:asciiTheme="minorBidi" w:hAnsiTheme="minorBidi"/>
+          <w:sz w:val="24"/>
+          <w:szCs w:val="24"/>
+        </w:rPr>
+      </w:pPr>
+    </w:p>
+    <w:p>
+      <w:pPr>
+        <w:rPr>
+          <w:rFonts w:asciiTheme="minorBidi" w:hAnsiTheme="minorBidi"/>
+          <w:sz w:val="24"/>
+          <w:szCs w:val="24"/>
+        </w:rPr>
+      </w:pPr>
+    </w:p>
+    <w:p>
+      <w:pPr>
+        <w:rPr>
+          <w:rFonts w:asciiTheme="minorBidi" w:hAnsiTheme="minorBidi"/>
+          <w:sz w:val="24"/>
+          <w:szCs w:val="24"/>
+        </w:rPr>
+      </w:pPr>
+    </w:p>
+    <w:p>
+      <w:pPr>
+        <w:rPr>
+          <w:rFonts w:asciiTheme="minorBidi" w:hAnsiTheme="minorBidi"/>
+          <w:sz w:val="24"/>
+          <w:szCs w:val="24"/>
+        </w:rPr>
+      </w:pPr>
+    </w:p>
+    <w:p>
+      <w:pPr>
+        <w:rPr>
+          <w:rFonts w:asciiTheme="minorBidi" w:hAnsiTheme="minorBidi"/>
+          <w:sz w:val="24"/>
+          <w:szCs w:val="24"/>
+        </w:rPr>
+      </w:pPr>
+    </w:p>
+    <w:p>
+      <w:pPr>
+        <w:rPr>
+          <w:rFonts w:asciiTheme="minorBidi" w:hAnsiTheme="minorBidi"/>
+          <w:sz w:val="24"/>
+          <w:szCs w:val="24"/>
+        </w:rPr>
+      </w:pPr>
+    </w:p>
+    <w:p>
+      <w:pPr>
+        <w:rPr>
+          <w:rFonts w:asciiTheme="minorBidi" w:hAnsiTheme="minorBidi"/>
+          <w:sz w:val="24"/>
+          <w:szCs w:val="24"/>
+        </w:rPr>
+      </w:pPr>
+      <w:r>
+        <w:rPr>
+          <w:rFonts w:asciiTheme="minorBidi" w:hAnsiTheme="minorBidi"/>
+          <w:sz w:val="24"/>
+          <w:szCs w:val="24"/>
+        </w:rPr>
+        <w:br/>
+      </w:r>
+      <w:r>
+        <w:rPr>
+          <w:rFonts w:asciiTheme="minorBidi" w:hAnsiTheme="minorBidi"/>
+          <w:sz w:val="24"/>
+          <w:szCs w:val="24"/>
+        </w:rPr>
+        <w:br/>
+      </w:r>
+    </w:p>
+    <w:p>
+      <w:pPr>
+        <w:ind w:left="2160" w:firstLine="720"/>
+        <w:rPr>
+          <w:rFonts w:ascii="Calibri" w:hAnsi="Calibri" w:cs="Calibri"/>
+          <w:sz w:val="20"/>
+          <w:szCs w:val="20"/>
+        </w:rPr>
+      </w:pPr>
+      <w:r>
+        <w:rPr>
+          <w:rFonts w:ascii="Calibri" w:hAnsi="Calibri" w:cs="Calibri"/>
+          <w:sz w:val="20"/>
+          <w:szCs w:val="20"/>
+        </w:rPr>
+        <w:t xml:space="preserve">Figure 12: Sigmoid Activation Function Plot </w:t>
+      </w:r>
+      <w:hyperlink w:anchor="Reference8" w:history="1">
+        <w:r>
+          <w:rPr>
+            <w:rFonts w:ascii="Calibri" w:hAnsi="Calibri" w:cs="Calibri"/>
+            <w:sz w:val="20"/>
+            <w:szCs w:val="20"/>
+          </w:rPr>
+          <w:t>[8]</w:t>
+        </w:r>
+      </w:hyperlink>
+      <w:r>
+        <w:rPr>
+          <w:rFonts w:ascii="Calibri" w:hAnsi="Calibri" w:cs="Calibri"/>
+          <w:sz w:val="20"/>
+          <w:szCs w:val="20"/>
+        </w:rPr>
+        <w:t>.</w:t>
+      </w:r>
+    </w:p>
+    <w:p>
+      <w:pPr>
+        <w:pStyle w:val="Heading3"/>
+        <w:rPr>
+          <w:rFonts w:asciiTheme="minorBidi" w:eastAsiaTheme="minorHAnsi" w:hAnsiTheme="minorBidi" w:cstheme="minorBidi"/>
+          <w:b/>
+          <w:bCs/>
+          <w:color w:val="auto"/>
+          <w:sz w:val="24"/>
+          <w:szCs w:val="24"/>
+        </w:rPr>
+      </w:pPr>
+      <w:r>
+        <w:rPr>
+          <w:rFonts w:asciiTheme="minorBidi" w:eastAsiaTheme="minorHAnsi" w:hAnsiTheme="minorBidi" w:cstheme="minorBidi"/>
+          <w:b/>
+          <w:bCs/>
+          <w:color w:val="auto"/>
+          <w:sz w:val="24"/>
+          <w:szCs w:val="24"/>
+        </w:rPr>
+        <w:lastRenderedPageBreak/>
+        <w:t xml:space="preserve">3.5.3 </w:t>
+      </w:r>
+      <w:r>
+        <w:rPr>
+          <w:rFonts w:asciiTheme="minorBidi" w:eastAsiaTheme="minorHAnsi" w:hAnsiTheme="minorBidi" w:cstheme="minorBidi"/>
+          <w:b/>
+          <w:bCs/>
+          <w:color w:val="auto"/>
+          <w:sz w:val="24"/>
+          <w:szCs w:val="24"/>
+        </w:rPr>
+        <w:t>Hyperbolic Tangent (Tanh)</w:t>
+      </w:r>
+    </w:p>
+    <w:p>
+      <w:pPr>
+        <w:pStyle w:val="NormalWeb"/>
+        <w:jc w:val="both"/>
+        <w:rPr>
+          <w:rFonts w:asciiTheme="minorBidi" w:eastAsiaTheme="minorHAnsi" w:hAnsiTheme="minorBidi" w:cstheme="minorBidi"/>
+          <w:kern w:val="2"/>
+          <w:lang w:val="en-US"/>
+          <w14:ligatures w14:val="standardContextual"/>
+        </w:rPr>
+      </w:pPr>
+      <w:r>
+        <w:rPr>
+          <w:rFonts w:asciiTheme="minorBidi" w:eastAsiaTheme="minorHAnsi" w:hAnsiTheme="minorBidi" w:cstheme="minorBidi"/>
+          <w:kern w:val="2"/>
+          <w:lang w:val="en-US"/>
+          <w14:ligatures w14:val="standardContextual"/>
+        </w:rPr>
+        <w:t>The hyperbolic tangent (tanh) activation function is a zero-centered function that maps real-valued inputs to the interval (-1, 1)</w:t>
+      </w:r>
+      <w:r>
+        <w:rPr>
+          <w:rFonts w:asciiTheme="minorBidi" w:eastAsiaTheme="minorHAnsi" w:hAnsiTheme="minorBidi" w:cstheme="minorBidi"/>
+          <w:kern w:val="2"/>
+          <w:lang w:val="en-US"/>
+          <w14:ligatures w14:val="standardContextual"/>
+        </w:rPr>
+        <w:t xml:space="preserve"> </w:t>
+      </w:r>
+      <w:hyperlink w:anchor="Reference8" w:history="1">
+        <w:r>
+          <w:rPr>
+            <w:rFonts w:asciiTheme="minorBidi" w:eastAsiaTheme="minorHAnsi" w:hAnsiTheme="minorBidi" w:cstheme="minorBidi"/>
+            <w:kern w:val="2"/>
+            <w:lang w:val="en-US"/>
+            <w14:ligatures w14:val="standardContextual"/>
+          </w:rPr>
+          <w:t>[8]</w:t>
+        </w:r>
+      </w:hyperlink>
+      <w:r>
+        <w:rPr>
+          <w:rFonts w:asciiTheme="minorBidi" w:eastAsiaTheme="minorHAnsi" w:hAnsiTheme="minorBidi" w:cstheme="minorBidi"/>
+          <w:kern w:val="2"/>
+          <w:lang w:val="en-US"/>
+          <w14:ligatures w14:val="standardContextual"/>
+        </w:rPr>
+        <w:t>. Its mathematical expression is:</w:t>
+      </w:r>
+    </w:p>
+    <w:p>
+      <w:pPr>
+        <w:pStyle w:val="NormalWeb"/>
+        <w:jc w:val="both"/>
+        <w:rPr>
+          <w:rFonts w:asciiTheme="minorBidi" w:eastAsiaTheme="minorHAnsi" w:hAnsiTheme="minorBidi" w:cstheme="minorBidi"/>
+          <w:kern w:val="2"/>
+          <w:lang w:val="en-US"/>
+          <w14:ligatures w14:val="standardContextual"/>
+        </w:rPr>
+      </w:pPr>
+      <m:oMathPara>
+        <m:oMath>
+          <m:func>
+            <m:funcPr>
+              <m:ctrlPr>
+                <w:rPr>
+                  <w:rFonts w:ascii="Cambria Math" w:eastAsiaTheme="minorHAnsi" w:hAnsi="Cambria Math" w:cstheme="minorBidi"/>
+                  <w:kern w:val="2"/>
+                  <w:lang w:val="en-US"/>
+                  <w14:ligatures w14:val="standardContextual"/>
+                </w:rPr>
+              </m:ctrlPr>
+            </m:funcPr>
+            <m:fName>
+              <m:r>
+                <m:rPr>
+                  <m:sty m:val="p"/>
+                </m:rPr>
+                <w:rPr>
+                  <w:rFonts w:ascii="Cambria Math" w:eastAsiaTheme="minorHAnsi" w:hAnsi="Cambria Math" w:cstheme="minorBidi"/>
+                  <w:kern w:val="2"/>
+                  <w:lang w:val="en-US"/>
+                  <w14:ligatures w14:val="standardContextual"/>
+                </w:rPr>
+                <m:t>tanh</m:t>
+              </m:r>
+            </m:fName>
+            <m:e>
+              <m:d>
+                <m:dPr>
+                  <m:ctrlPr>
+                    <w:rPr>
+                      <w:rFonts w:ascii="Cambria Math" w:eastAsiaTheme="minorHAnsi" w:hAnsi="Cambria Math" w:cstheme="minorBidi"/>
+                      <w:kern w:val="2"/>
+                      <w:lang w:val="en-US"/>
+                      <w14:ligatures w14:val="standardContextual"/>
+                    </w:rPr>
+                  </m:ctrlPr>
+                </m:dPr>
+                <m:e>
+                  <m:r>
+                    <w:rPr>
+                      <w:rFonts w:ascii="Cambria Math" w:eastAsiaTheme="minorHAnsi" w:hAnsi="Cambria Math" w:cstheme="minorBidi"/>
+                      <w:kern w:val="2"/>
+                      <w:lang w:val="en-US"/>
+                      <w14:ligatures w14:val="standardContextual"/>
+                    </w:rPr>
+                    <m:t>x</m:t>
+                  </m:r>
+                </m:e>
+              </m:d>
+            </m:e>
+          </m:func>
+          <m:r>
+            <m:rPr>
+              <m:sty m:val="p"/>
+            </m:rPr>
+            <w:rPr>
+              <w:rFonts w:ascii="Cambria Math" w:eastAsiaTheme="minorHAnsi" w:hAnsi="Cambria Math" w:cstheme="minorBidi"/>
+              <w:kern w:val="2"/>
+              <w:lang w:val="en-US"/>
+              <w14:ligatures w14:val="standardContextual"/>
+            </w:rPr>
+            <m:t xml:space="preserve">= </m:t>
+          </m:r>
+          <m:f>
+            <m:fPr>
+              <m:ctrlPr>
+                <w:rPr>
+                  <w:rFonts w:ascii="Cambria Math" w:eastAsiaTheme="minorHAnsi" w:hAnsi="Cambria Math" w:cstheme="minorBidi"/>
+                  <w:kern w:val="2"/>
+                  <w:lang w:val="en-US"/>
+                  <w14:ligatures w14:val="standardContextual"/>
+                </w:rPr>
+              </m:ctrlPr>
+            </m:fPr>
+            <m:num>
+              <m:sSup>
+                <m:sSupPr>
+                  <m:ctrlPr>
+                    <w:rPr>
+                      <w:rFonts w:ascii="Cambria Math" w:eastAsiaTheme="minorHAnsi" w:hAnsi="Cambria Math" w:cstheme="minorBidi"/>
+                      <w:kern w:val="2"/>
+                      <w:lang w:val="en-US"/>
+                      <w14:ligatures w14:val="standardContextual"/>
+                    </w:rPr>
+                  </m:ctrlPr>
+                </m:sSupPr>
+                <m:e>
+                  <m:r>
+                    <w:rPr>
+                      <w:rFonts w:ascii="Cambria Math" w:eastAsiaTheme="minorHAnsi" w:hAnsi="Cambria Math" w:cstheme="minorBidi"/>
+                      <w:kern w:val="2"/>
+                      <w:lang w:val="en-US"/>
+                      <w14:ligatures w14:val="standardContextual"/>
+                    </w:rPr>
+                    <m:t>e</m:t>
+                  </m:r>
+                </m:e>
+                <m:sup>
+                  <m:r>
+                    <w:rPr>
+                      <w:rFonts w:ascii="Cambria Math" w:eastAsiaTheme="minorHAnsi" w:hAnsi="Cambria Math" w:cstheme="minorBidi"/>
+                      <w:kern w:val="2"/>
+                      <w:lang w:val="en-US"/>
+                      <w14:ligatures w14:val="standardContextual"/>
+                    </w:rPr>
+                    <m:t>x</m:t>
+                  </m:r>
+                </m:sup>
+              </m:sSup>
+              <m:r>
+                <m:rPr>
+                  <m:sty m:val="p"/>
+                </m:rPr>
+                <w:rPr>
+                  <w:rFonts w:ascii="Cambria Math" w:eastAsiaTheme="minorHAnsi" w:hAnsi="Cambria Math" w:cstheme="minorBidi"/>
+                  <w:kern w:val="2"/>
+                  <w:lang w:val="en-US"/>
+                  <w14:ligatures w14:val="standardContextual"/>
+                </w:rPr>
+                <m:t>-</m:t>
+              </m:r>
+              <m:sSup>
+                <m:sSupPr>
+                  <m:ctrlPr>
+                    <w:rPr>
+                      <w:rFonts w:ascii="Cambria Math" w:eastAsiaTheme="minorHAnsi" w:hAnsi="Cambria Math" w:cstheme="minorBidi"/>
+                      <w:kern w:val="2"/>
+                      <w:lang w:val="en-US"/>
+                      <w14:ligatures w14:val="standardContextual"/>
+                    </w:rPr>
+                  </m:ctrlPr>
+                </m:sSupPr>
+                <m:e>
+                  <m:r>
+                    <w:rPr>
+                      <w:rFonts w:ascii="Cambria Math" w:eastAsiaTheme="minorHAnsi" w:hAnsi="Cambria Math" w:cstheme="minorBidi"/>
+                      <w:kern w:val="2"/>
+                      <w:lang w:val="en-US"/>
+                      <w14:ligatures w14:val="standardContextual"/>
+                    </w:rPr>
+                    <m:t>e</m:t>
+                  </m:r>
+                </m:e>
+                <m:sup>
+                  <m:r>
+                    <m:rPr>
+                      <m:sty m:val="p"/>
+                    </m:rPr>
+                    <w:rPr>
+                      <w:rFonts w:ascii="Cambria Math" w:eastAsiaTheme="minorHAnsi" w:hAnsi="Cambria Math" w:cstheme="minorBidi"/>
+                      <w:kern w:val="2"/>
+                      <w:lang w:val="en-US"/>
+                      <w14:ligatures w14:val="standardContextual"/>
+                    </w:rPr>
+                    <m:t>-</m:t>
+                  </m:r>
+                  <m:r>
+                    <w:rPr>
+                      <w:rFonts w:ascii="Cambria Math" w:eastAsiaTheme="minorHAnsi" w:hAnsi="Cambria Math" w:cstheme="minorBidi"/>
+                      <w:kern w:val="2"/>
+                      <w:lang w:val="en-US"/>
+                      <w14:ligatures w14:val="standardContextual"/>
+                    </w:rPr>
+                    <m:t>x</m:t>
+                  </m:r>
+                </m:sup>
+              </m:sSup>
+            </m:num>
+            <m:den>
+              <m:sSup>
+                <m:sSupPr>
+                  <m:ctrlPr>
+                    <w:rPr>
+                      <w:rFonts w:ascii="Cambria Math" w:eastAsiaTheme="minorHAnsi" w:hAnsi="Cambria Math" w:cstheme="minorBidi"/>
+                      <w:kern w:val="2"/>
+                      <w:lang w:val="en-US"/>
+                      <w14:ligatures w14:val="standardContextual"/>
+                    </w:rPr>
+                  </m:ctrlPr>
+                </m:sSupPr>
+                <m:e>
+                  <m:r>
+                    <w:rPr>
+                      <w:rFonts w:ascii="Cambria Math" w:eastAsiaTheme="minorHAnsi" w:hAnsi="Cambria Math" w:cstheme="minorBidi"/>
+                      <w:kern w:val="2"/>
+                      <w:lang w:val="en-US"/>
+                      <w14:ligatures w14:val="standardContextual"/>
+                    </w:rPr>
+                    <m:t>e</m:t>
+                  </m:r>
+                </m:e>
+                <m:sup>
+                  <m:r>
+                    <w:rPr>
+                      <w:rFonts w:ascii="Cambria Math" w:eastAsiaTheme="minorHAnsi" w:hAnsi="Cambria Math" w:cstheme="minorBidi"/>
+                      <w:kern w:val="2"/>
+                      <w:lang w:val="en-US"/>
+                      <w14:ligatures w14:val="standardContextual"/>
+                    </w:rPr>
+                    <m:t>x</m:t>
+                  </m:r>
+                </m:sup>
+              </m:sSup>
+              <m:r>
+                <m:rPr>
+                  <m:sty m:val="p"/>
+                </m:rPr>
+                <w:rPr>
+                  <w:rFonts w:ascii="Cambria Math" w:eastAsiaTheme="minorHAnsi" w:hAnsi="Cambria Math" w:cstheme="minorBidi"/>
+                  <w:kern w:val="2"/>
+                  <w:lang w:val="en-US"/>
+                  <w14:ligatures w14:val="standardContextual"/>
+                </w:rPr>
+                <m:t>+</m:t>
+              </m:r>
+              <m:sSup>
+                <m:sSupPr>
+                  <m:ctrlPr>
+                    <w:rPr>
+                      <w:rFonts w:ascii="Cambria Math" w:eastAsiaTheme="minorHAnsi" w:hAnsi="Cambria Math" w:cstheme="minorBidi"/>
+                      <w:kern w:val="2"/>
+                      <w:lang w:val="en-US"/>
+                      <w14:ligatures w14:val="standardContextual"/>
+                    </w:rPr>
+                  </m:ctrlPr>
+                </m:sSupPr>
+                <m:e>
+                  <m:r>
+                    <w:rPr>
+                      <w:rFonts w:ascii="Cambria Math" w:eastAsiaTheme="minorHAnsi" w:hAnsi="Cambria Math" w:cstheme="minorBidi"/>
+                      <w:kern w:val="2"/>
+                      <w:lang w:val="en-US"/>
+                      <w14:ligatures w14:val="standardContextual"/>
+                    </w:rPr>
+                    <m:t>e</m:t>
+                  </m:r>
+                </m:e>
+                <m:sup>
+                  <m:r>
+                    <m:rPr>
+                      <m:sty m:val="p"/>
+                    </m:rPr>
+                    <w:rPr>
+                      <w:rFonts w:ascii="Cambria Math" w:eastAsiaTheme="minorHAnsi" w:hAnsi="Cambria Math" w:cstheme="minorBidi"/>
+                      <w:kern w:val="2"/>
+                      <w:lang w:val="en-US"/>
+                      <w14:ligatures w14:val="standardContextual"/>
+                    </w:rPr>
+                    <m:t>-</m:t>
+                  </m:r>
+                  <m:r>
+                    <w:rPr>
+                      <w:rFonts w:ascii="Cambria Math" w:eastAsiaTheme="minorHAnsi" w:hAnsi="Cambria Math" w:cstheme="minorBidi"/>
+                      <w:kern w:val="2"/>
+                      <w:lang w:val="en-US"/>
+                      <w14:ligatures w14:val="standardContextual"/>
+                    </w:rPr>
+                    <m:t>x</m:t>
+                  </m:r>
+                </m:sup>
+              </m:sSup>
+            </m:den>
+          </m:f>
+        </m:oMath>
+      </m:oMathPara>
+    </w:p>
+    <w:p>
+      <w:pPr>
+        <w:pStyle w:val="NormalWeb"/>
+        <w:jc w:val="both"/>
+        <w:rPr>
+          <w:rFonts w:asciiTheme="minorBidi" w:eastAsiaTheme="minorHAnsi" w:hAnsiTheme="minorBidi" w:cstheme="minorBidi"/>
+          <w:kern w:val="2"/>
+          <w:lang w:val="en-US"/>
+          <w14:ligatures w14:val="standardContextual"/>
+        </w:rPr>
+      </w:pPr>
+      <w:r>
+        <w:rPr>
+          <w:rFonts w:asciiTheme="minorBidi" w:eastAsiaTheme="minorHAnsi" w:hAnsiTheme="minorBidi" w:cstheme="minorBidi"/>
+          <w:kern w:val="2"/>
+          <w:lang w:val="en-US"/>
+          <w14:ligatures w14:val="standardContextual"/>
+        </w:rPr>
+        <w:t>Being zero-centered, tanh can improve learning dynamics compared to sigmoid by reducing bias in gradients during backpropagation. However, it also suffers from the vanishing gradient problem for large positive or negative inputs, which can impede training in deeper architectures.</w:t>
+      </w:r>
+    </w:p>
+    <w:p>
+      <w:pPr>
+        <w:pStyle w:val="NormalWeb"/>
+        <w:jc w:val="both"/>
+        <w:rPr>
+          <w:rFonts w:asciiTheme="minorBidi" w:eastAsiaTheme="minorHAnsi" w:hAnsiTheme="minorBidi" w:cstheme="minorBidi"/>
+          <w:kern w:val="2"/>
+          <w:lang w:val="en-US"/>
+          <w14:ligatures w14:val="standardContextual"/>
+        </w:rPr>
+      </w:pPr>
+      <w:r>
+        <w:rPr>
+          <w:rFonts w:asciiTheme="minorBidi" w:hAnsiTheme="minorBidi"/>
+          <w:noProof/>
+        </w:rPr>
+        <w:drawing>
+          <wp:anchor distT="0" distB="0" distL="114300" distR="114300" simplePos="0" relativeHeight="251681792" behindDoc="0" locked="0" layoutInCell="1" allowOverlap="1" wp14:anchorId="71827433" wp14:editId="6F2C589A">
+            <wp:simplePos x="0" y="0"/>
+            <wp:positionH relativeFrom="column">
+              <wp:posOffset>1729740</wp:posOffset>
+            </wp:positionH>
+            <wp:positionV relativeFrom="paragraph">
+              <wp:posOffset>74795</wp:posOffset>
+            </wp:positionV>
+            <wp:extent cx="2537460" cy="2493010"/>
+            <wp:effectExtent l="0" t="0" r="2540" b="0"/>
+            <wp:wrapSquare wrapText="bothSides"/>
+            <wp:docPr id="1588860811" name="Picture 4"/>
+            <wp:cNvGraphicFramePr>
+              <a:graphicFrameLocks xmlns:a="http://schemas.openxmlformats.org/drawingml/2006/main" noChangeAspect="1"/>
+            </wp:cNvGraphicFramePr>
+            <a:graphic xmlns:a="http://schemas.openxmlformats.org/drawingml/2006/main">
+              <a:graphicData uri="http://schemas.openxmlformats.org/drawingml/2006/picture">
+                <pic:pic xmlns:pic="http://schemas.openxmlformats.org/drawingml/2006/picture">
+                  <pic:nvPicPr>
+                    <pic:cNvPr id="1588860811" name="Picture 1588860811"/>
+                    <pic:cNvPicPr/>
+                  </pic:nvPicPr>
+                  <pic:blipFill>
+                    <a:blip r:embed="rId22" cstate="print">
+                      <a:extLst>
+                        <a:ext uri="{28A0092B-C50C-407E-A947-70E740481C1C}">
+                          <a14:useLocalDpi xmlns:a14="http://schemas.microsoft.com/office/drawing/2010/main" val="0"/>
+                        </a:ext>
+                      </a:extLst>
+                    </a:blip>
+                    <a:stretch>
+                      <a:fillRect/>
+                    </a:stretch>
+                  </pic:blipFill>
+                  <pic:spPr>
+                    <a:xfrm>
+                      <a:off x="0" y="0"/>
+                      <a:ext cx="2537460" cy="2493010"/>
+                    </a:xfrm>
+                    <a:prstGeom prst="rect">
+                      <a:avLst/>
+                    </a:prstGeom>
+                  </pic:spPr>
+                </pic:pic>
+              </a:graphicData>
+            </a:graphic>
+            <wp14:sizeRelH relativeFrom="page">
+              <wp14:pctWidth>0</wp14:pctWidth>
+            </wp14:sizeRelH>
+            <wp14:sizeRelV relativeFrom="page">
+              <wp14:pctHeight>0</wp14:pctHeight>
+            </wp14:sizeRelV>
+          </wp:anchor>
+        </w:drawing>
+      </w:r>
+    </w:p>
+    <w:p>
+      <w:pPr>
+        <w:rPr>
+          <w:rFonts w:asciiTheme="minorBidi" w:hAnsiTheme="minorBidi"/>
+          <w:sz w:val="24"/>
+          <w:szCs w:val="24"/>
+          <w:lang w:val="en-IL"/>
+        </w:rPr>
+      </w:pPr>
+    </w:p>
+    <w:p>
+      <w:pPr>
+        <w:rPr>
+          <w:rFonts w:asciiTheme="minorBidi" w:hAnsiTheme="minorBidi"/>
+          <w:sz w:val="24"/>
+          <w:szCs w:val="24"/>
+        </w:rPr>
+      </w:pPr>
+    </w:p>
+    <w:p>
+      <w:pPr>
+        <w:rPr>
+          <w:rFonts w:asciiTheme="minorBidi" w:hAnsiTheme="minorBidi"/>
+          <w:sz w:val="24"/>
+          <w:szCs w:val="24"/>
+        </w:rPr>
+      </w:pPr>
+    </w:p>
+    <w:p>
+      <w:pPr>
+        <w:rPr>
+          <w:rFonts w:asciiTheme="minorBidi" w:hAnsiTheme="minorBidi"/>
+          <w:sz w:val="24"/>
+          <w:szCs w:val="24"/>
+        </w:rPr>
+      </w:pPr>
+    </w:p>
+    <w:p>
+      <w:pPr>
+        <w:rPr>
+          <w:rFonts w:asciiTheme="minorBidi" w:hAnsiTheme="minorBidi"/>
+          <w:sz w:val="24"/>
+          <w:szCs w:val="24"/>
+        </w:rPr>
+      </w:pPr>
+    </w:p>
+    <w:p>
+      <w:pPr>
+        <w:rPr>
+          <w:rFonts w:asciiTheme="minorBidi" w:hAnsiTheme="minorBidi"/>
+          <w:sz w:val="24"/>
+          <w:szCs w:val="24"/>
+        </w:rPr>
+      </w:pPr>
+    </w:p>
+    <w:p>
+      <w:pPr>
+        <w:rPr>
+          <w:rFonts w:asciiTheme="minorBidi" w:hAnsiTheme="minorBidi"/>
+          <w:sz w:val="24"/>
+          <w:szCs w:val="24"/>
+        </w:rPr>
+      </w:pPr>
+    </w:p>
+    <w:p>
+      <w:pPr>
+        <w:rPr>
+          <w:rFonts w:asciiTheme="minorBidi" w:hAnsiTheme="minorBidi"/>
+          <w:sz w:val="24"/>
+          <w:szCs w:val="24"/>
+        </w:rPr>
+      </w:pPr>
+    </w:p>
+    <w:p>
+      <w:pPr>
+        <w:ind w:left="2160" w:firstLine="720"/>
+        <w:rPr>
+          <w:rFonts w:asciiTheme="minorBidi" w:hAnsiTheme="minorBidi"/>
+          <w:sz w:val="24"/>
+          <w:szCs w:val="24"/>
+        </w:rPr>
+      </w:pPr>
+      <w:r>
+        <w:rPr>
+          <w:rFonts w:ascii="Calibri" w:hAnsi="Calibri" w:cs="Calibri"/>
+          <w:sz w:val="20"/>
+          <w:szCs w:val="20"/>
+        </w:rPr>
+        <w:t>Figure 1</w:t>
+      </w:r>
+      <w:r>
+        <w:rPr>
+          <w:rFonts w:ascii="Calibri" w:hAnsi="Calibri" w:cs="Calibri"/>
+          <w:sz w:val="20"/>
+          <w:szCs w:val="20"/>
+        </w:rPr>
+        <w:t>3</w:t>
+      </w:r>
+      <w:r>
+        <w:rPr>
+          <w:rFonts w:ascii="Calibri" w:hAnsi="Calibri" w:cs="Calibri"/>
+          <w:sz w:val="20"/>
+          <w:szCs w:val="20"/>
+        </w:rPr>
+        <w:t xml:space="preserve">: </w:t>
+      </w:r>
+      <w:r>
+        <w:rPr>
+          <w:rFonts w:ascii="Calibri" w:hAnsi="Calibri" w:cs="Calibri"/>
+          <w:sz w:val="20"/>
+          <w:szCs w:val="20"/>
+        </w:rPr>
+        <w:t>Tanh</w:t>
+      </w:r>
+      <w:r>
+        <w:rPr>
+          <w:rFonts w:ascii="Calibri" w:hAnsi="Calibri" w:cs="Calibri"/>
+          <w:sz w:val="20"/>
+          <w:szCs w:val="20"/>
+        </w:rPr>
+        <w:t xml:space="preserve"> Activation Function Plot </w:t>
+      </w:r>
+      <w:hyperlink w:anchor="Reference8" w:history="1">
+        <w:r>
+          <w:rPr>
+            <w:rFonts w:ascii="Calibri" w:hAnsi="Calibri" w:cs="Calibri"/>
+            <w:sz w:val="20"/>
+            <w:szCs w:val="20"/>
+          </w:rPr>
+          <w:t>[8]</w:t>
+        </w:r>
+      </w:hyperlink>
+      <w:r>
+        <w:rPr>
+          <w:rFonts w:ascii="Calibri" w:hAnsi="Calibri" w:cs="Calibri"/>
+          <w:sz w:val="20"/>
+          <w:szCs w:val="20"/>
+        </w:rPr>
+        <w:t>.</w:t>
+      </w:r>
+    </w:p>
+    <w:p>
+      <w:pPr>
+        <w:rPr>
+          <w:rFonts w:asciiTheme="minorBidi" w:hAnsiTheme="minorBidi"/>
+          <w:sz w:val="24"/>
+          <w:szCs w:val="24"/>
+        </w:rPr>
+      </w:pPr>
+    </w:p>
+    <w:p>
+      <w:pPr>
+        <w:pStyle w:val="Heading3"/>
+        <w:rPr>
+          <w:rFonts w:asciiTheme="minorBidi" w:eastAsiaTheme="minorHAnsi" w:hAnsiTheme="minorBidi" w:cstheme="minorBidi"/>
+          <w:b/>
+          <w:bCs/>
+          <w:color w:val="auto"/>
+          <w:sz w:val="24"/>
+          <w:szCs w:val="24"/>
+        </w:rPr>
+      </w:pPr>
+      <w:r>
+        <w:rPr>
+          <w:rFonts w:asciiTheme="minorBidi" w:eastAsiaTheme="minorHAnsi" w:hAnsiTheme="minorBidi" w:cstheme="minorBidi"/>
+          <w:b/>
+          <w:bCs/>
+          <w:color w:val="auto"/>
+          <w:sz w:val="24"/>
+          <w:szCs w:val="24"/>
+        </w:rPr>
+        <w:t>3.5.4 Softmax</w:t>
+      </w:r>
+    </w:p>
+    <w:p>
+      <w:pPr>
+        <w:pStyle w:val="NormalWeb"/>
+        <w:jc w:val="both"/>
+        <w:rPr>
+          <w:rFonts w:asciiTheme="minorBidi" w:eastAsiaTheme="minorHAnsi" w:hAnsiTheme="minorBidi" w:cstheme="minorBidi"/>
+          <w:kern w:val="2"/>
+          <w:lang w:val="en-US"/>
+          <w14:ligatures w14:val="standardContextual"/>
+        </w:rPr>
+      </w:pPr>
+      <w:r>
+        <w:rPr>
+          <w:rFonts w:asciiTheme="minorBidi" w:eastAsiaTheme="minorHAnsi" w:hAnsiTheme="minorBidi" w:cstheme="minorBidi"/>
+          <w:kern w:val="2"/>
+          <w:lang w:val="en-US"/>
+          <w14:ligatures w14:val="standardContextual"/>
+        </w:rPr>
+        <w:t>The softmax activation function is commonly used in the output layer of neural networks for multi-class classification tasks</w:t>
+      </w:r>
+      <w:r>
+        <w:rPr>
+          <w:rFonts w:asciiTheme="minorBidi" w:eastAsiaTheme="minorHAnsi" w:hAnsiTheme="minorBidi" w:cstheme="minorBidi"/>
+          <w:kern w:val="2"/>
+          <w:lang w:val="en-US"/>
+          <w14:ligatures w14:val="standardContextual"/>
+        </w:rPr>
+        <w:t>.</w:t>
+      </w:r>
+      <w:r>
+        <w:rPr>
+          <w:rFonts w:asciiTheme="minorBidi" w:eastAsiaTheme="minorHAnsi" w:hAnsiTheme="minorBidi" w:cstheme="minorBidi"/>
+          <w:kern w:val="2"/>
+          <w:lang w:val="en-US"/>
+          <w14:ligatures w14:val="standardContextual"/>
+        </w:rPr>
+        <w:t xml:space="preserve"> It converts a vector of real-valued logits into a probability distribution over </w:t>
+      </w:r>
+      <w:r>
+        <w:rPr>
+          <w:rFonts w:asciiTheme="minorBidi" w:eastAsiaTheme="minorHAnsi" w:hAnsiTheme="minorBidi" w:cstheme="minorBidi"/>
+          <w:kern w:val="2"/>
+          <w:lang w:val="en-US"/>
+          <w14:ligatures w14:val="standardContextual"/>
+        </w:rPr>
+        <w:t>K</w:t>
+      </w:r>
+      <w:r>
+        <w:rPr>
+          <w:rFonts w:asciiTheme="minorBidi" w:eastAsiaTheme="minorHAnsi" w:hAnsiTheme="minorBidi" w:cstheme="minorBidi"/>
+          <w:i/>
+          <w:iCs/>
+          <w:kern w:val="2"/>
+          <w:lang w:val="en-US"/>
+          <w14:ligatures w14:val="standardContextual"/>
+        </w:rPr>
+        <w:t xml:space="preserve"> </w:t>
+      </w:r>
+      <w:r>
+        <w:rPr>
+          <w:rFonts w:asciiTheme="minorBidi" w:eastAsiaTheme="minorHAnsi" w:hAnsiTheme="minorBidi" w:cstheme="minorBidi"/>
+          <w:kern w:val="2"/>
+          <w:lang w:val="en-US"/>
+          <w14:ligatures w14:val="standardContextual"/>
+        </w:rPr>
+        <w:t>classes, ensuring all outputs are non-negative and sum to one:</w:t>
+      </w:r>
+      <w:r>
+        <w:rPr>
+          <w:rFonts w:asciiTheme="minorBidi" w:eastAsiaTheme="minorHAnsi" w:hAnsiTheme="minorBidi" w:cstheme="minorBidi"/>
+          <w:kern w:val="2"/>
+          <w:lang w:val="en-US"/>
+          <w14:ligatures w14:val="standardContextual"/>
+        </w:rPr>
+        <w:t xml:space="preserve"> </w:t>
+      </w:r>
+    </w:p>
+    <w:p>
+      <w:pPr>
+        <w:pStyle w:val="NormalWeb"/>
+        <w:jc w:val="both"/>
+        <w:rPr>
+          <w:rFonts w:asciiTheme="minorBidi" w:eastAsiaTheme="minorHAnsi" w:hAnsiTheme="minorBidi" w:cstheme="minorBidi"/>
+          <w:kern w:val="2"/>
+          <w:lang w:val="en-US"/>
+          <w14:ligatures w14:val="standardContextual"/>
+        </w:rPr>
+      </w:pPr>
+      <m:oMathPara>
+        <m:oMath>
+          <m:r>
+            <m:rPr>
+              <m:sty m:val="p"/>
+            </m:rPr>
+            <w:rPr>
+              <w:rFonts w:ascii="Cambria Math" w:hAnsi="Cambria Math"/>
+              <w:color w:val="001D35"/>
+              <w:sz w:val="27"/>
+              <w:szCs w:val="27"/>
+              <w:shd w:val="clear" w:color="auto" w:fill="FFFFFF"/>
+            </w:rPr>
+            <m:t>σ</m:t>
+          </m:r>
+          <m:sSub>
+            <m:sSubPr>
+              <m:ctrlPr>
+                <w:rPr>
+                  <w:rFonts w:ascii="Cambria Math" w:hAnsi="Cambria Math"/>
+                  <w:color w:val="001D35"/>
+                  <w:sz w:val="27"/>
+                  <w:szCs w:val="27"/>
+                  <w:shd w:val="clear" w:color="auto" w:fill="FFFFFF"/>
+                </w:rPr>
+              </m:ctrlPr>
+            </m:sSubPr>
+            <m:e>
+              <m:r>
+                <m:rPr>
+                  <m:sty m:val="p"/>
+                </m:rPr>
+                <w:rPr>
+                  <w:rFonts w:ascii="Cambria Math" w:hAnsi="Cambria Math"/>
+                  <w:color w:val="001D35"/>
+                  <w:sz w:val="27"/>
+                  <w:szCs w:val="27"/>
+                  <w:shd w:val="clear" w:color="auto" w:fill="FFFFFF"/>
+                </w:rPr>
+                <m:t>(z)</m:t>
+              </m:r>
+            </m:e>
+            <m:sub>
+              <m:r>
+                <w:rPr>
+                  <w:rFonts w:ascii="Cambria Math" w:hAnsi="Cambria Math"/>
+                  <w:color w:val="001D35"/>
+                  <w:sz w:val="27"/>
+                  <w:szCs w:val="27"/>
+                  <w:shd w:val="clear" w:color="auto" w:fill="FFFFFF"/>
+                </w:rPr>
+                <m:t>i</m:t>
+              </m:r>
+            </m:sub>
+          </m:sSub>
+          <m:r>
+            <w:rPr>
+              <w:rFonts w:ascii="Cambria Math" w:hAnsi="Cambria Math"/>
+              <w:color w:val="001D35"/>
+              <w:sz w:val="27"/>
+              <w:szCs w:val="27"/>
+              <w:shd w:val="clear" w:color="auto" w:fill="FFFFFF"/>
+            </w:rPr>
+            <m:t xml:space="preserve">= </m:t>
+          </m:r>
+          <m:f>
+            <m:fPr>
+              <m:ctrlPr>
+                <w:rPr>
+                  <w:rFonts w:ascii="Cambria Math" w:hAnsi="Cambria Math"/>
+                  <w:i/>
+                  <w:color w:val="001D35"/>
+                  <w:sz w:val="27"/>
+                  <w:szCs w:val="27"/>
+                  <w:shd w:val="clear" w:color="auto" w:fill="FFFFFF"/>
+                </w:rPr>
+              </m:ctrlPr>
+            </m:fPr>
+            <m:num>
+              <m:sSup>
+                <m:sSupPr>
+                  <m:ctrlPr>
+                    <w:rPr>
+                      <w:rFonts w:ascii="Cambria Math" w:hAnsi="Cambria Math"/>
+                      <w:i/>
+                      <w:color w:val="001D35"/>
+                      <w:sz w:val="27"/>
+                      <w:szCs w:val="27"/>
+                      <w:shd w:val="clear" w:color="auto" w:fill="FFFFFF"/>
+                    </w:rPr>
+                  </m:ctrlPr>
+                </m:sSupPr>
+                <m:e>
+                  <m:r>
+                    <w:rPr>
+                      <w:rFonts w:ascii="Cambria Math" w:hAnsi="Cambria Math"/>
+                      <w:color w:val="001D35"/>
+                      <w:sz w:val="27"/>
+                      <w:szCs w:val="27"/>
+                      <w:shd w:val="clear" w:color="auto" w:fill="FFFFFF"/>
+                    </w:rPr>
+                    <m:t>e</m:t>
+                  </m:r>
+                </m:e>
+                <m:sup>
+                  <m:sSub>
+                    <m:sSubPr>
+                      <m:ctrlPr>
+                        <w:rPr>
+                          <w:rFonts w:ascii="Cambria Math" w:hAnsi="Cambria Math"/>
+                          <w:i/>
+                          <w:color w:val="001D35"/>
+                          <w:sz w:val="27"/>
+                          <w:szCs w:val="27"/>
+                          <w:shd w:val="clear" w:color="auto" w:fill="FFFFFF"/>
+                        </w:rPr>
+                      </m:ctrlPr>
+                    </m:sSubPr>
+                    <m:e>
+                      <m:r>
+                        <w:rPr>
+                          <w:rFonts w:ascii="Cambria Math" w:hAnsi="Cambria Math"/>
+                          <w:color w:val="001D35"/>
+                          <w:sz w:val="27"/>
+                          <w:szCs w:val="27"/>
+                          <w:shd w:val="clear" w:color="auto" w:fill="FFFFFF"/>
+                        </w:rPr>
+                        <m:t>z</m:t>
+                      </m:r>
+                    </m:e>
+                    <m:sub>
+                      <m:r>
+                        <w:rPr>
+                          <w:rFonts w:ascii="Cambria Math" w:hAnsi="Cambria Math"/>
+                          <w:color w:val="001D35"/>
+                          <w:sz w:val="27"/>
+                          <w:szCs w:val="27"/>
+                          <w:shd w:val="clear" w:color="auto" w:fill="FFFFFF"/>
+                        </w:rPr>
+                        <m:t>i</m:t>
+                      </m:r>
+                    </m:sub>
+                  </m:sSub>
+                </m:sup>
+              </m:sSup>
+            </m:num>
+            <m:den>
+              <m:nary>
+                <m:naryPr>
+                  <m:chr m:val="∑"/>
+                  <m:limLoc m:val="subSup"/>
+                  <m:ctrlPr>
+                    <w:rPr>
+                      <w:rFonts w:ascii="Cambria Math" w:hAnsi="Cambria Math"/>
+                      <w:i/>
+                      <w:color w:val="001D35"/>
+                      <w:sz w:val="27"/>
+                      <w:szCs w:val="27"/>
+                      <w:shd w:val="clear" w:color="auto" w:fill="FFFFFF"/>
+                    </w:rPr>
+                  </m:ctrlPr>
+                </m:naryPr>
+                <m:sub>
+                  <m:r>
+                    <w:rPr>
+                      <w:rFonts w:ascii="Cambria Math" w:hAnsi="Cambria Math"/>
+                      <w:color w:val="001D35"/>
+                      <w:sz w:val="27"/>
+                      <w:szCs w:val="27"/>
+                      <w:shd w:val="clear" w:color="auto" w:fill="FFFFFF"/>
+                    </w:rPr>
+                    <m:t>j=1</m:t>
+                  </m:r>
+                </m:sub>
+                <m:sup>
+                  <m:r>
+                    <w:rPr>
+                      <w:rFonts w:ascii="Cambria Math" w:hAnsi="Cambria Math"/>
+                      <w:color w:val="001D35"/>
+                      <w:sz w:val="27"/>
+                      <w:szCs w:val="27"/>
+                      <w:shd w:val="clear" w:color="auto" w:fill="FFFFFF"/>
+                    </w:rPr>
+                    <m:t>K</m:t>
+                  </m:r>
+                </m:sup>
+                <m:e>
+                  <m:sSup>
+                    <m:sSupPr>
+                      <m:ctrlPr>
+                        <w:rPr>
+                          <w:rFonts w:ascii="Cambria Math" w:hAnsi="Cambria Math"/>
+                          <w:i/>
+                          <w:color w:val="001D35"/>
+                          <w:sz w:val="27"/>
+                          <w:szCs w:val="27"/>
+                          <w:shd w:val="clear" w:color="auto" w:fill="FFFFFF"/>
+                        </w:rPr>
+                      </m:ctrlPr>
+                    </m:sSupPr>
+                    <m:e>
+                      <m:r>
+                        <w:rPr>
+                          <w:rFonts w:ascii="Cambria Math" w:hAnsi="Cambria Math"/>
+                          <w:color w:val="001D35"/>
+                          <w:sz w:val="27"/>
+                          <w:szCs w:val="27"/>
+                          <w:shd w:val="clear" w:color="auto" w:fill="FFFFFF"/>
+                        </w:rPr>
+                        <m:t>e</m:t>
+                      </m:r>
+                    </m:e>
+                    <m:sup>
+                      <m:sSub>
+                        <m:sSubPr>
+                          <m:ctrlPr>
+                            <w:rPr>
+                              <w:rFonts w:ascii="Cambria Math" w:hAnsi="Cambria Math"/>
+                              <w:i/>
+                              <w:color w:val="001D35"/>
+                              <w:sz w:val="27"/>
+                              <w:szCs w:val="27"/>
+                              <w:shd w:val="clear" w:color="auto" w:fill="FFFFFF"/>
+                            </w:rPr>
+                          </m:ctrlPr>
+                        </m:sSubPr>
+                        <m:e>
+                          <m:r>
+                            <w:rPr>
+                              <w:rFonts w:ascii="Cambria Math" w:hAnsi="Cambria Math"/>
+                              <w:color w:val="001D35"/>
+                              <w:sz w:val="27"/>
+                              <w:szCs w:val="27"/>
+                              <w:shd w:val="clear" w:color="auto" w:fill="FFFFFF"/>
+                            </w:rPr>
+                            <m:t>z</m:t>
+                          </m:r>
+                        </m:e>
+                        <m:sub>
+                          <m:r>
+                            <w:rPr>
+                              <w:rFonts w:ascii="Cambria Math" w:hAnsi="Cambria Math"/>
+                              <w:color w:val="001D35"/>
+                              <w:sz w:val="27"/>
+                              <w:szCs w:val="27"/>
+                              <w:shd w:val="clear" w:color="auto" w:fill="FFFFFF"/>
+                            </w:rPr>
+                            <m:t>j</m:t>
+                          </m:r>
+                        </m:sub>
+                      </m:sSub>
+                    </m:sup>
+                  </m:sSup>
+                </m:e>
+              </m:nary>
+            </m:den>
+          </m:f>
+          <m:r>
+            <w:rPr>
+              <w:rFonts w:ascii="Cambria Math" w:hAnsi="Cambria Math"/>
+              <w:color w:val="001D35"/>
+              <w:sz w:val="27"/>
+              <w:szCs w:val="27"/>
+              <w:shd w:val="clear" w:color="auto" w:fill="FFFFFF"/>
+            </w:rPr>
+            <m:t xml:space="preserve"> ,  for i=1, 2, …, K</m:t>
+          </m:r>
+        </m:oMath>
+      </m:oMathPara>
+    </w:p>
+    <w:p>
+      <w:pPr>
+        <w:jc w:val="both"/>
+        <w:rPr>
+          <w:rFonts w:asciiTheme="minorBidi" w:hAnsiTheme="minorBidi"/>
+          <w:sz w:val="24"/>
+          <w:szCs w:val="24"/>
+        </w:rPr>
+      </w:pPr>
+      <w:r>
+        <w:rPr>
+          <w:rFonts w:asciiTheme="minorBidi" w:hAnsiTheme="minorBidi"/>
+          <w:sz w:val="24"/>
+          <w:szCs w:val="24"/>
+        </w:rPr>
+        <w:t>This allows the model to express confidence in each class prediction, which is critical for distinguishing between similar fruit types. Softmax emphasizes higher input values, making it effective for identifying the most probable class.</w:t>
+      </w:r>
+    </w:p>
+    <w:p>
+      <w:pPr>
+        <w:jc w:val="both"/>
+        <w:rPr>
+          <w:rFonts w:asciiTheme="minorBidi" w:hAnsiTheme="minorBidi"/>
+          <w:sz w:val="24"/>
+          <w:szCs w:val="24"/>
+        </w:rPr>
+      </w:pPr>
+      <w:r>
+        <w:rPr>
+          <w:rFonts w:asciiTheme="minorBidi" w:hAnsiTheme="minorBidi"/>
+          <w:noProof/>
+          <w:sz w:val="24"/>
+          <w:szCs w:val="24"/>
+        </w:rPr>
+        <w:lastRenderedPageBreak/>
+        <w:drawing>
+          <wp:anchor distT="0" distB="0" distL="114300" distR="114300" simplePos="0" relativeHeight="251682816" behindDoc="0" locked="0" layoutInCell="1" allowOverlap="1" wp14:anchorId="681613DF" wp14:editId="7547E826">
+            <wp:simplePos x="0" y="0"/>
+            <wp:positionH relativeFrom="column">
+              <wp:posOffset>1147526</wp:posOffset>
+            </wp:positionH>
+            <wp:positionV relativeFrom="paragraph">
+              <wp:posOffset>107950</wp:posOffset>
+            </wp:positionV>
+            <wp:extent cx="3433445" cy="2073275"/>
+            <wp:effectExtent l="0" t="0" r="0" b="0"/>
+            <wp:wrapSquare wrapText="bothSides"/>
+            <wp:docPr id="604567209" name="Picture 5"/>
+            <wp:cNvGraphicFramePr>
+              <a:graphicFrameLocks xmlns:a="http://schemas.openxmlformats.org/drawingml/2006/main" noChangeAspect="1"/>
+            </wp:cNvGraphicFramePr>
+            <a:graphic xmlns:a="http://schemas.openxmlformats.org/drawingml/2006/main">
+              <a:graphicData uri="http://schemas.openxmlformats.org/drawingml/2006/picture">
+                <pic:pic xmlns:pic="http://schemas.openxmlformats.org/drawingml/2006/picture">
+                  <pic:nvPicPr>
+                    <pic:cNvPr id="604567209" name="Picture 604567209"/>
+                    <pic:cNvPicPr/>
+                  </pic:nvPicPr>
+                  <pic:blipFill>
+                    <a:blip r:embed="rId23">
+                      <a:extLst>
+                        <a:ext uri="{28A0092B-C50C-407E-A947-70E740481C1C}">
+                          <a14:useLocalDpi xmlns:a14="http://schemas.microsoft.com/office/drawing/2010/main" val="0"/>
+                        </a:ext>
+                      </a:extLst>
+                    </a:blip>
+                    <a:stretch>
+                      <a:fillRect/>
+                    </a:stretch>
+                  </pic:blipFill>
+                  <pic:spPr>
+                    <a:xfrm>
+                      <a:off x="0" y="0"/>
+                      <a:ext cx="3433445" cy="2073275"/>
+                    </a:xfrm>
+                    <a:prstGeom prst="rect">
+                      <a:avLst/>
+                    </a:prstGeom>
+                  </pic:spPr>
+                </pic:pic>
+              </a:graphicData>
+            </a:graphic>
+            <wp14:sizeRelH relativeFrom="page">
+              <wp14:pctWidth>0</wp14:pctWidth>
+            </wp14:sizeRelH>
+            <wp14:sizeRelV relativeFrom="page">
+              <wp14:pctHeight>0</wp14:pctHeight>
+            </wp14:sizeRelV>
+          </wp:anchor>
+        </w:drawing>
+      </w:r>
+    </w:p>
+    <w:p>
+      <w:pPr>
+        <w:jc w:val="both"/>
+        <w:rPr>
+          <w:rFonts w:asciiTheme="minorBidi" w:hAnsiTheme="minorBidi"/>
+          <w:sz w:val="24"/>
+          <w:szCs w:val="24"/>
+        </w:rPr>
+      </w:pPr>
+    </w:p>
+    <w:p>
+      <w:pPr>
+        <w:jc w:val="both"/>
+        <w:rPr>
+          <w:rFonts w:asciiTheme="minorBidi" w:hAnsiTheme="minorBidi"/>
+          <w:sz w:val="24"/>
+          <w:szCs w:val="24"/>
+        </w:rPr>
+      </w:pPr>
+    </w:p>
+    <w:p>
+      <w:pPr>
+        <w:jc w:val="both"/>
+        <w:rPr>
+          <w:rFonts w:asciiTheme="minorBidi" w:hAnsiTheme="minorBidi"/>
+          <w:sz w:val="24"/>
+          <w:szCs w:val="24"/>
+        </w:rPr>
+      </w:pPr>
+    </w:p>
+    <w:p>
+      <w:pPr>
+        <w:jc w:val="both"/>
+        <w:rPr>
+          <w:rFonts w:asciiTheme="minorBidi" w:hAnsiTheme="minorBidi"/>
+          <w:sz w:val="24"/>
+          <w:szCs w:val="24"/>
+        </w:rPr>
+      </w:pPr>
+    </w:p>
+    <w:p>
+      <w:pPr>
+        <w:jc w:val="both"/>
+        <w:rPr>
+          <w:rFonts w:asciiTheme="minorBidi" w:hAnsiTheme="minorBidi"/>
+          <w:sz w:val="24"/>
+          <w:szCs w:val="24"/>
+        </w:rPr>
+      </w:pPr>
+    </w:p>
+    <w:p>
+      <w:pPr>
+        <w:jc w:val="both"/>
+        <w:rPr>
+          <w:rFonts w:asciiTheme="minorBidi" w:hAnsiTheme="minorBidi"/>
+          <w:sz w:val="24"/>
+          <w:szCs w:val="24"/>
+        </w:rPr>
+      </w:pPr>
+    </w:p>
+    <w:p>
+      <w:pPr>
+        <w:jc w:val="both"/>
+        <w:rPr>
+          <w:rFonts w:asciiTheme="minorBidi" w:hAnsiTheme="minorBidi"/>
+          <w:sz w:val="24"/>
+          <w:szCs w:val="24"/>
+        </w:rPr>
+      </w:pPr>
+    </w:p>
+    <w:p>
+      <w:pPr>
+        <w:ind w:left="2160" w:firstLine="720"/>
+        <w:rPr>
+          <w:rFonts w:asciiTheme="minorBidi" w:hAnsiTheme="minorBidi"/>
+          <w:sz w:val="24"/>
+          <w:szCs w:val="24"/>
+        </w:rPr>
+      </w:pPr>
+      <w:r>
+        <w:rPr>
+          <w:rFonts w:ascii="Calibri" w:hAnsi="Calibri" w:cs="Calibri"/>
+          <w:sz w:val="20"/>
+          <w:szCs w:val="20"/>
+        </w:rPr>
+        <w:t>Figure 1</w:t>
+      </w:r>
+      <w:r>
+        <w:rPr>
+          <w:rFonts w:ascii="Calibri" w:hAnsi="Calibri" w:cs="Calibri"/>
+          <w:sz w:val="20"/>
+          <w:szCs w:val="20"/>
+        </w:rPr>
+        <w:t>4</w:t>
+      </w:r>
+      <w:r>
+        <w:rPr>
+          <w:rFonts w:ascii="Calibri" w:hAnsi="Calibri" w:cs="Calibri"/>
+          <w:sz w:val="20"/>
+          <w:szCs w:val="20"/>
+        </w:rPr>
+        <w:t xml:space="preserve">: </w:t>
+      </w:r>
+      <w:r>
+        <w:rPr>
+          <w:rFonts w:ascii="Calibri" w:hAnsi="Calibri" w:cs="Calibri"/>
+          <w:sz w:val="20"/>
+          <w:szCs w:val="20"/>
+        </w:rPr>
+        <w:t>Softmax</w:t>
+      </w:r>
+      <w:r>
+        <w:rPr>
+          <w:rFonts w:ascii="Calibri" w:hAnsi="Calibri" w:cs="Calibri"/>
+          <w:sz w:val="20"/>
+          <w:szCs w:val="20"/>
+        </w:rPr>
+        <w:t xml:space="preserve"> Activation Function Plot </w:t>
+      </w:r>
+      <w:hyperlink w:anchor="Reference21" w:history="1">
+        <w:r>
+          <w:rPr>
+            <w:rFonts w:ascii="Calibri" w:hAnsi="Calibri" w:cs="Calibri"/>
+            <w:sz w:val="20"/>
+            <w:szCs w:val="20"/>
+          </w:rPr>
+          <w:t>[2</w:t>
+        </w:r>
+        <w:r>
+          <w:rPr>
+            <w:rFonts w:ascii="Calibri" w:hAnsi="Calibri" w:cs="Calibri"/>
+            <w:sz w:val="20"/>
+            <w:szCs w:val="20"/>
+          </w:rPr>
+          <w:t>1</w:t>
+        </w:r>
+        <w:r>
+          <w:rPr>
+            <w:rFonts w:ascii="Calibri" w:hAnsi="Calibri" w:cs="Calibri"/>
+            <w:sz w:val="20"/>
+            <w:szCs w:val="20"/>
+          </w:rPr>
+          <w:t>]</w:t>
+        </w:r>
+      </w:hyperlink>
+      <w:r>
+        <w:rPr>
+          <w:rFonts w:ascii="Calibri" w:hAnsi="Calibri" w:cs="Calibri"/>
+          <w:sz w:val="20"/>
+          <w:szCs w:val="20"/>
+        </w:rPr>
+        <w:t>.</w:t>
+      </w:r>
+    </w:p>
+    <w:p>
+      <w:pPr>
+        <w:jc w:val="both"/>
+        <w:rPr>
+          <w:rFonts w:asciiTheme="minorBidi" w:hAnsiTheme="minorBidi"/>
+          <w:b/>
+          <w:bCs/>
+          <w:sz w:val="24"/>
+          <w:szCs w:val="24"/>
+        </w:rPr>
+      </w:pPr>
+      <w:r>
+        <w:rPr>
+          <w:rFonts w:asciiTheme="minorBidi" w:hAnsiTheme="minorBidi"/>
+          <w:b/>
+          <w:bCs/>
+          <w:sz w:val="24"/>
+          <w:szCs w:val="24"/>
+        </w:rPr>
+        <w:t>3.5.5 Chosen Activation Functions</w:t>
+      </w:r>
+    </w:p>
+    <w:p>
+      <w:pPr>
+        <w:jc w:val="both"/>
+        <w:rPr>
+          <w:rFonts w:asciiTheme="minorBidi" w:hAnsiTheme="minorBidi"/>
+          <w:sz w:val="24"/>
+          <w:szCs w:val="24"/>
+        </w:rPr>
+      </w:pPr>
+      <w:r>
+        <w:rPr>
+          <w:rFonts w:asciiTheme="minorBidi" w:hAnsiTheme="minorBidi"/>
+          <w:sz w:val="24"/>
+          <w:szCs w:val="24"/>
+        </w:rPr>
+        <w:t xml:space="preserve">In </w:t>
+      </w:r>
+      <w:r>
+        <w:rPr>
+          <w:rFonts w:asciiTheme="minorBidi" w:hAnsiTheme="minorBidi"/>
+          <w:sz w:val="24"/>
+          <w:szCs w:val="24"/>
+        </w:rPr>
+        <w:t>the</w:t>
+      </w:r>
+      <w:r>
+        <w:rPr>
+          <w:rFonts w:asciiTheme="minorBidi" w:hAnsiTheme="minorBidi"/>
+          <w:sz w:val="24"/>
+          <w:szCs w:val="24"/>
+        </w:rPr>
+        <w:t xml:space="preserve"> project, the ReLU activation function was employed for the hidden layers, while the </w:t>
+      </w:r>
+      <w:r>
+        <w:rPr>
+          <w:rFonts w:asciiTheme="minorBidi" w:hAnsiTheme="minorBidi"/>
+          <w:sz w:val="24"/>
+          <w:szCs w:val="24"/>
+        </w:rPr>
+        <w:t>S</w:t>
+      </w:r>
+      <w:r>
+        <w:rPr>
+          <w:rFonts w:asciiTheme="minorBidi" w:hAnsiTheme="minorBidi"/>
+          <w:sz w:val="24"/>
+          <w:szCs w:val="24"/>
+        </w:rPr>
+        <w:t>oftmax activation function was utilized in the output layer. ReLU</w:t>
+      </w:r>
+      <w:r>
+        <w:rPr>
+          <w:rFonts w:asciiTheme="minorBidi" w:hAnsiTheme="minorBidi"/>
+          <w:sz w:val="24"/>
+          <w:szCs w:val="24"/>
+        </w:rPr>
+        <w:t xml:space="preserve"> </w:t>
+      </w:r>
+      <w:r>
+        <w:rPr>
+          <w:rFonts w:asciiTheme="minorBidi" w:hAnsiTheme="minorBidi"/>
+          <w:sz w:val="24"/>
+          <w:szCs w:val="24"/>
+        </w:rPr>
+        <w:t>outputs zero for negative inputs and retains positive values unchanged. This property mitigates the vanishing gradient</w:t>
+      </w:r>
+      <w:r>
+        <w:rPr>
+          <w:rFonts w:asciiTheme="minorBidi" w:hAnsiTheme="minorBidi"/>
+          <w:b/>
+          <w:bCs/>
+          <w:sz w:val="24"/>
+          <w:szCs w:val="24"/>
+        </w:rPr>
+        <w:t xml:space="preserve"> </w:t>
+      </w:r>
+      <w:r>
+        <w:rPr>
+          <w:rFonts w:asciiTheme="minorBidi" w:hAnsiTheme="minorBidi"/>
+          <w:sz w:val="24"/>
+          <w:szCs w:val="24"/>
+        </w:rPr>
+        <w:t xml:space="preserve">problem, thereby facilitating more efficient and stable training in deep neural networks. Additionally, its computational simplicity contributes to faster convergence, rendering it a practical and widely adopted choice for hidden layers. </w:t>
+      </w:r>
+      <w:r>
+        <w:rPr>
+          <w:rFonts w:asciiTheme="minorBidi" w:hAnsiTheme="minorBidi"/>
+          <w:sz w:val="24"/>
+          <w:szCs w:val="24"/>
+        </w:rPr>
+        <w:t>The </w:t>
+      </w:r>
+      <w:r>
+        <w:rPr>
+          <w:rFonts w:asciiTheme="minorBidi" w:hAnsiTheme="minorBidi"/>
+          <w:sz w:val="24"/>
+          <w:szCs w:val="24"/>
+        </w:rPr>
+        <w:t>S</w:t>
+      </w:r>
+      <w:r>
+        <w:rPr>
+          <w:rFonts w:asciiTheme="minorBidi" w:hAnsiTheme="minorBidi"/>
+          <w:sz w:val="24"/>
+          <w:szCs w:val="24"/>
+        </w:rPr>
+        <w:t xml:space="preserve">oftmax activation function was selected for the output layer due to the multi-class classification nature of the task. Softmax converts raw output scores into a probability distribution over multiple classes, allowing the model to assign varying levels of confidence to each class. Unlike activation functions such as sigmoid or tanh, which are typically suited for binary classification tasks (i.e., distinguishing between two classes), </w:t>
+      </w:r>
+      <w:r>
+        <w:rPr>
+          <w:rFonts w:asciiTheme="minorBidi" w:hAnsiTheme="minorBidi"/>
+          <w:sz w:val="24"/>
+          <w:szCs w:val="24"/>
+        </w:rPr>
+        <w:t>S</w:t>
+      </w:r>
+      <w:r>
+        <w:rPr>
+          <w:rFonts w:asciiTheme="minorBidi" w:hAnsiTheme="minorBidi"/>
+          <w:sz w:val="24"/>
+          <w:szCs w:val="24"/>
+        </w:rPr>
+        <w:t>oftmax is specifically designed to handle scenarios where inputs must be classified into more than two mutually exclusive categories, making it particularly suitable for this project.</w:t>
+      </w:r>
+    </w:p>
+    <w:p>
+      <w:pPr>
+        <w:bidi/>
+        <w:jc w:val="both"/>
+        <w:rPr>
+          <w:rFonts w:asciiTheme="minorBidi" w:hAnsiTheme="minorBidi" w:hint="cs"/>
+          <w:sz w:val="24"/>
+          <w:szCs w:val="24"/>
+          <w:rtl/>
         </w:rPr>
       </w:pPr>
     </w:p>
@@ -11788,13 +14028,14 @@
       </w:r>
       <w:r>
         <w:rPr>
-          <w:rFonts w:asciiTheme="minorBidi" w:hAnsiTheme="minorBidi"/>
-          <w:b/>
-          <w:bCs/>
-          <w:sz w:val="24"/>
-          <w:szCs w:val="24"/>
-        </w:rPr>
-        <w:t>5</w:t>
+          <w:rFonts w:asciiTheme="minorBidi" w:hAnsiTheme="minorBidi" w:hint="cs"/>
+          <w:b/>
+          <w:bCs/>
+          <w:sz w:val="24"/>
+          <w:szCs w:val="24"/>
+          <w:rtl/>
+        </w:rPr>
+        <w:t>6</w:t>
       </w:r>
       <w:r>
         <w:rPr>
@@ -11829,13 +14070,14 @@
       </w:r>
       <w:r>
         <w:rPr>
-          <w:rFonts w:asciiTheme="minorBidi" w:hAnsiTheme="minorBidi"/>
-          <w:b/>
-          <w:bCs/>
-          <w:sz w:val="24"/>
-          <w:szCs w:val="24"/>
-        </w:rPr>
-        <w:t>5</w:t>
+          <w:rFonts w:asciiTheme="minorBidi" w:hAnsiTheme="minorBidi" w:hint="cs"/>
+          <w:b/>
+          <w:bCs/>
+          <w:sz w:val="24"/>
+          <w:szCs w:val="24"/>
+          <w:rtl/>
+        </w:rPr>
+        <w:t>6</w:t>
       </w:r>
       <w:r>
         <w:rPr>
@@ -11954,7 +14196,7 @@
                     <pic:cNvPicPr/>
                   </pic:nvPicPr>
                   <pic:blipFill>
-                    <a:blip r:embed="rId20">
+                    <a:blip r:embed="rId24">
                       <a:extLst>
                         <a:ext uri="{28A0092B-C50C-407E-A947-70E740481C1C}">
                           <a14:useLocalDpi xmlns:a14="http://schemas.microsoft.com/office/drawing/2010/main" val="0"/>
@@ -12028,7 +14270,16 @@
           <w:sz w:val="20"/>
           <w:szCs w:val="20"/>
         </w:rPr>
-        <w:t>10</w:t>
+        <w:t>1</w:t>
+      </w:r>
+      <w:r>
+        <w:rPr>
+          <w:rFonts w:ascii="Calibri" w:hAnsi="Calibri" w:cs="Calibri" w:hint="cs"/>
+          <w:sz w:val="20"/>
+          <w:szCs w:val="20"/>
+          <w:rtl/>
+        </w:rPr>
+        <w:t>5</w:t>
       </w:r>
       <w:r>
         <w:rPr>
@@ -12113,13 +14364,14 @@
       </w:r>
       <w:r>
         <w:rPr>
-          <w:rFonts w:asciiTheme="minorBidi" w:hAnsiTheme="minorBidi"/>
-          <w:b/>
-          <w:bCs/>
-          <w:sz w:val="24"/>
-          <w:szCs w:val="24"/>
-        </w:rPr>
-        <w:t>5</w:t>
+          <w:rFonts w:asciiTheme="minorBidi" w:hAnsiTheme="minorBidi" w:hint="cs"/>
+          <w:b/>
+          <w:bCs/>
+          <w:sz w:val="24"/>
+          <w:szCs w:val="24"/>
+          <w:rtl/>
+        </w:rPr>
+        <w:t>6</w:t>
       </w:r>
       <w:r>
         <w:rPr>
@@ -12294,7 +14546,7 @@
                     <pic:cNvPicPr/>
                   </pic:nvPicPr>
                   <pic:blipFill>
-                    <a:blip r:embed="rId21">
+                    <a:blip r:embed="rId25">
                       <a:extLst>
                         <a:ext uri="{28A0092B-C50C-407E-A947-70E740481C1C}">
                           <a14:useLocalDpi xmlns:a14="http://schemas.microsoft.com/office/drawing/2010/main" val="0"/>
@@ -12362,7 +14614,16 @@
           <w:sz w:val="20"/>
           <w:szCs w:val="20"/>
         </w:rPr>
-        <w:t>11</w:t>
+        <w:t>1</w:t>
+      </w:r>
+      <w:r>
+        <w:rPr>
+          <w:rFonts w:ascii="Calibri" w:hAnsi="Calibri" w:cs="Calibri" w:hint="cs"/>
+          <w:sz w:val="20"/>
+          <w:szCs w:val="20"/>
+          <w:rtl/>
+        </w:rPr>
+        <w:t>6</w:t>
       </w:r>
       <w:r>
         <w:rPr>
@@ -12447,13 +14708,14 @@
       </w:r>
       <w:r>
         <w:rPr>
-          <w:rFonts w:asciiTheme="minorBidi" w:hAnsiTheme="minorBidi"/>
-          <w:b/>
-          <w:bCs/>
-          <w:sz w:val="24"/>
-          <w:szCs w:val="24"/>
-        </w:rPr>
-        <w:t>5</w:t>
+          <w:rFonts w:asciiTheme="minorBidi" w:hAnsiTheme="minorBidi" w:hint="cs"/>
+          <w:b/>
+          <w:bCs/>
+          <w:sz w:val="24"/>
+          <w:szCs w:val="24"/>
+          <w:rtl/>
+        </w:rPr>
+        <w:t>6</w:t>
       </w:r>
       <w:r>
         <w:rPr>
@@ -12550,7 +14812,7 @@
                     <pic:cNvPicPr/>
                   </pic:nvPicPr>
                   <pic:blipFill rotWithShape="1">
-                    <a:blip r:embed="rId22">
+                    <a:blip r:embed="rId26">
                       <a:extLst>
                         <a:ext uri="{28A0092B-C50C-407E-A947-70E740481C1C}">
                           <a14:useLocalDpi xmlns:a14="http://schemas.microsoft.com/office/drawing/2010/main" val="0"/>
@@ -12623,7 +14885,16 @@
           <w:sz w:val="20"/>
           <w:szCs w:val="20"/>
         </w:rPr>
-        <w:t>12</w:t>
+        <w:t>1</w:t>
+      </w:r>
+      <w:r>
+        <w:rPr>
+          <w:rFonts w:ascii="Calibri" w:hAnsi="Calibri" w:cs="Calibri" w:hint="cs"/>
+          <w:sz w:val="20"/>
+          <w:szCs w:val="20"/>
+          <w:rtl/>
+        </w:rPr>
+        <w:t>7</w:t>
       </w:r>
       <w:r>
         <w:rPr>
@@ -12697,33 +14968,6 @@
     <w:p>
       <w:pPr>
         <w:rPr>
-          <w:rFonts w:asciiTheme="minorBidi" w:hAnsiTheme="minorBidi"/>
-          <w:sz w:val="24"/>
-          <w:szCs w:val="24"/>
-        </w:rPr>
-      </w:pPr>
-    </w:p>
-    <w:p>
-      <w:pPr>
-        <w:rPr>
-          <w:rFonts w:asciiTheme="minorBidi" w:hAnsiTheme="minorBidi"/>
-          <w:sz w:val="24"/>
-          <w:szCs w:val="24"/>
-        </w:rPr>
-      </w:pPr>
-    </w:p>
-    <w:p>
-      <w:pPr>
-        <w:rPr>
-          <w:rFonts w:asciiTheme="minorBidi" w:hAnsiTheme="minorBidi"/>
-          <w:sz w:val="24"/>
-          <w:szCs w:val="24"/>
-        </w:rPr>
-      </w:pPr>
-    </w:p>
-    <w:p>
-      <w:pPr>
-        <w:rPr>
           <w:rFonts w:ascii="Calibri" w:hAnsi="Calibri" w:cs="Calibri"/>
           <w:sz w:val="20"/>
           <w:szCs w:val="20"/>
@@ -12745,60 +14989,118 @@
           <w:rFonts w:ascii="Calibri" w:hAnsi="Calibri" w:cs="Calibri"/>
           <w:sz w:val="20"/>
           <w:szCs w:val="20"/>
-        </w:rPr>
-      </w:pPr>
-    </w:p>
-    <w:p>
-      <w:pPr>
-        <w:rPr>
-          <w:rFonts w:ascii="Calibri" w:hAnsi="Calibri" w:cs="Calibri"/>
+          <w:lang w:val="en-IL"/>
+        </w:rPr>
+      </w:pPr>
+    </w:p>
+    <w:p>
+      <w:pPr>
+        <w:pStyle w:val="Heading1"/>
+        <w:rPr>
+          <w:color w:val="auto"/>
+        </w:rPr>
+      </w:pPr>
+      <w:r>
+        <w:rPr>
+          <w:color w:val="auto"/>
+        </w:rPr>
+        <w:lastRenderedPageBreak/>
+        <w:t>4 Work Artifacts</w:t>
+      </w:r>
+    </w:p>
+    <w:p>
+      <w:pPr>
+        <w:rPr>
+          <w:rFonts w:asciiTheme="minorBidi" w:hAnsiTheme="minorBidi"/>
+          <w:b/>
+          <w:bCs/>
+          <w:sz w:val="24"/>
+          <w:szCs w:val="24"/>
+        </w:rPr>
+      </w:pPr>
+      <w:r>
+        <w:rPr>
+          <w:rFonts w:asciiTheme="majorHAnsi" w:eastAsiaTheme="majorEastAsia" w:hAnsiTheme="majorHAnsi" w:cstheme="majorBidi"/>
+          <w:noProof/>
+          <w:spacing w:val="-2"/>
+          <w:sz w:val="40"/>
+          <w:szCs w:val="40"/>
+        </w:rPr>
+        <w:drawing>
+          <wp:anchor distT="0" distB="0" distL="114300" distR="114300" simplePos="0" relativeHeight="251683840" behindDoc="0" locked="0" layoutInCell="1" allowOverlap="1" wp14:anchorId="1B9E1E34" wp14:editId="643ED5C3">
+            <wp:simplePos x="0" y="0"/>
+            <wp:positionH relativeFrom="column">
+              <wp:posOffset>654472</wp:posOffset>
+            </wp:positionH>
+            <wp:positionV relativeFrom="paragraph">
+              <wp:posOffset>247882</wp:posOffset>
+            </wp:positionV>
+            <wp:extent cx="4450715" cy="7782560"/>
+            <wp:effectExtent l="0" t="0" r="0" b="2540"/>
+            <wp:wrapSquare wrapText="bothSides"/>
+            <wp:docPr id="225521827" name="Picture 8"/>
+            <wp:cNvGraphicFramePr>
+              <a:graphicFrameLocks xmlns:a="http://schemas.openxmlformats.org/drawingml/2006/main" noChangeAspect="1"/>
+            </wp:cNvGraphicFramePr>
+            <a:graphic xmlns:a="http://schemas.openxmlformats.org/drawingml/2006/main">
+              <a:graphicData uri="http://schemas.openxmlformats.org/drawingml/2006/picture">
+                <pic:pic xmlns:pic="http://schemas.openxmlformats.org/drawingml/2006/picture">
+                  <pic:nvPicPr>
+                    <pic:cNvPr id="225521827" name="Picture 225521827"/>
+                    <pic:cNvPicPr/>
+                  </pic:nvPicPr>
+                  <pic:blipFill>
+                    <a:blip r:embed="rId27" cstate="print">
+                      <a:extLst>
+                        <a:ext uri="{28A0092B-C50C-407E-A947-70E740481C1C}">
+                          <a14:useLocalDpi xmlns:a14="http://schemas.microsoft.com/office/drawing/2010/main" val="0"/>
+                        </a:ext>
+                      </a:extLst>
+                    </a:blip>
+                    <a:stretch>
+                      <a:fillRect/>
+                    </a:stretch>
+                  </pic:blipFill>
+                  <pic:spPr>
+                    <a:xfrm>
+                      <a:off x="0" y="0"/>
+                      <a:ext cx="4450715" cy="7782560"/>
+                    </a:xfrm>
+                    <a:prstGeom prst="rect">
+                      <a:avLst/>
+                    </a:prstGeom>
+                  </pic:spPr>
+                </pic:pic>
+              </a:graphicData>
+            </a:graphic>
+            <wp14:sizeRelH relativeFrom="page">
+              <wp14:pctWidth>0</wp14:pctWidth>
+            </wp14:sizeRelH>
+            <wp14:sizeRelV relativeFrom="page">
+              <wp14:pctHeight>0</wp14:pctHeight>
+            </wp14:sizeRelV>
+          </wp:anchor>
+        </w:drawing>
+      </w:r>
+      <w:r>
+        <w:rPr>
+          <w:rFonts w:asciiTheme="minorBidi" w:hAnsiTheme="minorBidi"/>
+          <w:b/>
+          <w:bCs/>
+          <w:sz w:val="24"/>
+          <w:szCs w:val="24"/>
+        </w:rPr>
+        <w:t xml:space="preserve">4.1 System Flow </w:t>
+      </w:r>
+    </w:p>
+    <w:p>
+      <w:pPr>
+        <w:bidi/>
+        <w:rPr>
+          <w:rFonts w:ascii="Calibri" w:hAnsi="Calibri" w:cs="Calibri" w:hint="cs"/>
           <w:sz w:val="20"/>
           <w:szCs w:val="20"/>
-        </w:rPr>
-      </w:pPr>
-    </w:p>
-    <w:p>
-      <w:pPr>
-        <w:rPr>
-          <w:rFonts w:ascii="Calibri" w:hAnsi="Calibri" w:cs="Calibri"/>
-          <w:sz w:val="20"/>
-          <w:szCs w:val="20"/>
-        </w:rPr>
-      </w:pPr>
-    </w:p>
-    <w:p>
-      <w:pPr>
-        <w:rPr>
-          <w:rFonts w:ascii="Calibri" w:hAnsi="Calibri" w:cs="Calibri"/>
-          <w:sz w:val="20"/>
-          <w:szCs w:val="20"/>
-        </w:rPr>
-      </w:pPr>
-    </w:p>
-    <w:p>
-      <w:pPr>
-        <w:rPr>
-          <w:rFonts w:ascii="Calibri" w:hAnsi="Calibri" w:cs="Calibri"/>
-          <w:sz w:val="20"/>
-          <w:szCs w:val="20"/>
-        </w:rPr>
-      </w:pPr>
-    </w:p>
-    <w:p>
-      <w:pPr>
-        <w:rPr>
-          <w:rFonts w:ascii="Calibri" w:hAnsi="Calibri" w:cs="Calibri"/>
-          <w:sz w:val="20"/>
-          <w:szCs w:val="20"/>
-        </w:rPr>
-      </w:pPr>
-    </w:p>
-    <w:p>
-      <w:pPr>
-        <w:rPr>
-          <w:rFonts w:ascii="Calibri" w:hAnsi="Calibri" w:cs="Calibri"/>
-          <w:sz w:val="20"/>
-          <w:szCs w:val="20"/>
+          <w:rtl/>
         </w:rPr>
       </w:pPr>
     </w:p>
@@ -12997,14 +15299,132 @@
           <w:szCs w:val="40"/>
         </w:rPr>
       </w:pPr>
-      <w:r>
+    </w:p>
+    <w:p>
+      <w:pPr>
+        <w:ind w:left="3600"/>
+        <w:rPr>
+          <w:rFonts w:ascii="Calibri" w:hAnsi="Calibri" w:cs="Calibri"/>
+          <w:sz w:val="20"/>
+          <w:szCs w:val="20"/>
+        </w:rPr>
+      </w:pPr>
+    </w:p>
+    <w:p>
+      <w:pPr>
+        <w:ind w:left="3600"/>
+        <w:rPr>
+          <w:rFonts w:ascii="Calibri" w:hAnsi="Calibri" w:cs="Calibri"/>
+          <w:sz w:val="20"/>
+          <w:szCs w:val="20"/>
+        </w:rPr>
+      </w:pPr>
+    </w:p>
+    <w:p>
+      <w:pPr>
+        <w:ind w:left="3600"/>
+        <w:rPr>
+          <w:rFonts w:ascii="Calibri" w:hAnsi="Calibri" w:cs="Calibri"/>
+          <w:sz w:val="20"/>
+          <w:szCs w:val="20"/>
+        </w:rPr>
+      </w:pPr>
+      <w:r>
+        <w:rPr>
+          <w:rFonts w:ascii="Calibri" w:hAnsi="Calibri" w:cs="Calibri"/>
+          <w:sz w:val="20"/>
+          <w:szCs w:val="20"/>
+        </w:rPr>
+        <w:t xml:space="preserve">     </w:t>
+      </w:r>
+      <w:r>
+        <w:rPr>
+          <w:rFonts w:ascii="Calibri" w:hAnsi="Calibri" w:cs="Calibri"/>
+          <w:sz w:val="20"/>
+          <w:szCs w:val="20"/>
+        </w:rPr>
+        <w:t xml:space="preserve">Figure </w:t>
+      </w:r>
+      <w:r>
+        <w:rPr>
+          <w:rFonts w:ascii="Calibri" w:hAnsi="Calibri" w:cs="Calibri"/>
+          <w:sz w:val="20"/>
+          <w:szCs w:val="20"/>
+        </w:rPr>
+        <w:t>1</w:t>
+      </w:r>
+      <w:r>
+        <w:rPr>
+          <w:rFonts w:ascii="Calibri" w:hAnsi="Calibri" w:cs="Calibri" w:hint="cs"/>
+          <w:sz w:val="20"/>
+          <w:szCs w:val="20"/>
+          <w:rtl/>
+        </w:rPr>
+        <w:t>8</w:t>
+      </w:r>
+      <w:r>
+        <w:rPr>
+          <w:rFonts w:ascii="Calibri" w:hAnsi="Calibri" w:cs="Calibri"/>
+          <w:sz w:val="20"/>
+          <w:szCs w:val="20"/>
+        </w:rPr>
+        <w:t>:</w:t>
+      </w:r>
+      <w:r>
+        <w:rPr>
+          <w:rFonts w:ascii="Calibri" w:hAnsi="Calibri" w:cs="Calibri"/>
+          <w:sz w:val="20"/>
+          <w:szCs w:val="20"/>
+        </w:rPr>
+        <w:t xml:space="preserve"> </w:t>
+      </w:r>
+      <w:r>
+        <w:rPr>
+          <w:rFonts w:ascii="Calibri" w:hAnsi="Calibri" w:cs="Calibri"/>
+          <w:sz w:val="20"/>
+          <w:szCs w:val="20"/>
+        </w:rPr>
+        <w:t>System Flow</w:t>
+      </w:r>
+    </w:p>
+    <w:p>
+      <w:pPr>
         <w:rPr>
           <w:rFonts w:asciiTheme="majorHAnsi" w:eastAsiaTheme="majorEastAsia" w:hAnsiTheme="majorHAnsi" w:cstheme="majorBidi"/>
           <w:spacing w:val="-2"/>
           <w:sz w:val="40"/>
           <w:szCs w:val="40"/>
         </w:rPr>
-        <w:lastRenderedPageBreak/>
+      </w:pPr>
+    </w:p>
+    <w:p>
+      <w:pPr>
+        <w:bidi/>
+        <w:rPr>
+          <w:rFonts w:asciiTheme="majorHAnsi" w:eastAsiaTheme="majorEastAsia" w:hAnsiTheme="majorHAnsi" w:cstheme="majorBidi" w:hint="cs"/>
+          <w:spacing w:val="-2"/>
+          <w:sz w:val="40"/>
+          <w:szCs w:val="40"/>
+          <w:rtl/>
+        </w:rPr>
+      </w:pPr>
+    </w:p>
+    <w:p>
+      <w:pPr>
+        <w:rPr>
+          <w:rFonts w:asciiTheme="majorHAnsi" w:eastAsiaTheme="majorEastAsia" w:hAnsiTheme="majorHAnsi" w:cstheme="majorBidi"/>
+          <w:spacing w:val="-2"/>
+          <w:sz w:val="40"/>
+          <w:szCs w:val="40"/>
+        </w:rPr>
+      </w:pPr>
+      <w:r>
+        <w:rPr>
+          <w:rFonts w:asciiTheme="majorHAnsi" w:eastAsiaTheme="majorEastAsia" w:hAnsiTheme="majorHAnsi" w:cstheme="majorBidi"/>
+          <w:spacing w:val="-2"/>
+          <w:sz w:val="40"/>
+          <w:szCs w:val="40"/>
+        </w:rPr>
         <w:t>References</w:t>
       </w:r>
     </w:p>
@@ -13711,7 +16131,7 @@
         </w:rPr>
         <w:t xml:space="preserve">Python </w:t>
       </w:r>
-      <w:hyperlink r:id="rId23" w:history="1">
+      <w:hyperlink r:id="rId28" w:history="1">
         <w:r>
           <w:rPr>
             <w:rStyle w:val="Hyperlink"/>
@@ -13749,7 +16169,7 @@
         </w:rPr>
         <w:t xml:space="preserve">React </w:t>
       </w:r>
-      <w:hyperlink r:id="rId24" w:history="1">
+      <w:hyperlink r:id="rId29" w:history="1">
         <w:r>
           <w:rPr>
             <w:rStyle w:val="Hyperlink"/>
@@ -13777,6 +16197,7 @@
           <w:sz w:val="24"/>
           <w:szCs w:val="24"/>
         </w:rPr>
+        <w:lastRenderedPageBreak/>
         <w:t>[1</w:t>
       </w:r>
       <w:r>
@@ -13848,7 +16269,6 @@
           <w:sz w:val="24"/>
           <w:szCs w:val="24"/>
         </w:rPr>
-        <w:lastRenderedPageBreak/>
         <w:t>[</w:t>
       </w:r>
       <w:r>
@@ -13904,7 +16324,7 @@
         </w:rPr>
         <w:t xml:space="preserve">[17] </w:t>
       </w:r>
-      <w:hyperlink r:id="rId25" w:history="1">
+      <w:hyperlink r:id="rId30" w:history="1">
         <w:r>
           <w:rPr>
             <w:rStyle w:val="Hyperlink"/>
@@ -13934,7 +16354,7 @@
         </w:rPr>
         <w:t xml:space="preserve">[18] </w:t>
       </w:r>
-      <w:hyperlink r:id="rId26" w:history="1">
+      <w:hyperlink r:id="rId31" w:history="1">
         <w:r>
           <w:rPr>
             <w:rStyle w:val="Hyperlink"/>
@@ -14005,29 +16425,85 @@
           <w:sz w:val="24"/>
           <w:szCs w:val="24"/>
         </w:rPr>
-        <w:t>Raspberry Pi Foundation. (2024). "Raspberry Pi 5 Technical Specifications and Performance Benchmarks." Official Documentation. Retrieved from</w:t>
-      </w:r>
-      <w:r>
-        <w:rPr>
-          <w:rFonts w:asciiTheme="minorBidi" w:hAnsiTheme="minorBidi"/>
-          <w:sz w:val="24"/>
-          <w:szCs w:val="24"/>
-        </w:rPr>
-        <w:t xml:space="preserve"> </w:t>
-      </w:r>
-      <w:r>
-        <w:rPr>
-          <w:rFonts w:asciiTheme="minorBidi" w:hAnsiTheme="minorBidi"/>
-          <w:sz w:val="24"/>
-          <w:szCs w:val="24"/>
-        </w:rPr>
-        <w:t>https://www.raspberrypi.com/documentation/computers/processors.html#bcm2712</w:t>
-      </w:r>
+        <w:t xml:space="preserve">Raspberry Pi Foundation. (2024). "Raspberry Pi 5 Technical Specifications and Performance Benchmarks." Official Documentation. Retrieved from </w:t>
+      </w:r>
+      <w:hyperlink r:id="rId32" w:history="1">
+        <w:r>
+          <w:rPr>
+            <w:rStyle w:val="Hyperlink"/>
+            <w:rFonts w:asciiTheme="minorBidi" w:hAnsiTheme="minorBidi"/>
+            <w:sz w:val="24"/>
+            <w:szCs w:val="24"/>
+          </w:rPr>
+          <w:t>https://www.raspberrypi.com/documentation/computers/processors.html#bcm2712</w:t>
+        </w:r>
+      </w:hyperlink>
       <w:bookmarkEnd w:id="21"/>
     </w:p>
+    <w:p>
+      <w:pPr>
+        <w:rPr>
+          <w:rFonts w:asciiTheme="minorBidi" w:hAnsiTheme="minorBidi"/>
+          <w:sz w:val="24"/>
+          <w:szCs w:val="24"/>
+        </w:rPr>
+      </w:pPr>
+      <w:bookmarkStart w:id="22" w:name="Reference21"/>
+      <w:r>
+        <w:rPr>
+          <w:rFonts w:asciiTheme="minorBidi" w:hAnsiTheme="minorBidi"/>
+          <w:sz w:val="24"/>
+          <w:szCs w:val="24"/>
+        </w:rPr>
+        <w:t xml:space="preserve">[21] </w:t>
+      </w:r>
+      <w:r>
+        <w:rPr>
+          <w:rFonts w:asciiTheme="minorBidi" w:hAnsiTheme="minorBidi"/>
+          <w:sz w:val="24"/>
+          <w:szCs w:val="24"/>
+        </w:rPr>
+        <w:t>Es-</w:t>
+      </w:r>
+      <w:proofErr w:type="spellStart"/>
+      <w:r>
+        <w:rPr>
+          <w:rFonts w:asciiTheme="minorBidi" w:hAnsiTheme="minorBidi"/>
+          <w:sz w:val="24"/>
+          <w:szCs w:val="24"/>
+        </w:rPr>
+        <w:t>sabery</w:t>
+      </w:r>
+      <w:proofErr w:type="spellEnd"/>
+      <w:r>
+        <w:rPr>
+          <w:rFonts w:asciiTheme="minorBidi" w:hAnsiTheme="minorBidi"/>
+          <w:sz w:val="24"/>
+          <w:szCs w:val="24"/>
+        </w:rPr>
+        <w:t xml:space="preserve">, F., Hair, A., Qadir, J., &amp; Sainz de Abajo, B. (2021). Sentence-level classification using parallel fuzzy deep learning classifier. IEEE Access, </w:t>
+      </w:r>
+      <w:r>
+        <w:rPr>
+          <w:rFonts w:asciiTheme="minorBidi" w:hAnsiTheme="minorBidi"/>
+          <w:sz w:val="24"/>
+          <w:szCs w:val="24"/>
+        </w:rPr>
+        <w:t>PP (</w:t>
+      </w:r>
+      <w:r>
+        <w:rPr>
+          <w:rFonts w:asciiTheme="minorBidi" w:hAnsiTheme="minorBidi"/>
+          <w:sz w:val="24"/>
+          <w:szCs w:val="24"/>
+        </w:rPr>
+        <w:t>99), 1–1. https://doi.org/10.1109/ACCESS.2021.3053917</w:t>
+      </w:r>
+      <w:bookmarkEnd w:id="22"/>
+    </w:p>
     <w:sectPr>
-      <w:headerReference w:type="default" r:id="rId27"/>
-      <w:footerReference w:type="default" r:id="rId28"/>
+      <w:headerReference w:type="default" r:id="rId33"/>
+      <w:footerReference w:type="default" r:id="rId34"/>
       <w:pgSz w:w="11906" w:h="16838"/>
       <w:pgMar w:top="1440" w:right="1440" w:bottom="1440" w:left="1440" w:header="708" w:footer="708" w:gutter="0"/>
       <w:cols w:space="708"/>
@@ -15045,7 +17521,6 @@
     <w:next w:val="Normal"/>
     <w:link w:val="Heading2Char"/>
     <w:uiPriority w:val="9"/>
-    <w:semiHidden/>
     <w:unhideWhenUsed/>
     <w:qFormat/>
     <w:rsid w:val="00C439D9"/>
@@ -15262,7 +17737,6 @@
     <w:basedOn w:val="DefaultParagraphFont"/>
     <w:link w:val="Heading2"/>
     <w:uiPriority w:val="9"/>
-    <w:semiHidden/>
     <w:rsid w:val="00C439D9"/>
     <w:rPr>
       <w:rFonts w:asciiTheme="majorHAnsi" w:eastAsiaTheme="majorEastAsia" w:hAnsiTheme="majorHAnsi" w:cstheme="majorBidi"/>
@@ -15796,6 +18270,92 @@
     <w:basedOn w:val="DefaultParagraphFont"/>
     <w:rsid w:val="008C201A"/>
   </w:style>
+  <w:style w:type="paragraph" w:styleId="NormalWeb">
+    <w:name w:val="Normal (Web)"/>
+    <w:basedOn w:val="Normal"/>
+    <w:uiPriority w:val="99"/>
+    <w:semiHidden/>
+    <w:unhideWhenUsed/>
+    <w:rsid w:val="00EE7F49"/>
+    <w:pPr>
+      <w:spacing w:before="100" w:beforeAutospacing="1" w:after="100" w:afterAutospacing="1" w:line="240" w:lineRule="auto"/>
+    </w:pPr>
+    <w:rPr>
+      <w:rFonts w:ascii="Times New Roman" w:eastAsia="Times New Roman" w:hAnsi="Times New Roman" w:cs="Times New Roman"/>
+      <w:kern w:val="0"/>
+      <w:sz w:val="24"/>
+      <w:szCs w:val="24"/>
+      <w:lang w:val="en-IL"/>
+      <w14:ligatures w14:val="none"/>
+    </w:rPr>
+  </w:style>
+  <w:style w:type="character" w:styleId="PlaceholderText">
+    <w:name w:val="Placeholder Text"/>
+    <w:basedOn w:val="DefaultParagraphFont"/>
+    <w:uiPriority w:val="99"/>
+    <w:semiHidden/>
+    <w:rsid w:val="00B56517"/>
+    <w:rPr>
+      <w:color w:val="666666"/>
+    </w:rPr>
+  </w:style>
+  <w:style w:type="character" w:styleId="Emphasis">
+    <w:name w:val="Emphasis"/>
+    <w:basedOn w:val="DefaultParagraphFont"/>
+    <w:uiPriority w:val="20"/>
+    <w:qFormat/>
+    <w:rsid w:val="00B34A42"/>
+    <w:rPr>
+      <w:i/>
+      <w:iCs/>
+    </w:rPr>
+  </w:style>
+  <w:style w:type="character" w:styleId="Strong">
+    <w:name w:val="Strong"/>
+    <w:basedOn w:val="DefaultParagraphFont"/>
+    <w:uiPriority w:val="22"/>
+    <w:qFormat/>
+    <w:rsid w:val="001A0B93"/>
+    <w:rPr>
+      <w:b/>
+      <w:bCs/>
+    </w:rPr>
+  </w:style>
+  <w:style w:type="character" w:customStyle="1" w:styleId="katex-mathml">
+    <w:name w:val="katex-mathml"/>
+    <w:basedOn w:val="DefaultParagraphFont"/>
+    <w:rsid w:val="00F17AB7"/>
+  </w:style>
+  <w:style w:type="character" w:customStyle="1" w:styleId="mord">
+    <w:name w:val="mord"/>
+    <w:basedOn w:val="DefaultParagraphFont"/>
+    <w:rsid w:val="00F17AB7"/>
+  </w:style>
+  <w:style w:type="character" w:customStyle="1" w:styleId="mopen">
+    <w:name w:val="mopen"/>
+    <w:basedOn w:val="DefaultParagraphFont"/>
+    <w:rsid w:val="00F17AB7"/>
+  </w:style>
+  <w:style w:type="character" w:customStyle="1" w:styleId="mclose">
+    <w:name w:val="mclose"/>
+    <w:basedOn w:val="DefaultParagraphFont"/>
+    <w:rsid w:val="00F17AB7"/>
+  </w:style>
+  <w:style w:type="character" w:customStyle="1" w:styleId="mrel">
+    <w:name w:val="mrel"/>
+    <w:basedOn w:val="DefaultParagraphFont"/>
+    <w:rsid w:val="00F17AB7"/>
+  </w:style>
+  <w:style w:type="character" w:customStyle="1" w:styleId="mop">
+    <w:name w:val="mop"/>
+    <w:basedOn w:val="DefaultParagraphFont"/>
+    <w:rsid w:val="00F17AB7"/>
+  </w:style>
+  <w:style w:type="character" w:customStyle="1" w:styleId="mpunct">
+    <w:name w:val="mpunct"/>
+    <w:basedOn w:val="DefaultParagraphFont"/>
+    <w:rsid w:val="00F17AB7"/>
+  </w:style>
 </w:styles>
 </file>
 

</xml_diff>

<commit_message>
word file started 4th section with architecture
</commit_message>
<xml_diff>
--- a/Fruit_Grading_Project_Book.docx
+++ b/Fruit_Grading_Project_Book.docx
@@ -5513,7 +5513,7 @@
         <w:pStyle w:val="NormalWeb"/>
         <w:jc w:val="both"/>
         <w:rPr>
-          <w:rFonts w:asciiTheme="minorBidi" w:eastAsiaTheme="minorHAnsi" w:hAnsiTheme="minorBidi" w:cstheme="minorBidi" w:hint="cs"/>
+          <w:rFonts w:asciiTheme="minorBidi" w:eastAsiaTheme="minorHAnsi" w:hAnsiTheme="minorBidi" w:cstheme="minorBidi"/>
           <w:kern w:val="2"/>
           <w:rtl/>
           <w:lang w:val="en-US"/>
@@ -8339,7 +8339,7 @@
           <w:szCs w:val="24"/>
         </w:rPr>
         <w:drawing>
-          <wp:anchor distT="0" distB="0" distL="114300" distR="114300" simplePos="0" relativeHeight="251670528" behindDoc="0" locked="0" layoutInCell="1" allowOverlap="1" wp14:anchorId="4E5DEA9D" wp14:editId="266CB473">
+          <wp:anchor distT="0" distB="0" distL="114300" distR="114300" simplePos="0" relativeHeight="251670528" behindDoc="0" locked="0" layoutInCell="1" allowOverlap="1" wp14:anchorId="4E5DEA9D" wp14:editId="2CC7B12E">
             <wp:simplePos x="0" y="0"/>
             <wp:positionH relativeFrom="margin">
               <wp:posOffset>1010920</wp:posOffset>
@@ -8494,7 +8494,7 @@
           <w:szCs w:val="24"/>
         </w:rPr>
         <w:drawing>
-          <wp:anchor distT="0" distB="0" distL="114300" distR="114300" simplePos="0" relativeHeight="251672576" behindDoc="0" locked="0" layoutInCell="1" allowOverlap="1" wp14:anchorId="1C57F865" wp14:editId="2B779A71">
+          <wp:anchor distT="0" distB="0" distL="114300" distR="114300" simplePos="0" relativeHeight="251672576" behindDoc="0" locked="0" layoutInCell="1" allowOverlap="1" wp14:anchorId="1C57F865" wp14:editId="2DFBB7D2">
             <wp:simplePos x="0" y="0"/>
             <wp:positionH relativeFrom="margin">
               <wp:posOffset>1089025</wp:posOffset>
@@ -11900,25 +11900,15 @@
         </w:rPr>
         <w:t>0, x), ReLU outputs the input value directly if it is positive, and zero otherwise, activating neurons selectively based on this threshold</w:t>
       </w:r>
-      <w:r>
-        <w:fldChar w:fldCharType="begin"/>
-      </w:r>
-      <w:r>
-        <w:instrText>HYPERLINK \l "Reference8"</w:instrText>
-      </w:r>
-      <w:r>
-        <w:fldChar w:fldCharType="separate"/>
-      </w:r>
-      <w:r>
-        <w:rPr>
-          <w:rStyle w:val="Hyperlink"/>
-          <w:rFonts w:asciiTheme="minorBidi" w:hAnsiTheme="minorBidi"/>
-        </w:rPr>
-        <w:t>[8]</w:t>
-      </w:r>
-      <w:r>
-        <w:fldChar w:fldCharType="end"/>
-      </w:r>
+      <w:hyperlink w:anchor="Reference8" w:history="1">
+        <w:r>
+          <w:rPr>
+            <w:rStyle w:val="Hyperlink"/>
+            <w:rFonts w:asciiTheme="minorBidi" w:hAnsiTheme="minorBidi"/>
+          </w:rPr>
+          <w:t>[8]</w:t>
+        </w:r>
+      </w:hyperlink>
       <w:r>
         <w:rPr>
           <w:rFonts w:asciiTheme="minorBidi" w:eastAsiaTheme="minorHAnsi" w:hAnsiTheme="minorBidi" w:cstheme="minorBidi"/>
@@ -12112,23 +12102,7 @@
             <w:sz w:val="20"/>
             <w:szCs w:val="20"/>
           </w:rPr>
-          <w:t>[</w:t>
-        </w:r>
-        <w:r>
-          <w:rPr>
-            <w:rFonts w:ascii="Calibri" w:hAnsi="Calibri" w:cs="Calibri"/>
-            <w:sz w:val="20"/>
-            <w:szCs w:val="20"/>
-          </w:rPr>
-          <w:t>8</w:t>
-        </w:r>
-        <w:r>
-          <w:rPr>
-            <w:rFonts w:ascii="Calibri" w:hAnsi="Calibri" w:cs="Calibri"/>
-            <w:sz w:val="20"/>
-            <w:szCs w:val="20"/>
-          </w:rPr>
-          <w:t>]</w:t>
+          <w:t>[8]</w:t>
         </w:r>
       </w:hyperlink>
       <w:r>
@@ -12400,25 +12374,7 @@
           <w:lang w:val="en-US"/>
           <w14:ligatures w14:val="standardContextual"/>
         </w:rPr>
-        <w:t xml:space="preserve">where </w:t>
-      </w:r>
-      <w:r>
-        <w:rPr>
-          <w:rFonts w:asciiTheme="minorBidi" w:eastAsiaTheme="minorHAnsi" w:hAnsiTheme="minorBidi" w:cstheme="minorBidi"/>
-          <w:kern w:val="2"/>
-          <w:lang w:val="en-US"/>
-          <w14:ligatures w14:val="standardContextual"/>
-        </w:rPr>
-        <w:t>e is</w:t>
-      </w:r>
-      <w:r>
-        <w:rPr>
-          <w:rFonts w:asciiTheme="minorBidi" w:eastAsiaTheme="minorHAnsi" w:hAnsiTheme="minorBidi" w:cstheme="minorBidi"/>
-          <w:kern w:val="2"/>
-          <w:lang w:val="en-US"/>
-          <w14:ligatures w14:val="standardContextual"/>
-        </w:rPr>
-        <w:t xml:space="preserve"> the base of the natural logarithm. This function produces an S-shaped curve, often referred to as the logistic function, and is differentiable, making it compatible with backpropagation in neural network training. However, a key limitation is the vanishing gradient problem: for very large positive or negative inputs, the gradient becomes nearly zero, slowing down learning in deep networks.</w:t>
+        <w:t>where e is the base of the natural logarithm. This function produces an S-shaped curve, often referred to as the logistic function, and is differentiable, making it compatible with backpropagation in neural network training. However, a key limitation is the vanishing gradient problem: for very large positive or negative inputs, the gradient becomes nearly zero, slowing down learning in deep networks.</w:t>
       </w:r>
     </w:p>
     <w:p>
@@ -12665,16 +12621,7 @@
           <w:lang w:val="en-US"/>
           <w14:ligatures w14:val="standardContextual"/>
         </w:rPr>
-        <w:t>The hyperbolic tangent (tanh) activation function is a zero-centered function that maps real-valued inputs to the interval (-1, 1)</w:t>
-      </w:r>
-      <w:r>
-        <w:rPr>
-          <w:rFonts w:asciiTheme="minorBidi" w:eastAsiaTheme="minorHAnsi" w:hAnsiTheme="minorBidi" w:cstheme="minorBidi"/>
-          <w:kern w:val="2"/>
-          <w:lang w:val="en-US"/>
-          <w14:ligatures w14:val="standardContextual"/>
-        </w:rPr>
-        <w:t xml:space="preserve"> </w:t>
+        <w:t xml:space="preserve">The hyperbolic tangent (tanh) activation function is a zero-centered function that maps real-valued inputs to the interval (-1, 1) </w:t>
       </w:r>
       <w:hyperlink w:anchor="Reference8" w:history="1">
         <w:r>
@@ -13280,16 +13227,7 @@
           <w:lang w:val="en-US"/>
           <w14:ligatures w14:val="standardContextual"/>
         </w:rPr>
-        <w:t xml:space="preserve"> It converts a vector of real-valued logits into a probability distribution over </w:t>
-      </w:r>
-      <w:r>
-        <w:rPr>
-          <w:rFonts w:asciiTheme="minorBidi" w:eastAsiaTheme="minorHAnsi" w:hAnsiTheme="minorBidi" w:cstheme="minorBidi"/>
-          <w:kern w:val="2"/>
-          <w:lang w:val="en-US"/>
-          <w14:ligatures w14:val="standardContextual"/>
-        </w:rPr>
-        <w:t>K</w:t>
+        <w:t xml:space="preserve"> It converts a vector of real-valued logits into a probability distribution over K</w:t>
       </w:r>
       <w:r>
         <w:rPr>
@@ -13820,23 +13758,7 @@
             <w:sz w:val="20"/>
             <w:szCs w:val="20"/>
           </w:rPr>
-          <w:t>[2</w:t>
-        </w:r>
-        <w:r>
-          <w:rPr>
-            <w:rFonts w:ascii="Calibri" w:hAnsi="Calibri" w:cs="Calibri"/>
-            <w:sz w:val="20"/>
-            <w:szCs w:val="20"/>
-          </w:rPr>
-          <w:t>1</w:t>
-        </w:r>
-        <w:r>
-          <w:rPr>
-            <w:rFonts w:ascii="Calibri" w:hAnsi="Calibri" w:cs="Calibri"/>
-            <w:sz w:val="20"/>
-            <w:szCs w:val="20"/>
-          </w:rPr>
-          <w:t>]</w:t>
+          <w:t>[21]</w:t>
         </w:r>
       </w:hyperlink>
       <w:r>
@@ -13999,7 +13921,7 @@
         <w:bidi/>
         <w:jc w:val="both"/>
         <w:rPr>
-          <w:rFonts w:asciiTheme="minorBidi" w:hAnsiTheme="minorBidi" w:hint="cs"/>
+          <w:rFonts w:asciiTheme="minorBidi" w:hAnsiTheme="minorBidi"/>
           <w:sz w:val="24"/>
           <w:szCs w:val="24"/>
           <w:rtl/>
@@ -15097,7 +15019,7 @@
       <w:pPr>
         <w:bidi/>
         <w:rPr>
-          <w:rFonts w:ascii="Calibri" w:hAnsi="Calibri" w:cs="Calibri" w:hint="cs"/>
+          <w:rFonts w:ascii="Calibri" w:hAnsi="Calibri" w:cs="Calibri"/>
           <w:sz w:val="20"/>
           <w:szCs w:val="20"/>
           <w:rtl/>
@@ -15327,6 +15249,7 @@
           <w:rFonts w:ascii="Calibri" w:hAnsi="Calibri" w:cs="Calibri"/>
           <w:sz w:val="20"/>
           <w:szCs w:val="20"/>
+          <w:rtl/>
         </w:rPr>
       </w:pPr>
       <w:r>
@@ -15376,15 +15299,60 @@
           <w:sz w:val="20"/>
           <w:szCs w:val="20"/>
         </w:rPr>
-        <w:t xml:space="preserve"> </w:t>
-      </w:r>
-      <w:r>
+        <w:t xml:space="preserve"> System Flow</w:t>
+      </w:r>
+    </w:p>
+    <w:p>
+      <w:pPr>
+        <w:ind w:left="3600"/>
         <w:rPr>
           <w:rFonts w:ascii="Calibri" w:hAnsi="Calibri" w:cs="Calibri"/>
           <w:sz w:val="20"/>
           <w:szCs w:val="20"/>
-        </w:rPr>
-        <w:t>System Flow</w:t>
+          <w:rtl/>
+        </w:rPr>
+      </w:pPr>
+    </w:p>
+    <w:p>
+      <w:pPr>
+        <w:jc w:val="both"/>
+        <w:rPr>
+          <w:rFonts w:asciiTheme="minorBidi" w:hAnsiTheme="minorBidi"/>
+          <w:sz w:val="24"/>
+          <w:szCs w:val="24"/>
+        </w:rPr>
+      </w:pPr>
+      <w:r>
+        <w:rPr>
+          <w:rFonts w:asciiTheme="minorBidi" w:hAnsiTheme="minorBidi"/>
+          <w:sz w:val="24"/>
+          <w:szCs w:val="24"/>
+        </w:rPr>
+        <w:t>Figure 18 demonstrates t</w:t>
+      </w:r>
+      <w:r>
+        <w:rPr>
+          <w:rFonts w:asciiTheme="minorBidi" w:hAnsiTheme="minorBidi"/>
+          <w:sz w:val="24"/>
+          <w:szCs w:val="24"/>
+        </w:rPr>
+        <w:t xml:space="preserve">he automated fruit grading system operates through a streamlined pipeline that begins when fruit enters the inspection zone via a conveyor belt. Upon detection, the system initiates multi-view image capture using strategically positioned cameras that record a temporal sequence of the rotating fruit at 30 FPS. Each captured image undergoes real-time preprocessing through Gaussian filtering and CLAHE enhancement to ensure consistent quality across varying conditions. The preprocessed images are then fed into a ShuffleNetV2 CNN for feature extraction, with features from multiple camera viewpoints being fused to create a comprehensive representation of the fruit. This combined feature vector is processed through fully connected neural network layers with </w:t>
+      </w:r>
+      <w:r>
+        <w:rPr>
+          <w:rFonts w:asciiTheme="minorBidi" w:hAnsiTheme="minorBidi"/>
+          <w:sz w:val="24"/>
+          <w:szCs w:val="24"/>
+        </w:rPr>
+        <w:t>S</w:t>
+      </w:r>
+      <w:r>
+        <w:rPr>
+          <w:rFonts w:asciiTheme="minorBidi" w:hAnsiTheme="minorBidi"/>
+          <w:sz w:val="24"/>
+          <w:szCs w:val="24"/>
+        </w:rPr>
+        <w:t>oftmax activation to generate quality classification probabilities. Once classification is complete, the system generates quality scores for ripeness and defect assessment, ultimately assigning each fruit to one of three quality grades (Class A, B, or C) based on predefined score thresholds. The entire process operates in real-time, ensuring seamless integration with existing agricultural production lines.</w:t>
       </w:r>
     </w:p>
     <w:p>
@@ -15396,6 +15364,25 @@
           <w:szCs w:val="40"/>
         </w:rPr>
       </w:pPr>
+    </w:p>
+    <w:p>
+      <w:pPr>
+        <w:rPr>
+          <w:rFonts w:asciiTheme="majorHAnsi" w:eastAsiaTheme="majorEastAsia" w:hAnsiTheme="majorHAnsi" w:cstheme="majorBidi"/>
+          <w:spacing w:val="-2"/>
+          <w:sz w:val="40"/>
+          <w:szCs w:val="40"/>
+        </w:rPr>
+      </w:pPr>
+      <w:r>
+        <w:rPr>
+          <w:rFonts w:asciiTheme="majorHAnsi" w:eastAsiaTheme="majorEastAsia" w:hAnsiTheme="majorHAnsi" w:cstheme="majorBidi"/>
+          <w:spacing w:val="-2"/>
+          <w:sz w:val="40"/>
+          <w:szCs w:val="40"/>
+        </w:rPr>
+        <w:t>4.2 Architecture</w:t>
+      </w:r>
     </w:p>
     <w:p>
       <w:pPr>
@@ -15411,20 +15398,32 @@
     </w:p>
     <w:p>
       <w:pPr>
+        <w:bidi/>
         <w:rPr>
           <w:rFonts w:asciiTheme="majorHAnsi" w:eastAsiaTheme="majorEastAsia" w:hAnsiTheme="majorHAnsi" w:cstheme="majorBidi"/>
           <w:spacing w:val="-2"/>
           <w:sz w:val="40"/>
           <w:szCs w:val="40"/>
-        </w:rPr>
-      </w:pPr>
-      <w:r>
+          <w:rtl/>
+        </w:rPr>
+      </w:pPr>
+    </w:p>
+    <w:p>
+      <w:pPr>
         <w:rPr>
           <w:rFonts w:asciiTheme="majorHAnsi" w:eastAsiaTheme="majorEastAsia" w:hAnsiTheme="majorHAnsi" w:cstheme="majorBidi"/>
           <w:spacing w:val="-2"/>
           <w:sz w:val="40"/>
           <w:szCs w:val="40"/>
         </w:rPr>
+      </w:pPr>
+      <w:r>
+        <w:rPr>
+          <w:rFonts w:asciiTheme="majorHAnsi" w:eastAsiaTheme="majorEastAsia" w:hAnsiTheme="majorHAnsi" w:cstheme="majorBidi"/>
+          <w:spacing w:val="-2"/>
+          <w:sz w:val="40"/>
+          <w:szCs w:val="40"/>
+        </w:rPr>
         <w:t>References</w:t>
       </w:r>
     </w:p>
@@ -15736,6 +15735,7 @@
           <w:sz w:val="24"/>
           <w:szCs w:val="24"/>
         </w:rPr>
+        <w:lastRenderedPageBreak/>
         <w:t>[7]</w:t>
       </w:r>
       <w:r>
@@ -16197,7 +16197,6 @@
           <w:sz w:val="24"/>
           <w:szCs w:val="24"/>
         </w:rPr>
-        <w:lastRenderedPageBreak/>
         <w:t>[1</w:t>
       </w:r>
       <w:r>
@@ -16427,7 +16426,7 @@
         </w:rPr>
         <w:t xml:space="preserve">Raspberry Pi Foundation. (2024). "Raspberry Pi 5 Technical Specifications and Performance Benchmarks." Official Documentation. Retrieved from </w:t>
       </w:r>
-      <w:hyperlink r:id="rId32" w:history="1">
+      <w:hyperlink r:id="rId32" w:anchor="bcm2712" w:history="1">
         <w:r>
           <w:rPr>
             <w:rStyle w:val="Hyperlink"/>

</xml_diff>